<commit_message>
Improving the Urs document
creating structure, adding requerments, etc.
</commit_message>
<xml_diff>
--- a/Documentation/URS.docx
+++ b/Documentation/URS.docx
@@ -20,178 +20,7 @@
             <mc:AlternateContent>
               <mc:Choice Requires="wps">
                 <w:drawing>
-                  <wp:anchor distT="0" distB="0" distL="114300" distR="114300" simplePos="0" relativeHeight="251664384" behindDoc="0" locked="0" layoutInCell="1" allowOverlap="1">
-                    <wp:simplePos x="0" y="0"/>
-                    <mc:AlternateContent>
-                      <mc:Choice Requires="wp14">
-                        <wp:positionH relativeFrom="page">
-                          <wp14:pctPosHOffset>45500</wp14:pctPosHOffset>
-                        </wp:positionH>
-                      </mc:Choice>
-                      <mc:Fallback>
-                        <wp:positionH relativeFrom="page">
-                          <wp:posOffset>3536315</wp:posOffset>
-                        </wp:positionH>
-                      </mc:Fallback>
-                    </mc:AlternateContent>
-                    <mc:AlternateContent>
-                      <mc:Choice Requires="wp14">
-                        <wp:positionV relativeFrom="page">
-                          <wp14:pctPosVOffset>66000</wp14:pctPosVOffset>
-                        </wp:positionV>
-                      </mc:Choice>
-                      <mc:Fallback>
-                        <wp:positionV relativeFrom="page">
-                          <wp:posOffset>6638290</wp:posOffset>
-                        </wp:positionV>
-                      </mc:Fallback>
-                    </mc:AlternateContent>
-                    <wp:extent cx="2797810" cy="268605"/>
-                    <wp:effectExtent l="0" t="0" r="0" b="0"/>
-                    <wp:wrapSquare wrapText="bothSides"/>
-                    <wp:docPr id="465" name="Text Box 465"/>
-                    <wp:cNvGraphicFramePr/>
-                    <a:graphic xmlns:a="http://schemas.openxmlformats.org/drawingml/2006/main">
-                      <a:graphicData uri="http://schemas.microsoft.com/office/word/2010/wordprocessingShape">
-                        <wps:wsp>
-                          <wps:cNvSpPr txBox="1"/>
-                          <wps:spPr>
-                            <a:xfrm>
-                              <a:off x="0" y="0"/>
-                              <a:ext cx="2797810" cy="268605"/>
-                            </a:xfrm>
-                            <a:prstGeom prst="rect">
-                              <a:avLst/>
-                            </a:prstGeom>
-                            <a:noFill/>
-                            <a:ln w="6350">
-                              <a:noFill/>
-                            </a:ln>
-                            <a:effectLst/>
-                          </wps:spPr>
-                          <wps:txbx>
-                            <w:txbxContent>
-                              <w:p>
-                                <w:pPr>
-                                  <w:pStyle w:val="NoSpacing"/>
-                                  <w:rPr>
-                                    <w:noProof/>
-                                    <w:color w:val="44546A" w:themeColor="text2"/>
-                                  </w:rPr>
-                                </w:pPr>
-                                <w:sdt>
-                                  <w:sdtPr>
-                                    <w:rPr>
-                                      <w:noProof/>
-                                      <w:color w:val="44546A" w:themeColor="text2"/>
-                                    </w:rPr>
-                                    <w:alias w:val="Author"/>
-                                    <w:id w:val="15524260"/>
-                                    <w:dataBinding w:prefixMappings="xmlns:ns0='http://schemas.openxmlformats.org/package/2006/metadata/core-properties' xmlns:ns1='http://purl.org/dc/elements/1.1/'" w:xpath="/ns0:coreProperties[1]/ns1:creator[1]" w:storeItemID="{6C3C8BC8-F283-45AE-878A-BAB7291924A1}"/>
-                                    <w:text/>
-                                  </w:sdtPr>
-                                  <w:sdtEndPr/>
-                                  <w:sdtContent>
-                                    <w:r>
-                                      <w:rPr>
-                                        <w:noProof/>
-                                        <w:color w:val="44546A" w:themeColor="text2"/>
-                                      </w:rPr>
-                                      <w:t>Tycho Hertogs</w:t>
-                                    </w:r>
-                                  </w:sdtContent>
-                                </w:sdt>
-                                <w:r>
-                                  <w:rPr>
-                                    <w:noProof/>
-                                    <w:color w:val="44546A" w:themeColor="text2"/>
-                                  </w:rPr>
-                                  <w:t>, Todor Tsekov, Zirui Feng</w:t>
-                                </w:r>
-                              </w:p>
-                            </w:txbxContent>
-                          </wps:txbx>
-                          <wps:bodyPr rot="0" spcFirstLastPara="0" vertOverflow="overflow" horzOverflow="overflow" vert="horz" wrap="square" lIns="91440" tIns="45720" rIns="91440" bIns="45720" numCol="1" spcCol="0" rtlCol="0" fromWordArt="0" anchor="b" anchorCtr="0" forceAA="0" compatLnSpc="1">
-                            <a:prstTxWarp prst="textNoShape">
-                              <a:avLst/>
-                            </a:prstTxWarp>
-                            <a:spAutoFit/>
-                          </wps:bodyPr>
-                        </wps:wsp>
-                      </a:graphicData>
-                    </a:graphic>
-                    <wp14:sizeRelH relativeFrom="page">
-                      <wp14:pctWidth>36000</wp14:pctWidth>
-                    </wp14:sizeRelH>
-                    <wp14:sizeRelV relativeFrom="margin">
-                      <wp14:pctHeight>0</wp14:pctHeight>
-                    </wp14:sizeRelV>
-                  </wp:anchor>
-                </w:drawing>
-              </mc:Choice>
-              <mc:Fallback>
-                <w:pict>
-                  <v:shapetype id="_x0000_t202" coordsize="21600,21600" o:spt="202" path="m,l,21600r21600,l21600,xe">
-                    <v:stroke joinstyle="miter"/>
-                    <v:path gradientshapeok="t" o:connecttype="rect"/>
-                  </v:shapetype>
-                  <v:shape id="Text Box 465" o:spid="_x0000_s1026" type="#_x0000_t202" style="position:absolute;margin-left:0;margin-top:0;width:220.3pt;height:21.15pt;z-index:251664384;visibility:visible;mso-wrap-style:square;mso-width-percent:360;mso-height-percent:0;mso-left-percent:455;mso-top-percent:660;mso-wrap-distance-left:9pt;mso-wrap-distance-top:0;mso-wrap-distance-right:9pt;mso-wrap-distance-bottom:0;mso-position-horizontal-relative:page;mso-position-vertical-relative:page;mso-width-percent:360;mso-height-percent:0;mso-left-percent:455;mso-top-percent:660;mso-width-relative:page;mso-height-relative:margin;v-text-anchor:bottom" o:gfxdata="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" filled="f" stroked="f" strokeweight=".5pt">
-                    <v:textbox style="mso-fit-shape-to-text:t">
-                      <w:txbxContent>
-                        <w:p>
-                          <w:pPr>
-                            <w:pStyle w:val="NoSpacing"/>
-                            <w:rPr>
-                              <w:noProof/>
-                              <w:color w:val="44546A" w:themeColor="text2"/>
-                            </w:rPr>
-                          </w:pPr>
-                          <w:sdt>
-                            <w:sdtPr>
-                              <w:rPr>
-                                <w:noProof/>
-                                <w:color w:val="44546A" w:themeColor="text2"/>
-                              </w:rPr>
-                              <w:alias w:val="Author"/>
-                              <w:id w:val="15524260"/>
-                              <w:dataBinding w:prefixMappings="xmlns:ns0='http://schemas.openxmlformats.org/package/2006/metadata/core-properties' xmlns:ns1='http://purl.org/dc/elements/1.1/'" w:xpath="/ns0:coreProperties[1]/ns1:creator[1]" w:storeItemID="{6C3C8BC8-F283-45AE-878A-BAB7291924A1}"/>
-                              <w:text/>
-                            </w:sdtPr>
-                            <w:sdtEndPr/>
-                            <w:sdtContent>
-                              <w:r>
-                                <w:rPr>
-                                  <w:noProof/>
-                                  <w:color w:val="44546A" w:themeColor="text2"/>
-                                </w:rPr>
-                                <w:t>Tycho Hertogs</w:t>
-                              </w:r>
-                            </w:sdtContent>
-                          </w:sdt>
-                          <w:r>
-                            <w:rPr>
-                              <w:noProof/>
-                              <w:color w:val="44546A" w:themeColor="text2"/>
-                            </w:rPr>
-                            <w:t>, Todor Tsekov, Zirui Feng</w:t>
-                          </w:r>
-                        </w:p>
-                      </w:txbxContent>
-                    </v:textbox>
-                    <w10:wrap type="square" anchorx="page" anchory="page"/>
-                  </v:shape>
-                </w:pict>
-              </mc:Fallback>
-            </mc:AlternateContent>
-          </w:r>
-          <w:r>
-            <w:rPr>
-              <w:noProof/>
-            </w:rPr>
-            <mc:AlternateContent>
-              <mc:Choice Requires="wps">
-                <w:drawing>
-                  <wp:anchor distT="0" distB="0" distL="114300" distR="114300" simplePos="0" relativeHeight="251663360" behindDoc="1" locked="0" layoutInCell="1" allowOverlap="1">
+                  <wp:anchor distT="0" distB="0" distL="114300" distR="114300" simplePos="0" relativeHeight="251663360" behindDoc="1" locked="0" layoutInCell="1" allowOverlap="1" wp14:anchorId="245EAC8E" wp14:editId="5F0E7D0E">
                     <wp:simplePos x="0" y="0"/>
                     <wp:positionH relativeFrom="page">
                       <wp:align>center</wp:align>
@@ -281,7 +110,7 @@
               </mc:Choice>
               <mc:Fallback>
                 <w:pict>
-                  <v:rect id="Rectangle 466" o:spid="_x0000_s1027" style="position:absolute;margin-left:0;margin-top:0;width:581.4pt;height:752.4pt;z-index:-251653120;visibility:visible;mso-wrap-style:square;mso-width-percent:950;mso-height-percent:950;mso-wrap-distance-left:9pt;mso-wrap-distance-top:0;mso-wrap-distance-right:9pt;mso-wrap-distance-bottom:0;mso-position-horizontal:center;mso-position-horizontal-relative:page;mso-position-vertical:center;mso-position-vertical-relative:page;mso-width-percent:950;mso-height-percent:950;mso-width-relative:page;mso-height-relative:page;v-text-anchor:middle" o:gfxdata="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" fillcolor="#deeaf6 [660]" stroked="f" strokeweight="1pt">
+                  <v:rect w14:anchorId="245EAC8E" id="Rectangle 466" o:spid="_x0000_s1026" style="position:absolute;margin-left:0;margin-top:0;width:581.4pt;height:752.4pt;z-index:-251653120;visibility:visible;mso-wrap-style:square;mso-width-percent:950;mso-height-percent:950;mso-wrap-distance-left:9pt;mso-wrap-distance-top:0;mso-wrap-distance-right:9pt;mso-wrap-distance-bottom:0;mso-position-horizontal:center;mso-position-horizontal-relative:page;mso-position-vertical:center;mso-position-vertical-relative:page;mso-width-percent:950;mso-height-percent:950;mso-width-relative:page;mso-height-relative:page;v-text-anchor:middle" o:gfxdata="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" fillcolor="#deeaf6 [660]" stroked="f" strokeweight="1pt">
                     <v:fill color2="#9cc2e5 [1940]" rotate="t" focus="100%" type="gradient">
                       <o:fill v:ext="view" type="gradientUnscaled"/>
                     </v:fill>
@@ -304,7 +133,7 @@
             <mc:AlternateContent>
               <mc:Choice Requires="wps">
                 <w:drawing>
-                  <wp:anchor distT="0" distB="0" distL="114300" distR="114300" simplePos="0" relativeHeight="251660288" behindDoc="0" locked="0" layoutInCell="1" allowOverlap="1">
+                  <wp:anchor distT="0" distB="0" distL="114300" distR="114300" simplePos="0" relativeHeight="251660288" behindDoc="0" locked="0" layoutInCell="1" allowOverlap="1" wp14:anchorId="49E06823" wp14:editId="4107EFB1">
                     <wp:simplePos x="0" y="0"/>
                     <mc:AlternateContent>
                       <mc:Choice Requires="wp14">
@@ -424,7 +253,7 @@
               </mc:Choice>
               <mc:Fallback>
                 <w:pict>
-                  <v:rect id="Rectangle 467" o:spid="_x0000_s1028" style="position:absolute;margin-left:0;margin-top:0;width:226.45pt;height:237.6pt;z-index:251660288;visibility:visible;mso-wrap-style:square;mso-width-percent:370;mso-height-percent:300;mso-left-percent:455;mso-top-percent:25;mso-wrap-distance-left:9pt;mso-wrap-distance-top:0;mso-wrap-distance-right:9pt;mso-wrap-distance-bottom:0;mso-position-horizontal-relative:page;mso-position-vertical-relative:page;mso-width-percent:370;mso-height-percent:300;mso-left-percent:455;mso-top-percent:25;mso-width-relative:page;mso-height-relative:page;v-text-anchor:bottom" o:gfxdata="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" fillcolor="#44546a [3215]" stroked="f" strokeweight="1pt">
+                  <v:rect w14:anchorId="49E06823" id="Rectangle 467" o:spid="_x0000_s1027" style="position:absolute;margin-left:0;margin-top:0;width:226.45pt;height:237.6pt;z-index:251660288;visibility:visible;mso-wrap-style:square;mso-width-percent:370;mso-height-percent:300;mso-left-percent:455;mso-top-percent:25;mso-wrap-distance-left:9pt;mso-wrap-distance-top:0;mso-wrap-distance-right:9pt;mso-wrap-distance-bottom:0;mso-position-horizontal-relative:page;mso-position-vertical-relative:page;mso-width-percent:370;mso-height-percent:300;mso-left-percent:455;mso-top-percent:25;mso-width-relative:page;mso-height-relative:page;v-text-anchor:bottom" o:gfxdata="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" fillcolor="#44546a [3215]" stroked="f" strokeweight="1pt">
                     <v:textbox inset="14.4pt,14.4pt,14.4pt,28.8pt">
                       <w:txbxContent>
                         <w:p>
@@ -472,7 +301,7 @@
             <mc:AlternateContent>
               <mc:Choice Requires="wps">
                 <w:drawing>
-                  <wp:anchor distT="0" distB="0" distL="114300" distR="114300" simplePos="0" relativeHeight="251659264" behindDoc="0" locked="0" layoutInCell="1" allowOverlap="1">
+                  <wp:anchor distT="0" distB="0" distL="114300" distR="114300" simplePos="0" relativeHeight="251659264" behindDoc="0" locked="0" layoutInCell="1" allowOverlap="1" wp14:anchorId="68831F22" wp14:editId="094E4049">
                     <wp:simplePos x="0" y="0"/>
                     <mc:AlternateContent>
                       <mc:Choice Requires="wp14">
@@ -576,7 +405,7 @@
             <mc:AlternateContent>
               <mc:Choice Requires="wps">
                 <w:drawing>
-                  <wp:anchor distT="0" distB="0" distL="114300" distR="114300" simplePos="0" relativeHeight="251662336" behindDoc="0" locked="0" layoutInCell="1" allowOverlap="1">
+                  <wp:anchor distT="0" distB="0" distL="114300" distR="114300" simplePos="0" relativeHeight="251662336" behindDoc="0" locked="0" layoutInCell="1" allowOverlap="1" wp14:anchorId="1A04D756" wp14:editId="46C5B52A">
                     <wp:simplePos x="0" y="0"/>
                     <mc:AlternateContent>
                       <mc:Choice Requires="wp14">
@@ -673,7 +502,7 @@
             <mc:AlternateContent>
               <mc:Choice Requires="wps">
                 <w:drawing>
-                  <wp:anchor distT="0" distB="0" distL="114300" distR="114300" simplePos="0" relativeHeight="251661312" behindDoc="0" locked="0" layoutInCell="1" allowOverlap="1">
+                  <wp:anchor distT="0" distB="0" distL="114300" distR="114300" simplePos="0" relativeHeight="251661312" behindDoc="0" locked="0" layoutInCell="1" allowOverlap="1" wp14:anchorId="29C3EB91" wp14:editId="5C30F550">
                     <wp:simplePos x="0" y="0"/>
                     <mc:AlternateContent>
                       <mc:Choice Requires="wp14">
@@ -825,7 +654,11 @@
               </mc:Choice>
               <mc:Fallback>
                 <w:pict>
-                  <v:shape id="Text Box 470" o:spid="_x0000_s1029" type="#_x0000_t202" style="position:absolute;margin-left:0;margin-top:0;width:220.3pt;height:194.9pt;z-index:251661312;visibility:visible;mso-wrap-style:square;mso-width-percent:360;mso-height-percent:280;mso-left-percent:455;mso-top-percent:350;mso-wrap-distance-left:9pt;mso-wrap-distance-top:0;mso-wrap-distance-right:9pt;mso-wrap-distance-bottom:0;mso-position-horizontal-relative:page;mso-position-vertical-relative:page;mso-width-percent:360;mso-height-percent:280;mso-left-percent:455;mso-top-percent:350;mso-width-relative:page;mso-height-relative:page;v-text-anchor:top" o:gfxdata="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" filled="f" stroked="f" strokeweight=".5pt">
+                  <v:shapetype w14:anchorId="29C3EB91" id="_x0000_t202" coordsize="21600,21600" o:spt="202" path="m,l,21600r21600,l21600,xe">
+                    <v:stroke joinstyle="miter"/>
+                    <v:path gradientshapeok="t" o:connecttype="rect"/>
+                  </v:shapetype>
+                  <v:shape id="Text Box 470" o:spid="_x0000_s1028" type="#_x0000_t202" style="position:absolute;margin-left:0;margin-top:0;width:220.3pt;height:194.9pt;z-index:251661312;visibility:visible;mso-wrap-style:square;mso-width-percent:360;mso-height-percent:280;mso-left-percent:455;mso-top-percent:350;mso-wrap-distance-left:9pt;mso-wrap-distance-top:0;mso-wrap-distance-right:9pt;mso-wrap-distance-bottom:0;mso-position-horizontal-relative:page;mso-position-vertical-relative:page;mso-width-percent:360;mso-height-percent:280;mso-left-percent:455;mso-top-percent:350;mso-width-relative:page;mso-height-relative:page;v-text-anchor:top" o:gfxdata="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" filled="f" stroked="f" strokeweight=".5pt">
                     <v:textbox style="mso-fit-shape-to-text:t">
                       <w:txbxContent>
                         <w:sdt>
@@ -918,6 +751,169 @@
         </w:p>
         <w:p>
           <w:r>
+            <w:rPr>
+              <w:noProof/>
+            </w:rPr>
+            <mc:AlternateContent>
+              <mc:Choice Requires="wps">
+                <w:drawing>
+                  <wp:anchor distT="0" distB="0" distL="114300" distR="114300" simplePos="0" relativeHeight="251664384" behindDoc="0" locked="0" layoutInCell="1" allowOverlap="1" wp14:anchorId="7AD09BF6" wp14:editId="2FFC13D8">
+                    <wp:simplePos x="0" y="0"/>
+                    <wp:positionH relativeFrom="page">
+                      <wp:posOffset>3536315</wp:posOffset>
+                    </wp:positionH>
+                    <wp:positionV relativeFrom="page">
+                      <wp:posOffset>6400165</wp:posOffset>
+                    </wp:positionV>
+                    <wp:extent cx="2797810" cy="268605"/>
+                    <wp:effectExtent l="0" t="0" r="0" b="0"/>
+                    <wp:wrapSquare wrapText="bothSides"/>
+                    <wp:docPr id="465" name="Text Box 465"/>
+                    <wp:cNvGraphicFramePr/>
+                    <a:graphic xmlns:a="http://schemas.openxmlformats.org/drawingml/2006/main">
+                      <a:graphicData uri="http://schemas.microsoft.com/office/word/2010/wordprocessingShape">
+                        <wps:wsp>
+                          <wps:cNvSpPr txBox="1"/>
+                          <wps:spPr>
+                            <a:xfrm>
+                              <a:off x="0" y="0"/>
+                              <a:ext cx="2797810" cy="268605"/>
+                            </a:xfrm>
+                            <a:prstGeom prst="rect">
+                              <a:avLst/>
+                            </a:prstGeom>
+                            <a:noFill/>
+                            <a:ln w="6350">
+                              <a:noFill/>
+                            </a:ln>
+                            <a:effectLst/>
+                          </wps:spPr>
+                          <wps:txbx>
+                            <w:txbxContent>
+                              <w:p>
+                                <w:pPr>
+                                  <w:pStyle w:val="NoSpacing"/>
+                                  <w:rPr>
+                                    <w:noProof/>
+                                    <w:color w:val="44546A" w:themeColor="text2"/>
+                                  </w:rPr>
+                                </w:pPr>
+                                <w:sdt>
+                                  <w:sdtPr>
+                                    <w:rPr>
+                                      <w:noProof/>
+                                      <w:color w:val="44546A" w:themeColor="text2"/>
+                                    </w:rPr>
+                                    <w:alias w:val="Author"/>
+                                    <w:id w:val="15524260"/>
+                                    <w:dataBinding w:prefixMappings="xmlns:ns0='http://schemas.openxmlformats.org/package/2006/metadata/core-properties' xmlns:ns1='http://purl.org/dc/elements/1.1/'" w:xpath="/ns0:coreProperties[1]/ns1:creator[1]" w:storeItemID="{6C3C8BC8-F283-45AE-878A-BAB7291924A1}"/>
+                                    <w:text/>
+                                  </w:sdtPr>
+                                  <w:sdtEndPr/>
+                                  <w:sdtContent>
+                                    <w:r>
+                                      <w:rPr>
+                                        <w:noProof/>
+                                        <w:color w:val="44546A" w:themeColor="text2"/>
+                                      </w:rPr>
+                                      <w:t>Tycho Hertogs</w:t>
+                                    </w:r>
+                                  </w:sdtContent>
+                                </w:sdt>
+                                <w:r>
+                                  <w:rPr>
+                                    <w:noProof/>
+                                    <w:color w:val="44546A" w:themeColor="text2"/>
+                                  </w:rPr>
+                                  <w:t>, Todor Tsekov, Zirui Feng</w:t>
+                                </w:r>
+                                <w:r>
+                                  <w:rPr>
+                                    <w:noProof/>
+                                    <w:color w:val="44546A" w:themeColor="text2"/>
+                                  </w:rPr>
+                                  <w:t>, Bolarinwa Iruemiobe</w:t>
+                                </w:r>
+                              </w:p>
+                            </w:txbxContent>
+                          </wps:txbx>
+                          <wps:bodyPr rot="0" spcFirstLastPara="0" vertOverflow="overflow" horzOverflow="overflow" vert="horz" wrap="square" lIns="91440" tIns="45720" rIns="91440" bIns="45720" numCol="1" spcCol="0" rtlCol="0" fromWordArt="0" anchor="b" anchorCtr="0" forceAA="0" compatLnSpc="1">
+                            <a:prstTxWarp prst="textNoShape">
+                              <a:avLst/>
+                            </a:prstTxWarp>
+                            <a:spAutoFit/>
+                          </wps:bodyPr>
+                        </wps:wsp>
+                      </a:graphicData>
+                    </a:graphic>
+                    <wp14:sizeRelH relativeFrom="page">
+                      <wp14:pctWidth>36000</wp14:pctWidth>
+                    </wp14:sizeRelH>
+                    <wp14:sizeRelV relativeFrom="margin">
+                      <wp14:pctHeight>0</wp14:pctHeight>
+                    </wp14:sizeRelV>
+                  </wp:anchor>
+                </w:drawing>
+              </mc:Choice>
+              <mc:Fallback>
+                <w:pict>
+                  <v:shape w14:anchorId="7AD09BF6" id="Text Box 465" o:spid="_x0000_s1029" type="#_x0000_t202" style="position:absolute;margin-left:278.45pt;margin-top:503.95pt;width:220.3pt;height:21.15pt;z-index:251664384;visibility:visible;mso-wrap-style:square;mso-width-percent:360;mso-height-percent:0;mso-wrap-distance-left:9pt;mso-wrap-distance-top:0;mso-wrap-distance-right:9pt;mso-wrap-distance-bottom:0;mso-position-horizontal:absolute;mso-position-horizontal-relative:page;mso-position-vertical:absolute;mso-position-vertical-relative:page;mso-width-percent:360;mso-height-percent:0;mso-width-relative:page;mso-height-relative:margin;v-text-anchor:bottom" o:gfxdata="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" filled="f" stroked="f" strokeweight=".5pt">
+                    <v:textbox style="mso-fit-shape-to-text:t">
+                      <w:txbxContent>
+                        <w:p>
+                          <w:pPr>
+                            <w:pStyle w:val="NoSpacing"/>
+                            <w:rPr>
+                              <w:noProof/>
+                              <w:color w:val="44546A" w:themeColor="text2"/>
+                            </w:rPr>
+                          </w:pPr>
+                          <w:sdt>
+                            <w:sdtPr>
+                              <w:rPr>
+                                <w:noProof/>
+                                <w:color w:val="44546A" w:themeColor="text2"/>
+                              </w:rPr>
+                              <w:alias w:val="Author"/>
+                              <w:id w:val="15524260"/>
+                              <w:dataBinding w:prefixMappings="xmlns:ns0='http://schemas.openxmlformats.org/package/2006/metadata/core-properties' xmlns:ns1='http://purl.org/dc/elements/1.1/'" w:xpath="/ns0:coreProperties[1]/ns1:creator[1]" w:storeItemID="{6C3C8BC8-F283-45AE-878A-BAB7291924A1}"/>
+                              <w:text/>
+                            </w:sdtPr>
+                            <w:sdtEndPr/>
+                            <w:sdtContent>
+                              <w:r>
+                                <w:rPr>
+                                  <w:noProof/>
+                                  <w:color w:val="44546A" w:themeColor="text2"/>
+                                </w:rPr>
+                                <w:t>Tycho Hertogs</w:t>
+                              </w:r>
+                            </w:sdtContent>
+                          </w:sdt>
+                          <w:r>
+                            <w:rPr>
+                              <w:noProof/>
+                              <w:color w:val="44546A" w:themeColor="text2"/>
+                            </w:rPr>
+                            <w:t>, Todor Tsekov, Zirui Feng</w:t>
+                          </w:r>
+                          <w:r>
+                            <w:rPr>
+                              <w:noProof/>
+                              <w:color w:val="44546A" w:themeColor="text2"/>
+                            </w:rPr>
+                            <w:t>, Bolarinwa Iruemiobe</w:t>
+                          </w:r>
+                        </w:p>
+                      </w:txbxContent>
+                    </v:textbox>
+                    <w10:wrap type="square" anchorx="page" anchory="page"/>
+                  </v:shape>
+                </w:pict>
+              </mc:Fallback>
+            </mc:AlternateContent>
+          </w:r>
+          <w:r>
             <w:br w:type="page"/>
           </w:r>
         </w:p>
@@ -925,6 +921,12 @@
     </w:sdt>
     <w:sdt>
       <w:sdtPr>
+        <w:rPr>
+          <w:rFonts w:asciiTheme="minorHAnsi" w:eastAsiaTheme="minorHAnsi" w:hAnsiTheme="minorHAnsi" w:cstheme="minorBidi"/>
+          <w:color w:val="auto"/>
+          <w:sz w:val="22"/>
+          <w:szCs w:val="22"/>
+        </w:rPr>
         <w:id w:val="270132278"/>
         <w:docPartObj>
           <w:docPartGallery w:val="Table of Contents"/>
@@ -933,13 +935,9 @@
       </w:sdtPr>
       <w:sdtEndPr>
         <w:rPr>
-          <w:rFonts w:asciiTheme="minorHAnsi" w:eastAsiaTheme="minorHAnsi" w:hAnsiTheme="minorHAnsi" w:cstheme="minorBidi"/>
           <w:b/>
           <w:bCs/>
           <w:noProof/>
-          <w:color w:val="auto"/>
-          <w:sz w:val="22"/>
-          <w:szCs w:val="22"/>
         </w:rPr>
       </w:sdtEndPr>
       <w:sdtContent>
@@ -958,6 +956,7 @@
               <w:tab w:val="right" w:leader="dot" w:pos="9350"/>
             </w:tabs>
             <w:rPr>
+              <w:rFonts w:eastAsiaTheme="minorEastAsia"/>
               <w:noProof/>
             </w:rPr>
           </w:pPr>
@@ -970,13 +969,13 @@
           <w:r>
             <w:fldChar w:fldCharType="separate"/>
           </w:r>
-          <w:hyperlink w:anchor="_Toc435447223" w:history="1">
+          <w:hyperlink w:anchor="_Toc435609292" w:history="1">
             <w:r>
               <w:rPr>
                 <w:rStyle w:val="Hyperlink"/>
                 <w:noProof/>
               </w:rPr>
-              <w:t>Trivia game</w:t>
+              <w:t>Game description</w:t>
             </w:r>
             <w:r>
               <w:rPr>
@@ -997,7 +996,7 @@
                 <w:noProof/>
                 <w:webHidden/>
               </w:rPr>
-              <w:instrText xml:space="preserve"> PAGEREF _Toc435447223 \h </w:instrText>
+              <w:instrText xml:space="preserve"> PAGEREF _Toc435609292 \h </w:instrText>
             </w:r>
             <w:r>
               <w:rPr>
@@ -1018,6 +1017,351 @@
                 <w:webHidden/>
               </w:rPr>
               <w:t>2</w:t>
+            </w:r>
+            <w:r>
+              <w:rPr>
+                <w:noProof/>
+                <w:webHidden/>
+              </w:rPr>
+              <w:fldChar w:fldCharType="end"/>
+            </w:r>
+          </w:hyperlink>
+        </w:p>
+        <w:p>
+          <w:pPr>
+            <w:pStyle w:val="TOC1"/>
+            <w:tabs>
+              <w:tab w:val="right" w:leader="dot" w:pos="9350"/>
+            </w:tabs>
+            <w:rPr>
+              <w:rFonts w:eastAsiaTheme="minorEastAsia"/>
+              <w:noProof/>
+            </w:rPr>
+          </w:pPr>
+          <w:hyperlink w:anchor="_Toc435609293" w:history="1">
+            <w:r>
+              <w:rPr>
+                <w:rStyle w:val="Hyperlink"/>
+                <w:noProof/>
+              </w:rPr>
+              <w:t>Requirements</w:t>
+            </w:r>
+            <w:r>
+              <w:rPr>
+                <w:noProof/>
+                <w:webHidden/>
+              </w:rPr>
+              <w:tab/>
+            </w:r>
+            <w:r>
+              <w:rPr>
+                <w:noProof/>
+                <w:webHidden/>
+              </w:rPr>
+              <w:fldChar w:fldCharType="begin"/>
+            </w:r>
+            <w:r>
+              <w:rPr>
+                <w:noProof/>
+                <w:webHidden/>
+              </w:rPr>
+              <w:instrText xml:space="preserve"> PAGEREF _Toc435609293 \h </w:instrText>
+            </w:r>
+            <w:r>
+              <w:rPr>
+                <w:noProof/>
+                <w:webHidden/>
+              </w:rPr>
+            </w:r>
+            <w:r>
+              <w:rPr>
+                <w:noProof/>
+                <w:webHidden/>
+              </w:rPr>
+              <w:fldChar w:fldCharType="separate"/>
+            </w:r>
+            <w:r>
+              <w:rPr>
+                <w:noProof/>
+                <w:webHidden/>
+              </w:rPr>
+              <w:t>3</w:t>
+            </w:r>
+            <w:r>
+              <w:rPr>
+                <w:noProof/>
+                <w:webHidden/>
+              </w:rPr>
+              <w:fldChar w:fldCharType="end"/>
+            </w:r>
+          </w:hyperlink>
+        </w:p>
+        <w:p>
+          <w:pPr>
+            <w:pStyle w:val="TOC1"/>
+            <w:tabs>
+              <w:tab w:val="right" w:leader="dot" w:pos="9350"/>
+            </w:tabs>
+            <w:rPr>
+              <w:rFonts w:eastAsiaTheme="minorEastAsia"/>
+              <w:noProof/>
+            </w:rPr>
+          </w:pPr>
+          <w:hyperlink w:anchor="_Toc435609294" w:history="1">
+            <w:r>
+              <w:rPr>
+                <w:rStyle w:val="Hyperlink"/>
+                <w:noProof/>
+              </w:rPr>
+              <w:t>Use case diagram</w:t>
+            </w:r>
+            <w:r>
+              <w:rPr>
+                <w:noProof/>
+                <w:webHidden/>
+              </w:rPr>
+              <w:tab/>
+            </w:r>
+            <w:r>
+              <w:rPr>
+                <w:noProof/>
+                <w:webHidden/>
+              </w:rPr>
+              <w:fldChar w:fldCharType="begin"/>
+            </w:r>
+            <w:r>
+              <w:rPr>
+                <w:noProof/>
+                <w:webHidden/>
+              </w:rPr>
+              <w:instrText xml:space="preserve"> PAGEREF _Toc435609294 \h </w:instrText>
+            </w:r>
+            <w:r>
+              <w:rPr>
+                <w:noProof/>
+                <w:webHidden/>
+              </w:rPr>
+            </w:r>
+            <w:r>
+              <w:rPr>
+                <w:noProof/>
+                <w:webHidden/>
+              </w:rPr>
+              <w:fldChar w:fldCharType="separate"/>
+            </w:r>
+            <w:r>
+              <w:rPr>
+                <w:noProof/>
+                <w:webHidden/>
+              </w:rPr>
+              <w:t>3</w:t>
+            </w:r>
+            <w:r>
+              <w:rPr>
+                <w:noProof/>
+                <w:webHidden/>
+              </w:rPr>
+              <w:fldChar w:fldCharType="end"/>
+            </w:r>
+          </w:hyperlink>
+        </w:p>
+        <w:p>
+          <w:pPr>
+            <w:pStyle w:val="TOC1"/>
+            <w:tabs>
+              <w:tab w:val="right" w:leader="dot" w:pos="9350"/>
+            </w:tabs>
+            <w:rPr>
+              <w:rFonts w:eastAsiaTheme="minorEastAsia"/>
+              <w:noProof/>
+            </w:rPr>
+          </w:pPr>
+          <w:hyperlink w:anchor="_Toc435609295" w:history="1">
+            <w:r>
+              <w:rPr>
+                <w:rStyle w:val="Hyperlink"/>
+                <w:noProof/>
+              </w:rPr>
+              <w:t>Use cases</w:t>
+            </w:r>
+            <w:r>
+              <w:rPr>
+                <w:noProof/>
+                <w:webHidden/>
+              </w:rPr>
+              <w:tab/>
+            </w:r>
+            <w:r>
+              <w:rPr>
+                <w:noProof/>
+                <w:webHidden/>
+              </w:rPr>
+              <w:fldChar w:fldCharType="begin"/>
+            </w:r>
+            <w:r>
+              <w:rPr>
+                <w:noProof/>
+                <w:webHidden/>
+              </w:rPr>
+              <w:instrText xml:space="preserve"> PAGEREF _Toc435609295 \h </w:instrText>
+            </w:r>
+            <w:r>
+              <w:rPr>
+                <w:noProof/>
+                <w:webHidden/>
+              </w:rPr>
+            </w:r>
+            <w:r>
+              <w:rPr>
+                <w:noProof/>
+                <w:webHidden/>
+              </w:rPr>
+              <w:fldChar w:fldCharType="separate"/>
+            </w:r>
+            <w:r>
+              <w:rPr>
+                <w:noProof/>
+                <w:webHidden/>
+              </w:rPr>
+              <w:t>3</w:t>
+            </w:r>
+            <w:r>
+              <w:rPr>
+                <w:noProof/>
+                <w:webHidden/>
+              </w:rPr>
+              <w:fldChar w:fldCharType="end"/>
+            </w:r>
+          </w:hyperlink>
+        </w:p>
+        <w:p>
+          <w:pPr>
+            <w:pStyle w:val="TOC1"/>
+            <w:tabs>
+              <w:tab w:val="right" w:leader="dot" w:pos="9350"/>
+            </w:tabs>
+            <w:rPr>
+              <w:rFonts w:eastAsiaTheme="minorEastAsia"/>
+              <w:noProof/>
+            </w:rPr>
+          </w:pPr>
+          <w:hyperlink w:anchor="_Toc435609296" w:history="1">
+            <w:r>
+              <w:rPr>
+                <w:rStyle w:val="Hyperlink"/>
+                <w:noProof/>
+              </w:rPr>
+              <w:t>GUI</w:t>
+            </w:r>
+            <w:r>
+              <w:rPr>
+                <w:noProof/>
+                <w:webHidden/>
+              </w:rPr>
+              <w:tab/>
+            </w:r>
+            <w:r>
+              <w:rPr>
+                <w:noProof/>
+                <w:webHidden/>
+              </w:rPr>
+              <w:fldChar w:fldCharType="begin"/>
+            </w:r>
+            <w:r>
+              <w:rPr>
+                <w:noProof/>
+                <w:webHidden/>
+              </w:rPr>
+              <w:instrText xml:space="preserve"> PAGEREF _Toc435609296 \h </w:instrText>
+            </w:r>
+            <w:r>
+              <w:rPr>
+                <w:noProof/>
+                <w:webHidden/>
+              </w:rPr>
+            </w:r>
+            <w:r>
+              <w:rPr>
+                <w:noProof/>
+                <w:webHidden/>
+              </w:rPr>
+              <w:fldChar w:fldCharType="separate"/>
+            </w:r>
+            <w:r>
+              <w:rPr>
+                <w:noProof/>
+                <w:webHidden/>
+              </w:rPr>
+              <w:t>4</w:t>
+            </w:r>
+            <w:r>
+              <w:rPr>
+                <w:noProof/>
+                <w:webHidden/>
+              </w:rPr>
+              <w:fldChar w:fldCharType="end"/>
+            </w:r>
+          </w:hyperlink>
+        </w:p>
+        <w:p>
+          <w:pPr>
+            <w:pStyle w:val="TOC1"/>
+            <w:tabs>
+              <w:tab w:val="right" w:leader="dot" w:pos="9350"/>
+            </w:tabs>
+            <w:rPr>
+              <w:rFonts w:eastAsiaTheme="minorEastAsia"/>
+              <w:noProof/>
+            </w:rPr>
+          </w:pPr>
+          <w:hyperlink w:anchor="_Toc435609297" w:history="1">
+            <w:r>
+              <w:rPr>
+                <w:rStyle w:val="Hyperlink"/>
+                <w:noProof/>
+              </w:rPr>
+              <w:t>Non-functional requirements</w:t>
+            </w:r>
+            <w:r>
+              <w:rPr>
+                <w:noProof/>
+                <w:webHidden/>
+              </w:rPr>
+              <w:tab/>
+            </w:r>
+            <w:r>
+              <w:rPr>
+                <w:noProof/>
+                <w:webHidden/>
+              </w:rPr>
+              <w:fldChar w:fldCharType="begin"/>
+            </w:r>
+            <w:r>
+              <w:rPr>
+                <w:noProof/>
+                <w:webHidden/>
+              </w:rPr>
+              <w:instrText xml:space="preserve"> PAGEREF _Toc435609297 \h </w:instrText>
+            </w:r>
+            <w:r>
+              <w:rPr>
+                <w:noProof/>
+                <w:webHidden/>
+              </w:rPr>
+            </w:r>
+            <w:r>
+              <w:rPr>
+                <w:noProof/>
+                <w:webHidden/>
+              </w:rPr>
+              <w:fldChar w:fldCharType="separate"/>
+            </w:r>
+            <w:r>
+              <w:rPr>
+                <w:noProof/>
+                <w:webHidden/>
+              </w:rPr>
+              <w:t>4</w:t>
             </w:r>
             <w:r>
               <w:rPr>
@@ -1057,10 +1401,12 @@
       <w:pPr>
         <w:pStyle w:val="Heading1"/>
       </w:pPr>
+      <w:bookmarkStart w:id="0" w:name="_Toc435609292"/>
       <w:r>
         <w:lastRenderedPageBreak/>
         <w:t>Game description</w:t>
       </w:r>
+      <w:bookmarkEnd w:id="0"/>
     </w:p>
     <w:p/>
     <w:p>
@@ -1070,7 +1416,15 @@
     </w:p>
     <w:p>
       <w:r>
-        <w:t>(the same question)</w:t>
+        <w:t>(</w:t>
+      </w:r>
+      <w:proofErr w:type="gramStart"/>
+      <w:r>
+        <w:t>the</w:t>
+      </w:r>
+      <w:proofErr w:type="gramEnd"/>
+      <w:r>
+        <w:t xml:space="preserve"> same question)</w:t>
       </w:r>
     </w:p>
     <w:p>
@@ -1103,10 +1457,12 @@
       <w:pPr>
         <w:pStyle w:val="Heading1"/>
       </w:pPr>
+      <w:bookmarkStart w:id="1" w:name="_Toc435609293"/>
       <w:r>
         <w:lastRenderedPageBreak/>
         <w:t>Requirements</w:t>
       </w:r>
+      <w:bookmarkEnd w:id="1"/>
     </w:p>
     <w:p/>
     <w:tbl>
@@ -1302,7 +1658,13 @@
           </w:tcPr>
           <w:p>
             <w:r>
-              <w:t>After each question info about who was (not) correct will be shown</w:t>
+              <w:t>After each question info about who was (not) correct</w:t>
+            </w:r>
+            <w:r>
+              <w:t xml:space="preserve"> answer</w:t>
+            </w:r>
+            <w:r>
+              <w:t xml:space="preserve"> will be shown</w:t>
             </w:r>
           </w:p>
         </w:tc>
@@ -1314,8 +1676,134 @@
             <w:r>
               <w:t>M</w:t>
             </w:r>
-            <w:bookmarkStart w:id="0" w:name="_GoBack"/>
-            <w:bookmarkEnd w:id="0"/>
+          </w:p>
+        </w:tc>
+      </w:tr>
+      <w:tr>
+        <w:tc>
+          <w:tcPr>
+            <w:tcW w:w="704" w:type="dxa"/>
+          </w:tcPr>
+          <w:p>
+            <w:r>
+              <w:t>6</w:t>
+            </w:r>
+          </w:p>
+        </w:tc>
+        <w:tc>
+          <w:tcPr>
+            <w:tcW w:w="7655" w:type="dxa"/>
+          </w:tcPr>
+          <w:p>
+            <w:r>
+              <w:t>Start game check</w:t>
+            </w:r>
+          </w:p>
+        </w:tc>
+        <w:tc>
+          <w:tcPr>
+            <w:tcW w:w="991" w:type="dxa"/>
+          </w:tcPr>
+          <w:p>
+            <w:r>
+              <w:t>S</w:t>
+            </w:r>
+          </w:p>
+        </w:tc>
+      </w:tr>
+      <w:tr>
+        <w:tc>
+          <w:tcPr>
+            <w:tcW w:w="704" w:type="dxa"/>
+          </w:tcPr>
+          <w:p>
+            <w:r>
+              <w:t>7</w:t>
+            </w:r>
+          </w:p>
+        </w:tc>
+        <w:tc>
+          <w:tcPr>
+            <w:tcW w:w="7655" w:type="dxa"/>
+          </w:tcPr>
+          <w:p>
+            <w:r>
+              <w:t>Restart game option</w:t>
+            </w:r>
+          </w:p>
+        </w:tc>
+        <w:tc>
+          <w:tcPr>
+            <w:tcW w:w="991" w:type="dxa"/>
+          </w:tcPr>
+          <w:p>
+            <w:r>
+              <w:t>S</w:t>
+            </w:r>
+          </w:p>
+        </w:tc>
+      </w:tr>
+      <w:tr>
+        <w:tc>
+          <w:tcPr>
+            <w:tcW w:w="704" w:type="dxa"/>
+          </w:tcPr>
+          <w:p>
+            <w:r>
+              <w:t>8</w:t>
+            </w:r>
+          </w:p>
+        </w:tc>
+        <w:tc>
+          <w:tcPr>
+            <w:tcW w:w="7655" w:type="dxa"/>
+          </w:tcPr>
+          <w:p>
+            <w:r>
+              <w:t>Leave game option</w:t>
+            </w:r>
+          </w:p>
+        </w:tc>
+        <w:tc>
+          <w:tcPr>
+            <w:tcW w:w="991" w:type="dxa"/>
+          </w:tcPr>
+          <w:p>
+            <w:r>
+              <w:t>S</w:t>
+            </w:r>
+          </w:p>
+        </w:tc>
+      </w:tr>
+      <w:tr>
+        <w:tc>
+          <w:tcPr>
+            <w:tcW w:w="704" w:type="dxa"/>
+          </w:tcPr>
+          <w:p>
+            <w:r>
+              <w:t>9</w:t>
+            </w:r>
+          </w:p>
+        </w:tc>
+        <w:tc>
+          <w:tcPr>
+            <w:tcW w:w="7655" w:type="dxa"/>
+          </w:tcPr>
+          <w:p>
+            <w:r>
+              <w:t>Pause game option(in between questions)</w:t>
+            </w:r>
+          </w:p>
+        </w:tc>
+        <w:tc>
+          <w:tcPr>
+            <w:tcW w:w="991" w:type="dxa"/>
+          </w:tcPr>
+          <w:p>
+            <w:r>
+              <w:t>C</w:t>
+            </w:r>
           </w:p>
         </w:tc>
       </w:tr>
@@ -1329,7 +1817,7 @@
           </w:tcPr>
           <w:p>
             <w:r>
-              <w:t>6</w:t>
+              <w:t>10</w:t>
             </w:r>
           </w:p>
         </w:tc>
@@ -1337,13 +1825,21 @@
           <w:tcPr>
             <w:tcW w:w="7655" w:type="dxa"/>
           </w:tcPr>
-          <w:p/>
+          <w:p>
+            <w:r>
+              <w:t>The system will show when a player leaves the game.</w:t>
+            </w:r>
+          </w:p>
         </w:tc>
         <w:tc>
           <w:tcPr>
             <w:tcW w:w="991" w:type="dxa"/>
           </w:tcPr>
-          <w:p/>
+          <w:p>
+            <w:r>
+              <w:t>S</w:t>
+            </w:r>
+          </w:p>
         </w:tc>
       </w:tr>
       <w:tr>
@@ -1353,21 +1849,804 @@
           </w:tcPr>
           <w:p>
             <w:r>
+              <w:t>11</w:t>
+            </w:r>
+          </w:p>
+        </w:tc>
+        <w:tc>
+          <w:tcPr>
+            <w:tcW w:w="7655" w:type="dxa"/>
+          </w:tcPr>
+          <w:p>
+            <w:r>
+              <w:t xml:space="preserve">In game chat </w:t>
+            </w:r>
+          </w:p>
+        </w:tc>
+        <w:tc>
+          <w:tcPr>
+            <w:tcW w:w="991" w:type="dxa"/>
+          </w:tcPr>
+          <w:p>
+            <w:r>
+              <w:t>C</w:t>
+            </w:r>
+          </w:p>
+        </w:tc>
+      </w:tr>
+      <w:tr>
+        <w:tc>
+          <w:tcPr>
+            <w:tcW w:w="704" w:type="dxa"/>
+          </w:tcPr>
+          <w:p>
+            <w:r>
+              <w:t>12</w:t>
+            </w:r>
+          </w:p>
+        </w:tc>
+        <w:tc>
+          <w:tcPr>
+            <w:tcW w:w="7655" w:type="dxa"/>
+          </w:tcPr>
+          <w:p>
+            <w:r>
+              <w:t>Connection to the server is lost</w:t>
+            </w:r>
+          </w:p>
+        </w:tc>
+        <w:tc>
+          <w:tcPr>
+            <w:tcW w:w="991" w:type="dxa"/>
+          </w:tcPr>
+          <w:p>
+            <w:r>
+              <w:t>S</w:t>
+            </w:r>
+          </w:p>
+        </w:tc>
+      </w:tr>
+      <w:tr>
+        <w:tc>
+          <w:tcPr>
+            <w:tcW w:w="704" w:type="dxa"/>
+          </w:tcPr>
+          <w:p>
+            <w:r>
+              <w:t>13</w:t>
+            </w:r>
+          </w:p>
+        </w:tc>
+        <w:tc>
+          <w:tcPr>
+            <w:tcW w:w="7655" w:type="dxa"/>
+          </w:tcPr>
+          <w:p>
+            <w:r>
+              <w:t>Sound effects(win/lose; (in)correct answer)</w:t>
+            </w:r>
+          </w:p>
+        </w:tc>
+        <w:tc>
+          <w:tcPr>
+            <w:tcW w:w="991" w:type="dxa"/>
+          </w:tcPr>
+          <w:p>
+            <w:r>
+              <w:t>C</w:t>
+            </w:r>
+          </w:p>
+        </w:tc>
+      </w:tr>
+      <w:tr>
+        <w:tc>
+          <w:tcPr>
+            <w:tcW w:w="704" w:type="dxa"/>
+          </w:tcPr>
+          <w:p>
+            <w:r>
+              <w:t>14</w:t>
+            </w:r>
+          </w:p>
+        </w:tc>
+        <w:tc>
+          <w:tcPr>
+            <w:tcW w:w="7655" w:type="dxa"/>
+          </w:tcPr>
+          <w:p>
+            <w:r>
+              <w:t>User portal</w:t>
+            </w:r>
+          </w:p>
+        </w:tc>
+        <w:tc>
+          <w:tcPr>
+            <w:tcW w:w="991" w:type="dxa"/>
+          </w:tcPr>
+          <w:p>
+            <w:r>
+              <w:t>W</w:t>
+            </w:r>
+          </w:p>
+        </w:tc>
+      </w:tr>
+      <w:tr>
+        <w:tc>
+          <w:tcPr>
+            <w:tcW w:w="704" w:type="dxa"/>
+          </w:tcPr>
+          <w:p>
+            <w:r>
+              <w:t>15</w:t>
+            </w:r>
+          </w:p>
+        </w:tc>
+        <w:tc>
+          <w:tcPr>
+            <w:tcW w:w="7655" w:type="dxa"/>
+          </w:tcPr>
+          <w:p>
+            <w:r>
+              <w:t>Database</w:t>
+            </w:r>
+          </w:p>
+        </w:tc>
+        <w:tc>
+          <w:tcPr>
+            <w:tcW w:w="991" w:type="dxa"/>
+          </w:tcPr>
+          <w:p>
+            <w:r>
+              <w:t>W</w:t>
+            </w:r>
+          </w:p>
+        </w:tc>
+      </w:tr>
+    </w:tbl>
+    <w:p/>
+    <w:p/>
+    <w:p>
+      <w:pPr>
+        <w:pStyle w:val="Heading1"/>
+      </w:pPr>
+      <w:bookmarkStart w:id="2" w:name="_Toc435609294"/>
+      <w:r>
+        <w:t>Use case diagram</w:t>
+      </w:r>
+      <w:bookmarkEnd w:id="2"/>
+    </w:p>
+    <w:p/>
+    <w:p>
+      <w:pPr>
+        <w:pStyle w:val="Heading1"/>
+      </w:pPr>
+      <w:bookmarkStart w:id="3" w:name="_Toc435609295"/>
+      <w:r>
+        <w:t>Use cases</w:t>
+      </w:r>
+      <w:bookmarkStart w:id="4" w:name="_GoBack"/>
+      <w:bookmarkEnd w:id="3"/>
+      <w:bookmarkEnd w:id="4"/>
+    </w:p>
+    <w:tbl>
+      <w:tblPr>
+        <w:tblW w:w="0" w:type="auto"/>
+        <w:tblBorders>
+          <w:top w:val="single" w:sz="4" w:space="0" w:color="auto"/>
+          <w:left w:val="single" w:sz="4" w:space="0" w:color="auto"/>
+          <w:bottom w:val="single" w:sz="4" w:space="0" w:color="auto"/>
+          <w:right w:val="single" w:sz="4" w:space="0" w:color="auto"/>
+          <w:insideH w:val="single" w:sz="4" w:space="0" w:color="auto"/>
+          <w:insideV w:val="single" w:sz="4" w:space="0" w:color="auto"/>
+        </w:tblBorders>
+        <w:tblLook w:val="04A0" w:firstRow="1" w:lastRow="0" w:firstColumn="1" w:lastColumn="0" w:noHBand="0" w:noVBand="1"/>
+      </w:tblPr>
+      <w:tblGrid>
+        <w:gridCol w:w="1795"/>
+        <w:gridCol w:w="7555"/>
+      </w:tblGrid>
+      <w:tr>
+        <w:tc>
+          <w:tcPr>
+            <w:tcW w:w="1818" w:type="dxa"/>
+            <w:shd w:val="clear" w:color="auto" w:fill="auto"/>
+          </w:tcPr>
+          <w:p>
+            <w:pPr>
+              <w:pStyle w:val="NoSpacing"/>
+            </w:pPr>
+            <w:r>
+              <w:t>Goal</w:t>
+            </w:r>
+          </w:p>
+        </w:tc>
+        <w:tc>
+          <w:tcPr>
+            <w:tcW w:w="7758" w:type="dxa"/>
+            <w:shd w:val="clear" w:color="auto" w:fill="auto"/>
+          </w:tcPr>
+          <w:p>
+            <w:pPr>
+              <w:pStyle w:val="NoSpacing"/>
+            </w:pPr>
+            <w:r>
+              <w:t>User Creates a game</w:t>
+            </w:r>
+          </w:p>
+        </w:tc>
+      </w:tr>
+      <w:tr>
+        <w:tc>
+          <w:tcPr>
+            <w:tcW w:w="1818" w:type="dxa"/>
+            <w:shd w:val="clear" w:color="auto" w:fill="auto"/>
+          </w:tcPr>
+          <w:p>
+            <w:pPr>
+              <w:pStyle w:val="NoSpacing"/>
+            </w:pPr>
+            <w:r>
+              <w:t>Pre-condition</w:t>
+            </w:r>
+          </w:p>
+        </w:tc>
+        <w:tc>
+          <w:tcPr>
+            <w:tcW w:w="7758" w:type="dxa"/>
+            <w:shd w:val="clear" w:color="auto" w:fill="auto"/>
+          </w:tcPr>
+          <w:p>
+            <w:pPr>
+              <w:pStyle w:val="NoSpacing"/>
+            </w:pPr>
+            <w:r>
+              <w:t>The User is logged in the game and he/she is in the lobby</w:t>
+            </w:r>
+          </w:p>
+        </w:tc>
+      </w:tr>
+      <w:tr>
+        <w:tc>
+          <w:tcPr>
+            <w:tcW w:w="1818" w:type="dxa"/>
+            <w:shd w:val="clear" w:color="auto" w:fill="auto"/>
+          </w:tcPr>
+          <w:p>
+            <w:pPr>
+              <w:pStyle w:val="NoSpacing"/>
+            </w:pPr>
+            <w:r>
+              <w:t>Actor</w:t>
+            </w:r>
+          </w:p>
+        </w:tc>
+        <w:tc>
+          <w:tcPr>
+            <w:tcW w:w="7758" w:type="dxa"/>
+            <w:shd w:val="clear" w:color="auto" w:fill="auto"/>
+          </w:tcPr>
+          <w:p>
+            <w:pPr>
+              <w:pStyle w:val="NoSpacing"/>
+            </w:pPr>
+            <w:r>
+              <w:t>User1, User2</w:t>
+            </w:r>
+          </w:p>
+        </w:tc>
+      </w:tr>
+      <w:tr>
+        <w:tc>
+          <w:tcPr>
+            <w:tcW w:w="1818" w:type="dxa"/>
+            <w:shd w:val="clear" w:color="auto" w:fill="auto"/>
+          </w:tcPr>
+          <w:p>
+            <w:pPr>
+              <w:pStyle w:val="NoSpacing"/>
+            </w:pPr>
+            <w:r>
+              <w:t>MSS</w:t>
+            </w:r>
+          </w:p>
+        </w:tc>
+        <w:tc>
+          <w:tcPr>
+            <w:tcW w:w="7758" w:type="dxa"/>
+            <w:shd w:val="clear" w:color="auto" w:fill="auto"/>
+          </w:tcPr>
+          <w:p>
+            <w:pPr>
+              <w:pStyle w:val="NoSpacing"/>
+            </w:pPr>
+            <w:r>
+              <w:t>1. User1 selects User2 from a list of online users</w:t>
+            </w:r>
+          </w:p>
+          <w:p>
+            <w:pPr>
+              <w:pStyle w:val="NoSpacing"/>
+            </w:pPr>
+            <w:r>
+              <w:t>2. User1 clicks the Create game button</w:t>
+            </w:r>
+          </w:p>
+          <w:p>
+            <w:pPr>
+              <w:pStyle w:val="NoSpacing"/>
+            </w:pPr>
+            <w:r>
+              <w:t>3. System sends selected User2 a message and awaits for User2 to accept</w:t>
+            </w:r>
+          </w:p>
+          <w:p>
+            <w:pPr>
+              <w:pStyle w:val="NoSpacing"/>
+            </w:pPr>
+            <w:r>
+              <w:t>4. Selected User2 accept the invite and is added to a list of players</w:t>
+            </w:r>
+          </w:p>
+          <w:p>
+            <w:pPr>
+              <w:pStyle w:val="NoSpacing"/>
+            </w:pPr>
+            <w:r>
+              <w:t>5. GUI is switched and the users in the list of players are added as players to the game</w:t>
+            </w:r>
+          </w:p>
+          <w:p>
+            <w:pPr>
+              <w:pStyle w:val="NoSpacing"/>
+            </w:pPr>
+            <w:r>
+              <w:t>6. Systems distributes player color randomly and the game starts</w:t>
+            </w:r>
+          </w:p>
+        </w:tc>
+      </w:tr>
+      <w:tr>
+        <w:tc>
+          <w:tcPr>
+            <w:tcW w:w="1818" w:type="dxa"/>
+            <w:shd w:val="clear" w:color="auto" w:fill="auto"/>
+          </w:tcPr>
+          <w:p>
+            <w:pPr>
+              <w:pStyle w:val="NoSpacing"/>
+            </w:pPr>
+            <w:r>
+              <w:t>Extension</w:t>
+            </w:r>
+          </w:p>
+        </w:tc>
+        <w:tc>
+          <w:tcPr>
+            <w:tcW w:w="7758" w:type="dxa"/>
+            <w:shd w:val="clear" w:color="auto" w:fill="auto"/>
+          </w:tcPr>
+          <w:p>
+            <w:pPr>
+              <w:pStyle w:val="NoSpacing"/>
+            </w:pPr>
+            <w:r>
+              <w:t>4A. User2 declines invite</w:t>
+            </w:r>
+          </w:p>
+          <w:p>
+            <w:pPr>
+              <w:pStyle w:val="NoSpacing"/>
+            </w:pPr>
+            <w:r>
+              <w:t>4B. Systems shows the user that the invited user has declined.</w:t>
+            </w:r>
+          </w:p>
+        </w:tc>
+      </w:tr>
+      <w:tr>
+        <w:tc>
+          <w:tcPr>
+            <w:tcW w:w="1818" w:type="dxa"/>
+            <w:shd w:val="clear" w:color="auto" w:fill="auto"/>
+          </w:tcPr>
+          <w:p>
+            <w:pPr>
+              <w:pStyle w:val="NoSpacing"/>
+            </w:pPr>
+            <w:r>
+              <w:t>Post-condition</w:t>
+            </w:r>
+          </w:p>
+        </w:tc>
+        <w:tc>
+          <w:tcPr>
+            <w:tcW w:w="7758" w:type="dxa"/>
+            <w:shd w:val="clear" w:color="auto" w:fill="auto"/>
+          </w:tcPr>
+          <w:p>
+            <w:pPr>
+              <w:pStyle w:val="NoSpacing"/>
+            </w:pPr>
+            <w:r>
+              <w:t>The game begins.</w:t>
+            </w:r>
+          </w:p>
+        </w:tc>
+      </w:tr>
+    </w:tbl>
+    <w:p/>
+    <w:p/>
+    <w:p/>
+    <w:p/>
+    <w:p>
+      <w:pPr>
+        <w:pStyle w:val="Heading1"/>
+      </w:pPr>
+      <w:bookmarkStart w:id="5" w:name="_Toc435609296"/>
+      <w:r>
+        <w:lastRenderedPageBreak/>
+        <w:t>GUI</w:t>
+      </w:r>
+      <w:bookmarkEnd w:id="5"/>
+    </w:p>
+    <w:p>
+      <w:pPr>
+        <w:pStyle w:val="Heading1"/>
+      </w:pPr>
+      <w:bookmarkStart w:id="6" w:name="_Toc422410570"/>
+      <w:bookmarkStart w:id="7" w:name="_Toc435609297"/>
+      <w:r>
+        <w:t>Non-functional requirements</w:t>
+      </w:r>
+      <w:bookmarkEnd w:id="6"/>
+      <w:bookmarkEnd w:id="7"/>
+    </w:p>
+    <w:tbl>
+      <w:tblPr>
+        <w:tblStyle w:val="TableGrid"/>
+        <w:tblW w:w="0" w:type="auto"/>
+        <w:tblLook w:val="04A0" w:firstRow="1" w:lastRow="0" w:firstColumn="1" w:lastColumn="0" w:noHBand="0" w:noVBand="1"/>
+      </w:tblPr>
+      <w:tblGrid>
+        <w:gridCol w:w="468"/>
+        <w:gridCol w:w="8882"/>
+      </w:tblGrid>
+      <w:tr>
+        <w:trPr>
+          <w:trHeight w:val="277"/>
+        </w:trPr>
+        <w:tc>
+          <w:tcPr>
+            <w:tcW w:w="468" w:type="dxa"/>
+          </w:tcPr>
+          <w:p>
+            <w:pPr>
+              <w:rPr>
+                <w:rFonts w:ascii="Cambria" w:eastAsia="Times New Roman" w:hAnsi="Cambria"/>
+                <w:b/>
+                <w:bCs/>
+              </w:rPr>
+            </w:pPr>
+            <w:proofErr w:type="spellStart"/>
+            <w:r>
+              <w:rPr>
+                <w:rFonts w:ascii="Cambria" w:eastAsia="Times New Roman" w:hAnsi="Cambria"/>
+              </w:rPr>
+              <w:t>N</w:t>
+            </w:r>
+            <w:r>
+              <w:rPr>
+                <w:rFonts w:ascii="Cambria" w:eastAsia="Times New Roman" w:hAnsi="Cambria"/>
+              </w:rPr>
+              <w:t>r</w:t>
+            </w:r>
+            <w:proofErr w:type="spellEnd"/>
+          </w:p>
+        </w:tc>
+        <w:tc>
+          <w:tcPr>
+            <w:tcW w:w="9108" w:type="dxa"/>
+          </w:tcPr>
+          <w:p>
+            <w:pPr>
+              <w:rPr>
+                <w:rFonts w:ascii="Cambria" w:eastAsia="Times New Roman" w:hAnsi="Cambria"/>
+                <w:b/>
+                <w:bCs/>
+              </w:rPr>
+            </w:pPr>
+            <w:r>
+              <w:rPr>
+                <w:rFonts w:ascii="Cambria" w:eastAsia="Times New Roman" w:hAnsi="Cambria"/>
+              </w:rPr>
+              <w:t>Description</w:t>
+            </w:r>
+          </w:p>
+        </w:tc>
+      </w:tr>
+      <w:tr>
+        <w:tc>
+          <w:tcPr>
+            <w:tcW w:w="468" w:type="dxa"/>
+          </w:tcPr>
+          <w:p>
+            <w:pPr>
+              <w:rPr>
+                <w:rFonts w:ascii="Cambria" w:eastAsia="Times New Roman" w:hAnsi="Cambria"/>
+                <w:b/>
+                <w:bCs/>
+              </w:rPr>
+            </w:pPr>
+            <w:r>
+              <w:rPr>
+                <w:rFonts w:ascii="Cambria" w:eastAsia="Times New Roman" w:hAnsi="Cambria"/>
+              </w:rPr>
+              <w:t>1</w:t>
+            </w:r>
+          </w:p>
+        </w:tc>
+        <w:tc>
+          <w:tcPr>
+            <w:tcW w:w="9108" w:type="dxa"/>
+          </w:tcPr>
+          <w:p>
+            <w:r>
+              <w:t>GUI should be easy to use</w:t>
+            </w:r>
+          </w:p>
+        </w:tc>
+      </w:tr>
+      <w:tr>
+        <w:tc>
+          <w:tcPr>
+            <w:tcW w:w="468" w:type="dxa"/>
+          </w:tcPr>
+          <w:p>
+            <w:pPr>
+              <w:rPr>
+                <w:rFonts w:ascii="Cambria" w:eastAsia="Times New Roman" w:hAnsi="Cambria"/>
+                <w:b/>
+                <w:bCs/>
+              </w:rPr>
+            </w:pPr>
+            <w:r>
+              <w:rPr>
+                <w:rFonts w:ascii="Cambria" w:eastAsia="Times New Roman" w:hAnsi="Cambria"/>
+              </w:rPr>
+              <w:t>2</w:t>
+            </w:r>
+          </w:p>
+        </w:tc>
+        <w:tc>
+          <w:tcPr>
+            <w:tcW w:w="9108" w:type="dxa"/>
+          </w:tcPr>
+          <w:p>
+            <w:r>
+              <w:t>System should display outputs from one user to the others users within the same session</w:t>
+            </w:r>
+          </w:p>
+        </w:tc>
+      </w:tr>
+      <w:tr>
+        <w:tc>
+          <w:tcPr>
+            <w:tcW w:w="468" w:type="dxa"/>
+          </w:tcPr>
+          <w:p>
+            <w:pPr>
+              <w:rPr>
+                <w:rFonts w:ascii="Cambria" w:eastAsia="Times New Roman" w:hAnsi="Cambria"/>
+                <w:b/>
+                <w:bCs/>
+              </w:rPr>
+            </w:pPr>
+            <w:r>
+              <w:rPr>
+                <w:rFonts w:ascii="Cambria" w:eastAsia="Times New Roman" w:hAnsi="Cambria"/>
+              </w:rPr>
+              <w:t>3</w:t>
+            </w:r>
+          </w:p>
+        </w:tc>
+        <w:tc>
+          <w:tcPr>
+            <w:tcW w:w="9108" w:type="dxa"/>
+          </w:tcPr>
+          <w:p>
+            <w:r>
+              <w:t>System should respond fast to user inputs</w:t>
+            </w:r>
+          </w:p>
+        </w:tc>
+      </w:tr>
+      <w:tr>
+        <w:tc>
+          <w:tcPr>
+            <w:tcW w:w="468" w:type="dxa"/>
+          </w:tcPr>
+          <w:p>
+            <w:pPr>
+              <w:rPr>
+                <w:rFonts w:ascii="Cambria" w:eastAsia="Times New Roman" w:hAnsi="Cambria"/>
+                <w:b/>
+                <w:bCs/>
+              </w:rPr>
+            </w:pPr>
+            <w:r>
+              <w:rPr>
+                <w:rFonts w:ascii="Cambria" w:eastAsia="Times New Roman" w:hAnsi="Cambria"/>
+              </w:rPr>
+              <w:t>4</w:t>
+            </w:r>
+          </w:p>
+        </w:tc>
+        <w:tc>
+          <w:tcPr>
+            <w:tcW w:w="9108" w:type="dxa"/>
+          </w:tcPr>
+          <w:p>
+            <w:r>
+              <w:t>System should have stable connectivity in order to provide stable user interaction</w:t>
+            </w:r>
+          </w:p>
+        </w:tc>
+      </w:tr>
+      <w:tr>
+        <w:tc>
+          <w:tcPr>
+            <w:tcW w:w="468" w:type="dxa"/>
+          </w:tcPr>
+          <w:p>
+            <w:pPr>
+              <w:rPr>
+                <w:rFonts w:ascii="Cambria" w:eastAsia="Times New Roman" w:hAnsi="Cambria"/>
+                <w:b/>
+                <w:bCs/>
+              </w:rPr>
+            </w:pPr>
+            <w:r>
+              <w:rPr>
+                <w:rFonts w:ascii="Cambria" w:eastAsia="Times New Roman" w:hAnsi="Cambria"/>
+              </w:rPr>
+              <w:t>5</w:t>
+            </w:r>
+          </w:p>
+        </w:tc>
+        <w:tc>
+          <w:tcPr>
+            <w:tcW w:w="9108" w:type="dxa"/>
+          </w:tcPr>
+          <w:p>
+            <w:r>
+              <w:t>System should relay information from one user to the other</w:t>
+            </w:r>
+          </w:p>
+        </w:tc>
+      </w:tr>
+      <w:tr>
+        <w:tc>
+          <w:tcPr>
+            <w:tcW w:w="468" w:type="dxa"/>
+          </w:tcPr>
+          <w:p>
+            <w:pPr>
+              <w:rPr>
+                <w:rFonts w:ascii="Cambria" w:eastAsia="Times New Roman" w:hAnsi="Cambria"/>
+                <w:b/>
+                <w:bCs/>
+              </w:rPr>
+            </w:pPr>
+            <w:r>
+              <w:rPr>
+                <w:rFonts w:ascii="Cambria" w:eastAsia="Times New Roman" w:hAnsi="Cambria"/>
+              </w:rPr>
+              <w:t>6</w:t>
+            </w:r>
+          </w:p>
+        </w:tc>
+        <w:tc>
+          <w:tcPr>
+            <w:tcW w:w="9108" w:type="dxa"/>
+          </w:tcPr>
+          <w:p>
+            <w:r>
+              <w:t>System should display the output of the session to all current users within the session before ending the session</w:t>
+            </w:r>
+          </w:p>
+        </w:tc>
+      </w:tr>
+      <w:tr>
+        <w:tc>
+          <w:tcPr>
+            <w:tcW w:w="468" w:type="dxa"/>
+          </w:tcPr>
+          <w:p>
+            <w:pPr>
+              <w:rPr>
+                <w:rFonts w:ascii="Cambria" w:eastAsia="Times New Roman" w:hAnsi="Cambria"/>
+                <w:b/>
+              </w:rPr>
+            </w:pPr>
+            <w:r>
+              <w:rPr>
+                <w:rFonts w:ascii="Cambria" w:eastAsia="Times New Roman" w:hAnsi="Cambria"/>
+              </w:rPr>
               <w:t>7</w:t>
             </w:r>
           </w:p>
         </w:tc>
         <w:tc>
           <w:tcPr>
-            <w:tcW w:w="7655" w:type="dxa"/>
-          </w:tcPr>
-          <w:p/>
-        </w:tc>
-        <w:tc>
-          <w:tcPr>
-            <w:tcW w:w="991" w:type="dxa"/>
-          </w:tcPr>
-          <w:p/>
+            <w:tcW w:w="9108" w:type="dxa"/>
+          </w:tcPr>
+          <w:p>
+            <w:r>
+              <w:t>The application will be programmed in C#, which means Windows operation system version windows 7 or windows 8 are the required environments for it.</w:t>
+            </w:r>
+          </w:p>
+        </w:tc>
+      </w:tr>
+      <w:tr>
+        <w:tc>
+          <w:tcPr>
+            <w:tcW w:w="468" w:type="dxa"/>
+          </w:tcPr>
+          <w:p>
+            <w:pPr>
+              <w:rPr>
+                <w:rFonts w:ascii="Cambria" w:eastAsia="Times New Roman" w:hAnsi="Cambria"/>
+                <w:b/>
+              </w:rPr>
+            </w:pPr>
+            <w:r>
+              <w:rPr>
+                <w:rFonts w:ascii="Cambria" w:eastAsia="Times New Roman" w:hAnsi="Cambria"/>
+              </w:rPr>
+              <w:t>8</w:t>
+            </w:r>
+          </w:p>
+        </w:tc>
+        <w:tc>
+          <w:tcPr>
+            <w:tcW w:w="9108" w:type="dxa"/>
+          </w:tcPr>
+          <w:p>
+            <w:r>
+              <w:t>The application will be of type WCF.</w:t>
+            </w:r>
+          </w:p>
+        </w:tc>
+      </w:tr>
+      <w:tr>
+        <w:tc>
+          <w:tcPr>
+            <w:tcW w:w="468" w:type="dxa"/>
+          </w:tcPr>
+          <w:p>
+            <w:pPr>
+              <w:rPr>
+                <w:rFonts w:ascii="Cambria" w:eastAsia="Times New Roman" w:hAnsi="Cambria"/>
+                <w:b/>
+              </w:rPr>
+            </w:pPr>
+            <w:r>
+              <w:rPr>
+                <w:rFonts w:ascii="Cambria" w:eastAsia="Times New Roman" w:hAnsi="Cambria"/>
+              </w:rPr>
+              <w:t>9</w:t>
+            </w:r>
+          </w:p>
+        </w:tc>
+        <w:tc>
+          <w:tcPr>
+            <w:tcW w:w="9108" w:type="dxa"/>
+          </w:tcPr>
+          <w:p>
+            <w:r>
+              <w:t>The application can run on a basic computer.</w:t>
+            </w:r>
+          </w:p>
         </w:tc>
       </w:tr>
     </w:tbl>
@@ -1916,6 +3195,148 @@
       </w:tblBorders>
     </w:tblPr>
   </w:style>
+  <w:style w:type="table" w:styleId="MediumShading2">
+    <w:name w:val="Medium Shading 2"/>
+    <w:basedOn w:val="TableNormal"/>
+    <w:uiPriority w:val="64"/>
+    <w:rsid w:val="00E55E81"/>
+    <w:pPr>
+      <w:spacing w:after="0" w:line="240" w:lineRule="auto"/>
+    </w:pPr>
+    <w:tblPr>
+      <w:tblStyleRowBandSize w:val="1"/>
+      <w:tblStyleColBandSize w:val="1"/>
+      <w:tblBorders>
+        <w:top w:val="single" w:sz="18" w:space="0" w:color="auto"/>
+        <w:bottom w:val="single" w:sz="18" w:space="0" w:color="auto"/>
+      </w:tblBorders>
+    </w:tblPr>
+    <w:tblStylePr w:type="firstRow">
+      <w:pPr>
+        <w:spacing w:before="0" w:after="0" w:line="240" w:lineRule="auto"/>
+      </w:pPr>
+      <w:rPr>
+        <w:b/>
+        <w:bCs/>
+        <w:color w:val="FFFFFF" w:themeColor="background1"/>
+      </w:rPr>
+      <w:tblPr/>
+      <w:tcPr>
+        <w:tcBorders>
+          <w:top w:val="single" w:sz="18" w:space="0" w:color="auto"/>
+          <w:left w:val="nil"/>
+          <w:bottom w:val="single" w:sz="18" w:space="0" w:color="auto"/>
+          <w:right w:val="nil"/>
+          <w:insideH w:val="nil"/>
+          <w:insideV w:val="nil"/>
+        </w:tcBorders>
+        <w:shd w:val="clear" w:color="auto" w:fill="000000" w:themeFill="text1"/>
+      </w:tcPr>
+    </w:tblStylePr>
+    <w:tblStylePr w:type="lastRow">
+      <w:pPr>
+        <w:spacing w:before="0" w:after="0" w:line="240" w:lineRule="auto"/>
+      </w:pPr>
+      <w:rPr>
+        <w:color w:val="auto"/>
+      </w:rPr>
+      <w:tblPr/>
+      <w:tcPr>
+        <w:tcBorders>
+          <w:top w:val="double" w:sz="6" w:space="0" w:color="auto"/>
+          <w:left w:val="nil"/>
+          <w:bottom w:val="single" w:sz="18" w:space="0" w:color="auto"/>
+          <w:right w:val="nil"/>
+          <w:insideH w:val="nil"/>
+          <w:insideV w:val="nil"/>
+        </w:tcBorders>
+        <w:shd w:val="clear" w:color="auto" w:fill="FFFFFF" w:themeFill="background1"/>
+      </w:tcPr>
+    </w:tblStylePr>
+    <w:tblStylePr w:type="firstCol">
+      <w:rPr>
+        <w:b/>
+        <w:bCs/>
+        <w:color w:val="FFFFFF" w:themeColor="background1"/>
+      </w:rPr>
+      <w:tblPr/>
+      <w:tcPr>
+        <w:tcBorders>
+          <w:top w:val="nil"/>
+          <w:left w:val="nil"/>
+          <w:bottom w:val="single" w:sz="18" w:space="0" w:color="auto"/>
+          <w:right w:val="nil"/>
+          <w:insideH w:val="nil"/>
+          <w:insideV w:val="nil"/>
+        </w:tcBorders>
+        <w:shd w:val="clear" w:color="auto" w:fill="000000" w:themeFill="text1"/>
+      </w:tcPr>
+    </w:tblStylePr>
+    <w:tblStylePr w:type="lastCol">
+      <w:rPr>
+        <w:b/>
+        <w:bCs/>
+        <w:color w:val="FFFFFF" w:themeColor="background1"/>
+      </w:rPr>
+      <w:tblPr/>
+      <w:tcPr>
+        <w:tcBorders>
+          <w:left w:val="nil"/>
+          <w:right w:val="nil"/>
+          <w:insideH w:val="nil"/>
+          <w:insideV w:val="nil"/>
+        </w:tcBorders>
+        <w:shd w:val="clear" w:color="auto" w:fill="000000" w:themeFill="text1"/>
+      </w:tcPr>
+    </w:tblStylePr>
+    <w:tblStylePr w:type="band1Vert">
+      <w:tblPr/>
+      <w:tcPr>
+        <w:tcBorders>
+          <w:left w:val="nil"/>
+          <w:right w:val="nil"/>
+          <w:insideH w:val="nil"/>
+          <w:insideV w:val="nil"/>
+        </w:tcBorders>
+        <w:shd w:val="clear" w:color="auto" w:fill="D8D8D8" w:themeFill="background1" w:themeFillShade="D8"/>
+      </w:tcPr>
+    </w:tblStylePr>
+    <w:tblStylePr w:type="band1Horz">
+      <w:tblPr/>
+      <w:tcPr>
+        <w:shd w:val="clear" w:color="auto" w:fill="D8D8D8" w:themeFill="background1" w:themeFillShade="D8"/>
+      </w:tcPr>
+    </w:tblStylePr>
+    <w:tblStylePr w:type="neCell">
+      <w:tblPr/>
+      <w:tcPr>
+        <w:tcBorders>
+          <w:top w:val="single" w:sz="18" w:space="0" w:color="auto"/>
+          <w:left w:val="nil"/>
+          <w:bottom w:val="single" w:sz="18" w:space="0" w:color="auto"/>
+          <w:right w:val="nil"/>
+          <w:insideH w:val="nil"/>
+          <w:insideV w:val="nil"/>
+        </w:tcBorders>
+      </w:tcPr>
+    </w:tblStylePr>
+    <w:tblStylePr w:type="nwCell">
+      <w:rPr>
+        <w:color w:val="FFFFFF" w:themeColor="background1"/>
+      </w:rPr>
+      <w:tblPr/>
+      <w:tcPr>
+        <w:tcBorders>
+          <w:top w:val="single" w:sz="18" w:space="0" w:color="auto"/>
+          <w:left w:val="nil"/>
+          <w:bottom w:val="single" w:sz="18" w:space="0" w:color="auto"/>
+          <w:right w:val="nil"/>
+          <w:insideH w:val="nil"/>
+          <w:insideV w:val="nil"/>
+        </w:tcBorders>
+      </w:tcPr>
+    </w:tblStylePr>
+  </w:style>
 </w:styles>
 </file>
 
@@ -2185,7 +3606,7 @@
 </file>
 
 <file path=customXml/itemProps1.xml><?xml version="1.0" encoding="utf-8"?>
-<ds:datastoreItem xmlns:ds="http://schemas.openxmlformats.org/officeDocument/2006/customXml" ds:itemID="{21619192-2288-4548-BB8B-0E528D492A97}">
+<ds:datastoreItem xmlns:ds="http://schemas.openxmlformats.org/officeDocument/2006/customXml" ds:itemID="{6AE41EA0-5827-43E2-92D5-A46D7FE60704}">
   <ds:schemaRefs>
     <ds:schemaRef ds:uri="http://schemas.openxmlformats.org/officeDocument/2006/bibliography"/>
   </ds:schemaRefs>

</xml_diff>

<commit_message>
Greating GUI and putting some screenshots in the URS doc
</commit_message>
<xml_diff>
--- a/Documentation/URS.docx
+++ b/Documentation/URS.docx
@@ -2024,9 +2024,7 @@
       <w:r>
         <w:t>Use cases</w:t>
       </w:r>
-      <w:bookmarkStart w:id="4" w:name="_GoBack"/>
       <w:bookmarkEnd w:id="3"/>
-      <w:bookmarkEnd w:id="4"/>
     </w:p>
     <w:tbl>
       <w:tblPr>
@@ -2282,13 +2280,68 @@
       <w:pPr>
         <w:pStyle w:val="Heading1"/>
       </w:pPr>
-      <w:bookmarkStart w:id="5" w:name="_Toc435609296"/>
+      <w:bookmarkStart w:id="4" w:name="_Toc435609296"/>
       <w:r>
         <w:lastRenderedPageBreak/>
         <w:t>GUI</w:t>
       </w:r>
+      <w:bookmarkEnd w:id="4"/>
+    </w:p>
+    <w:p>
+      <w:r>
+        <w:pict>
+          <v:shapetype id="_x0000_t75" coordsize="21600,21600" o:spt="75" o:preferrelative="t" path="m@4@5l@4@11@9@11@9@5xe" filled="f" stroked="f">
+            <v:stroke joinstyle="miter"/>
+            <v:formulas>
+              <v:f eqn="if lineDrawn pixelLineWidth 0"/>
+              <v:f eqn="sum @0 1 0"/>
+              <v:f eqn="sum 0 0 @1"/>
+              <v:f eqn="prod @2 1 2"/>
+              <v:f eqn="prod @3 21600 pixelWidth"/>
+              <v:f eqn="prod @3 21600 pixelHeight"/>
+              <v:f eqn="sum @0 0 1"/>
+              <v:f eqn="prod @6 1 2"/>
+              <v:f eqn="prod @7 21600 pixelWidth"/>
+              <v:f eqn="sum @8 21600 0"/>
+              <v:f eqn="prod @7 21600 pixelHeight"/>
+              <v:f eqn="sum @10 21600 0"/>
+            </v:formulas>
+            <v:path o:extrusionok="f" gradientshapeok="t" o:connecttype="rect"/>
+            <o:lock v:ext="edit" aspectratio="t"/>
+          </v:shapetype>
+          <v:shape id="_x0000_i1025" type="#_x0000_t75" style="width:207.75pt;height:212.25pt">
+            <v:imagedata r:id="rId5" o:title="GameStart"/>
+          </v:shape>
+        </w:pict>
+      </w:r>
+    </w:p>
+    <w:p>
+      <w:r>
+        <w:pict>
+          <v:shape id="_x0000_i1027" type="#_x0000_t75" style="width:467.45pt;height:293.4pt">
+            <v:imagedata r:id="rId6" o:title="GameMainScreen"/>
+          </v:shape>
+        </w:pict>
+      </w:r>
+    </w:p>
+    <w:p>
+      <w:bookmarkStart w:id="5" w:name="_GoBack"/>
       <w:bookmarkEnd w:id="5"/>
+      <w:r>
+        <w:lastRenderedPageBreak/>
+        <w:pict>
+          <v:shape id="_x0000_i1026" type="#_x0000_t75" style="width:234pt;height:234.75pt">
+            <v:imagedata r:id="rId7" o:title="GameEnd"/>
+          </v:shape>
+        </w:pict>
+      </w:r>
     </w:p>
+    <w:p/>
+    <w:p/>
+    <w:p/>
+    <w:p/>
+    <w:p/>
+    <w:p/>
     <w:p>
       <w:pPr>
         <w:pStyle w:val="Heading1"/>
@@ -3606,7 +3659,7 @@
 </file>
 
 <file path=customXml/itemProps1.xml><?xml version="1.0" encoding="utf-8"?>
-<ds:datastoreItem xmlns:ds="http://schemas.openxmlformats.org/officeDocument/2006/customXml" ds:itemID="{6AE41EA0-5827-43E2-92D5-A46D7FE60704}">
+<ds:datastoreItem xmlns:ds="http://schemas.openxmlformats.org/officeDocument/2006/customXml" ds:itemID="{14362126-5A79-473A-A3EB-7CC70BA7631F}">
   <ds:schemaRefs>
     <ds:schemaRef ds:uri="http://schemas.openxmlformats.org/officeDocument/2006/bibliography"/>
   </ds:schemaRefs>

</xml_diff>

<commit_message>
Add some use cases and requriement
Add three use cases  win/lose/draw, restart game , give up", and one
requriement give up game.
</commit_message>
<xml_diff>
--- a/Documentation/URS.docx
+++ b/Documentation/URS.docx
@@ -16,6 +16,7 @@
           <w:r>
             <w:rPr>
               <w:noProof/>
+              <w:lang w:val="en-GB" w:eastAsia="zh-CN"/>
             </w:rPr>
             <mc:AlternateContent>
               <mc:Choice Requires="wps">
@@ -129,6 +130,7 @@
           <w:r>
             <w:rPr>
               <w:noProof/>
+              <w:lang w:val="en-GB" w:eastAsia="zh-CN"/>
             </w:rPr>
             <mc:AlternateContent>
               <mc:Choice Requires="wps">
@@ -297,6 +299,7 @@
           <w:r>
             <w:rPr>
               <w:noProof/>
+              <w:lang w:val="en-GB" w:eastAsia="zh-CN"/>
             </w:rPr>
             <mc:AlternateContent>
               <mc:Choice Requires="wps">
@@ -401,6 +404,7 @@
           <w:r>
             <w:rPr>
               <w:noProof/>
+              <w:lang w:val="en-GB" w:eastAsia="zh-CN"/>
             </w:rPr>
             <mc:AlternateContent>
               <mc:Choice Requires="wps">
@@ -498,6 +502,7 @@
           <w:r>
             <w:rPr>
               <w:noProof/>
+              <w:lang w:val="en-GB" w:eastAsia="zh-CN"/>
             </w:rPr>
             <mc:AlternateContent>
               <mc:Choice Requires="wps">
@@ -753,6 +758,7 @@
           <w:r>
             <w:rPr>
               <w:noProof/>
+              <w:lang w:val="en-GB" w:eastAsia="zh-CN"/>
             </w:rPr>
             <mc:AlternateContent>
               <mc:Choice Requires="wps">
@@ -935,6 +941,7 @@
       </w:sdtPr>
       <w:sdtEndPr>
         <w:rPr>
+          <w:rFonts w:eastAsia="SimSun"/>
           <w:b/>
           <w:bCs/>
           <w:noProof/>
@@ -1696,6 +1703,38 @@
           </w:tcPr>
           <w:p>
             <w:r>
+              <w:t>Give up game</w:t>
+            </w:r>
+          </w:p>
+        </w:tc>
+        <w:tc>
+          <w:tcPr>
+            <w:tcW w:w="991" w:type="dxa"/>
+          </w:tcPr>
+          <w:p>
+            <w:r>
+              <w:t>S</w:t>
+            </w:r>
+          </w:p>
+        </w:tc>
+      </w:tr>
+      <w:tr>
+        <w:tc>
+          <w:tcPr>
+            <w:tcW w:w="704" w:type="dxa"/>
+          </w:tcPr>
+          <w:p>
+            <w:r>
+              <w:t>7</w:t>
+            </w:r>
+          </w:p>
+        </w:tc>
+        <w:tc>
+          <w:tcPr>
+            <w:tcW w:w="7655" w:type="dxa"/>
+          </w:tcPr>
+          <w:p>
+            <w:r>
               <w:t>Start game check</w:t>
             </w:r>
           </w:p>
@@ -1718,7 +1757,7 @@
           </w:tcPr>
           <w:p>
             <w:r>
-              <w:t>7</w:t>
+              <w:t>8</w:t>
             </w:r>
           </w:p>
         </w:tc>
@@ -1750,7 +1789,7 @@
           </w:tcPr>
           <w:p>
             <w:r>
-              <w:t>8</w:t>
+              <w:t>9</w:t>
             </w:r>
           </w:p>
         </w:tc>
@@ -1782,7 +1821,7 @@
           </w:tcPr>
           <w:p>
             <w:r>
-              <w:t>9</w:t>
+              <w:t>10</w:t>
             </w:r>
           </w:p>
         </w:tc>
@@ -1817,7 +1856,7 @@
           </w:tcPr>
           <w:p>
             <w:r>
-              <w:t>10</w:t>
+              <w:t>11</w:t>
             </w:r>
           </w:p>
         </w:tc>
@@ -1849,7 +1888,7 @@
           </w:tcPr>
           <w:p>
             <w:r>
-              <w:t>11</w:t>
+              <w:t>12</w:t>
             </w:r>
           </w:p>
         </w:tc>
@@ -1881,7 +1920,7 @@
           </w:tcPr>
           <w:p>
             <w:r>
-              <w:t>12</w:t>
+              <w:t>13</w:t>
             </w:r>
           </w:p>
         </w:tc>
@@ -1913,7 +1952,7 @@
           </w:tcPr>
           <w:p>
             <w:r>
-              <w:t>13</w:t>
+              <w:t>14</w:t>
             </w:r>
           </w:p>
         </w:tc>
@@ -1945,7 +1984,7 @@
           </w:tcPr>
           <w:p>
             <w:r>
-              <w:t>14</w:t>
+              <w:t>15</w:t>
             </w:r>
           </w:p>
         </w:tc>
@@ -1977,7 +2016,7 @@
           </w:tcPr>
           <w:p>
             <w:r>
-              <w:t>15</w:t>
+              <w:t>16</w:t>
             </w:r>
           </w:p>
         </w:tc>
@@ -2014,14 +2053,17 @@
         <w:lastRenderedPageBreak/>
         <w:t>Use</w:t>
       </w:r>
-      <w:bookmarkStart w:id="3" w:name="_GoBack"/>
-      <w:bookmarkEnd w:id="3"/>
       <w:r>
         <w:t>case diagram</w:t>
       </w:r>
       <w:bookmarkEnd w:id="2"/>
     </w:p>
     <w:p>
+      <w:pPr>
+        <w:rPr>
+          <w:rFonts w:eastAsiaTheme="minorHAnsi"/>
+        </w:rPr>
+      </w:pPr>
       <w:r>
         <w:pict>
           <v:shapetype id="_x0000_t75" coordsize="21600,21600" o:spt="75" o:preferrelative="t" path="m@4@5l@4@11@9@11@9@5xe" filled="f" stroked="f">
@@ -2043,23 +2085,32 @@
             <v:path o:extrusionok="f" gradientshapeok="t" o:connecttype="rect"/>
             <o:lock v:ext="edit" aspectratio="t"/>
           </v:shapetype>
-          <v:shape id="_x0000_i1028" type="#_x0000_t75" style="width:467.8pt;height:365.6pt">
+          <v:shape id="_x0000_i1025" type="#_x0000_t75" style="width:468pt;height:365.4pt">
             <v:imagedata r:id="rId5" o:title="Usecase Diagram"/>
           </v:shape>
         </w:pict>
       </w:r>
+      <w:bookmarkStart w:id="3" w:name="_Toc435609295"/>
     </w:p>
-    <w:p/>
-    <w:p/>
+    <w:p>
+      <w:pPr>
+        <w:pStyle w:val="Heading1"/>
+        <w:rPr>
+          <w:rFonts w:asciiTheme="minorHAnsi" w:eastAsiaTheme="minorHAnsi" w:hAnsiTheme="minorHAnsi" w:cstheme="minorBidi"/>
+          <w:color w:val="auto"/>
+          <w:sz w:val="22"/>
+          <w:szCs w:val="22"/>
+        </w:rPr>
+      </w:pPr>
+    </w:p>
     <w:p>
       <w:pPr>
         <w:pStyle w:val="Heading1"/>
       </w:pPr>
-      <w:bookmarkStart w:id="4" w:name="_Toc435609295"/>
       <w:r>
         <w:t>Use cases</w:t>
       </w:r>
-      <w:bookmarkEnd w:id="4"/>
+      <w:bookmarkEnd w:id="3"/>
     </w:p>
     <w:tbl>
       <w:tblPr>
@@ -2309,6 +2360,903 @@
     </w:tbl>
     <w:p/>
     <w:p/>
+    <w:p>
+      <w:r>
+        <w:t>Win/Lose/Draw result:</w:t>
+      </w:r>
+    </w:p>
+    <w:tbl>
+      <w:tblPr>
+        <w:tblW w:w="0" w:type="auto"/>
+        <w:tblBorders>
+          <w:top w:val="single" w:sz="4" w:space="0" w:color="auto"/>
+          <w:left w:val="single" w:sz="4" w:space="0" w:color="auto"/>
+          <w:bottom w:val="single" w:sz="4" w:space="0" w:color="auto"/>
+          <w:right w:val="single" w:sz="4" w:space="0" w:color="auto"/>
+          <w:insideH w:val="single" w:sz="4" w:space="0" w:color="auto"/>
+          <w:insideV w:val="single" w:sz="4" w:space="0" w:color="auto"/>
+        </w:tblBorders>
+        <w:tblLook w:val="04A0" w:firstRow="1" w:lastRow="0" w:firstColumn="1" w:lastColumn="0" w:noHBand="0" w:noVBand="1"/>
+      </w:tblPr>
+      <w:tblGrid>
+        <w:gridCol w:w="1796"/>
+        <w:gridCol w:w="7554"/>
+      </w:tblGrid>
+      <w:tr>
+        <w:tc>
+          <w:tcPr>
+            <w:tcW w:w="1818" w:type="dxa"/>
+            <w:shd w:val="clear" w:color="auto" w:fill="auto"/>
+          </w:tcPr>
+          <w:p>
+            <w:pPr>
+              <w:pStyle w:val="NoSpacing"/>
+            </w:pPr>
+            <w:r>
+              <w:t>Goal</w:t>
+            </w:r>
+          </w:p>
+        </w:tc>
+        <w:tc>
+          <w:tcPr>
+            <w:tcW w:w="7758" w:type="dxa"/>
+            <w:shd w:val="clear" w:color="auto" w:fill="auto"/>
+          </w:tcPr>
+          <w:p>
+            <w:pPr>
+              <w:pStyle w:val="NoSpacing"/>
+            </w:pPr>
+            <w:r>
+              <w:rPr>
+                <w:rFonts w:hint="eastAsia"/>
+                <w:lang w:eastAsia="zh-CN"/>
+              </w:rPr>
+              <w:t>User get result of the game</w:t>
+            </w:r>
+          </w:p>
+        </w:tc>
+      </w:tr>
+      <w:tr>
+        <w:tc>
+          <w:tcPr>
+            <w:tcW w:w="1818" w:type="dxa"/>
+            <w:shd w:val="clear" w:color="auto" w:fill="auto"/>
+          </w:tcPr>
+          <w:p>
+            <w:pPr>
+              <w:pStyle w:val="NoSpacing"/>
+            </w:pPr>
+            <w:r>
+              <w:t>Actor</w:t>
+            </w:r>
+          </w:p>
+        </w:tc>
+        <w:tc>
+          <w:tcPr>
+            <w:tcW w:w="7758" w:type="dxa"/>
+            <w:shd w:val="clear" w:color="auto" w:fill="auto"/>
+          </w:tcPr>
+          <w:p>
+            <w:pPr>
+              <w:pStyle w:val="NoSpacing"/>
+            </w:pPr>
+            <w:r>
+              <w:t>The person who is playing the game</w:t>
+            </w:r>
+          </w:p>
+        </w:tc>
+      </w:tr>
+      <w:tr>
+        <w:tc>
+          <w:tcPr>
+            <w:tcW w:w="1818" w:type="dxa"/>
+            <w:shd w:val="clear" w:color="auto" w:fill="auto"/>
+          </w:tcPr>
+          <w:p>
+            <w:pPr>
+              <w:pStyle w:val="NoSpacing"/>
+            </w:pPr>
+            <w:r>
+              <w:t>Pre-condition</w:t>
+            </w:r>
+          </w:p>
+        </w:tc>
+        <w:tc>
+          <w:tcPr>
+            <w:tcW w:w="7758" w:type="dxa"/>
+            <w:shd w:val="clear" w:color="auto" w:fill="auto"/>
+          </w:tcPr>
+          <w:p>
+            <w:pPr>
+              <w:pStyle w:val="NoSpacing"/>
+            </w:pPr>
+            <w:r>
+              <w:t>The game is running and two actor</w:t>
+            </w:r>
+            <w:r>
+              <w:t>s</w:t>
+            </w:r>
+            <w:r>
+              <w:t xml:space="preserve"> is playing.</w:t>
+            </w:r>
+          </w:p>
+        </w:tc>
+      </w:tr>
+      <w:tr>
+        <w:tc>
+          <w:tcPr>
+            <w:tcW w:w="1818" w:type="dxa"/>
+            <w:shd w:val="clear" w:color="auto" w:fill="auto"/>
+          </w:tcPr>
+          <w:p>
+            <w:pPr>
+              <w:pStyle w:val="NoSpacing"/>
+            </w:pPr>
+            <w:r>
+              <w:t>MSS</w:t>
+            </w:r>
+          </w:p>
+        </w:tc>
+        <w:tc>
+          <w:tcPr>
+            <w:tcW w:w="7758" w:type="dxa"/>
+            <w:shd w:val="clear" w:color="auto" w:fill="auto"/>
+          </w:tcPr>
+          <w:p>
+            <w:pPr>
+              <w:pStyle w:val="NoSpacing"/>
+            </w:pPr>
+            <w:r>
+              <w:t xml:space="preserve">1. </w:t>
+            </w:r>
+            <w:r>
+              <w:t>Actor finish all questions provide by system.</w:t>
+            </w:r>
+          </w:p>
+          <w:p>
+            <w:pPr>
+              <w:pStyle w:val="NoSpacing"/>
+            </w:pPr>
+            <w:r>
+              <w:t xml:space="preserve">2. </w:t>
+            </w:r>
+            <w:r>
+              <w:t>System check result of two actors.</w:t>
+            </w:r>
+          </w:p>
+          <w:p>
+            <w:pPr>
+              <w:pStyle w:val="NoSpacing"/>
+            </w:pPr>
+            <w:r>
+              <w:t xml:space="preserve">3. System </w:t>
+            </w:r>
+            <w:r>
+              <w:t>compare the result from two actors.</w:t>
+            </w:r>
+          </w:p>
+          <w:p>
+            <w:pPr>
+              <w:pStyle w:val="NoSpacing"/>
+            </w:pPr>
+            <w:r>
+              <w:t xml:space="preserve">4. </w:t>
+            </w:r>
+            <w:r>
+              <w:t>System show</w:t>
+            </w:r>
+            <w:r>
+              <w:t>s</w:t>
+            </w:r>
+            <w:r>
+              <w:t xml:space="preserve"> the result two all actors whether win, lose or draw.</w:t>
+            </w:r>
+          </w:p>
+          <w:p>
+            <w:pPr>
+              <w:pStyle w:val="NoSpacing"/>
+            </w:pPr>
+          </w:p>
+        </w:tc>
+      </w:tr>
+      <w:tr>
+        <w:tc>
+          <w:tcPr>
+            <w:tcW w:w="1818" w:type="dxa"/>
+            <w:shd w:val="clear" w:color="auto" w:fill="auto"/>
+          </w:tcPr>
+          <w:p>
+            <w:pPr>
+              <w:pStyle w:val="NoSpacing"/>
+            </w:pPr>
+            <w:r>
+              <w:t>Extension</w:t>
+            </w:r>
+          </w:p>
+        </w:tc>
+        <w:tc>
+          <w:tcPr>
+            <w:tcW w:w="7758" w:type="dxa"/>
+            <w:shd w:val="clear" w:color="auto" w:fill="auto"/>
+          </w:tcPr>
+          <w:p>
+            <w:pPr>
+              <w:pStyle w:val="NoSpacing"/>
+            </w:pPr>
+            <w:r>
+              <w:t>1</w:t>
+            </w:r>
+            <w:r>
+              <w:t>A.</w:t>
+            </w:r>
+            <w:r>
+              <w:t>One of the actor leave the game directly before the game finish.</w:t>
+            </w:r>
+          </w:p>
+          <w:p>
+            <w:pPr>
+              <w:pStyle w:val="NoSpacing"/>
+            </w:pPr>
+            <w:r>
+              <w:t>2</w:t>
+            </w:r>
+            <w:r>
+              <w:t>B. Systems directly shows win message to the other actor.</w:t>
+            </w:r>
+          </w:p>
+        </w:tc>
+      </w:tr>
+      <w:tr>
+        <w:tc>
+          <w:tcPr>
+            <w:tcW w:w="1818" w:type="dxa"/>
+            <w:shd w:val="clear" w:color="auto" w:fill="auto"/>
+          </w:tcPr>
+          <w:p>
+            <w:pPr>
+              <w:pStyle w:val="NoSpacing"/>
+            </w:pPr>
+            <w:r>
+              <w:t>Post-condition</w:t>
+            </w:r>
+          </w:p>
+        </w:tc>
+        <w:tc>
+          <w:tcPr>
+            <w:tcW w:w="7758" w:type="dxa"/>
+            <w:shd w:val="clear" w:color="auto" w:fill="auto"/>
+          </w:tcPr>
+          <w:p>
+            <w:pPr>
+              <w:pStyle w:val="NoSpacing"/>
+            </w:pPr>
+            <w:r>
+              <w:t xml:space="preserve">Go to the </w:t>
+            </w:r>
+            <w:proofErr w:type="spellStart"/>
+            <w:r>
+              <w:t>EndGame</w:t>
+            </w:r>
+            <w:proofErr w:type="spellEnd"/>
+            <w:r>
+              <w:t xml:space="preserve"> page</w:t>
+            </w:r>
+            <w:r>
+              <w:t xml:space="preserve"> of the game</w:t>
+            </w:r>
+          </w:p>
+        </w:tc>
+      </w:tr>
+    </w:tbl>
+    <w:p/>
+    <w:p>
+      <w:r>
+        <w:t>Restart g</w:t>
+      </w:r>
+      <w:r>
+        <w:t>ame</w:t>
+      </w:r>
+    </w:p>
+    <w:tbl>
+      <w:tblPr>
+        <w:tblW w:w="0" w:type="auto"/>
+        <w:tblBorders>
+          <w:top w:val="single" w:sz="4" w:space="0" w:color="auto"/>
+          <w:left w:val="single" w:sz="4" w:space="0" w:color="auto"/>
+          <w:bottom w:val="single" w:sz="4" w:space="0" w:color="auto"/>
+          <w:right w:val="single" w:sz="4" w:space="0" w:color="auto"/>
+          <w:insideH w:val="single" w:sz="4" w:space="0" w:color="auto"/>
+          <w:insideV w:val="single" w:sz="4" w:space="0" w:color="auto"/>
+        </w:tblBorders>
+        <w:tblLook w:val="04A0" w:firstRow="1" w:lastRow="0" w:firstColumn="1" w:lastColumn="0" w:noHBand="0" w:noVBand="1"/>
+      </w:tblPr>
+      <w:tblGrid>
+        <w:gridCol w:w="1796"/>
+        <w:gridCol w:w="7554"/>
+      </w:tblGrid>
+      <w:tr>
+        <w:tc>
+          <w:tcPr>
+            <w:tcW w:w="1818" w:type="dxa"/>
+            <w:shd w:val="clear" w:color="auto" w:fill="auto"/>
+          </w:tcPr>
+          <w:p>
+            <w:pPr>
+              <w:pStyle w:val="NoSpacing"/>
+            </w:pPr>
+            <w:r>
+              <w:t>Goal</w:t>
+            </w:r>
+          </w:p>
+        </w:tc>
+        <w:tc>
+          <w:tcPr>
+            <w:tcW w:w="7758" w:type="dxa"/>
+            <w:shd w:val="clear" w:color="auto" w:fill="auto"/>
+          </w:tcPr>
+          <w:p>
+            <w:pPr>
+              <w:pStyle w:val="NoSpacing"/>
+            </w:pPr>
+            <w:r>
+              <w:rPr>
+                <w:lang w:eastAsia="zh-CN"/>
+              </w:rPr>
+              <w:t>Game to back to start page</w:t>
+            </w:r>
+          </w:p>
+        </w:tc>
+      </w:tr>
+      <w:tr>
+        <w:tc>
+          <w:tcPr>
+            <w:tcW w:w="1818" w:type="dxa"/>
+            <w:shd w:val="clear" w:color="auto" w:fill="auto"/>
+          </w:tcPr>
+          <w:p>
+            <w:pPr>
+              <w:pStyle w:val="NoSpacing"/>
+            </w:pPr>
+            <w:r>
+              <w:t>Actor</w:t>
+            </w:r>
+          </w:p>
+        </w:tc>
+        <w:tc>
+          <w:tcPr>
+            <w:tcW w:w="7758" w:type="dxa"/>
+            <w:shd w:val="clear" w:color="auto" w:fill="auto"/>
+          </w:tcPr>
+          <w:p>
+            <w:pPr>
+              <w:pStyle w:val="NoSpacing"/>
+            </w:pPr>
+            <w:r>
+              <w:t>The person who is playing the game</w:t>
+            </w:r>
+          </w:p>
+        </w:tc>
+      </w:tr>
+      <w:tr>
+        <w:tc>
+          <w:tcPr>
+            <w:tcW w:w="1818" w:type="dxa"/>
+            <w:shd w:val="clear" w:color="auto" w:fill="auto"/>
+          </w:tcPr>
+          <w:p>
+            <w:pPr>
+              <w:pStyle w:val="NoSpacing"/>
+            </w:pPr>
+            <w:r>
+              <w:t>Pre-condition</w:t>
+            </w:r>
+          </w:p>
+        </w:tc>
+        <w:tc>
+          <w:tcPr>
+            <w:tcW w:w="7758" w:type="dxa"/>
+            <w:shd w:val="clear" w:color="auto" w:fill="auto"/>
+          </w:tcPr>
+          <w:p>
+            <w:pPr>
+              <w:pStyle w:val="NoSpacing"/>
+            </w:pPr>
+            <w:r>
+              <w:t xml:space="preserve">The game is </w:t>
+            </w:r>
+            <w:r>
+              <w:t>finish and the end page is showed to actor</w:t>
+            </w:r>
+          </w:p>
+        </w:tc>
+      </w:tr>
+      <w:tr>
+        <w:tc>
+          <w:tcPr>
+            <w:tcW w:w="1818" w:type="dxa"/>
+            <w:shd w:val="clear" w:color="auto" w:fill="auto"/>
+          </w:tcPr>
+          <w:p>
+            <w:pPr>
+              <w:pStyle w:val="NoSpacing"/>
+            </w:pPr>
+            <w:r>
+              <w:t>MSS</w:t>
+            </w:r>
+          </w:p>
+        </w:tc>
+        <w:tc>
+          <w:tcPr>
+            <w:tcW w:w="7758" w:type="dxa"/>
+            <w:shd w:val="clear" w:color="auto" w:fill="auto"/>
+          </w:tcPr>
+          <w:p>
+            <w:pPr>
+              <w:pStyle w:val="NoSpacing"/>
+            </w:pPr>
+            <w:r>
+              <w:t xml:space="preserve">1. </w:t>
+            </w:r>
+            <w:r>
+              <w:t>One a</w:t>
+            </w:r>
+            <w:r>
+              <w:t xml:space="preserve">ctor </w:t>
+            </w:r>
+            <w:r>
+              <w:t>click on Restart Game button.</w:t>
+            </w:r>
+          </w:p>
+          <w:p>
+            <w:pPr>
+              <w:pStyle w:val="NoSpacing"/>
+            </w:pPr>
+            <w:r>
+              <w:t xml:space="preserve">2. System </w:t>
+            </w:r>
+            <w:r>
+              <w:t>shows a dialog window to the other actor</w:t>
+            </w:r>
+            <w:r>
+              <w:t xml:space="preserve"> whether he want to have a new game or not.</w:t>
+            </w:r>
+          </w:p>
+          <w:p>
+            <w:pPr>
+              <w:pStyle w:val="NoSpacing"/>
+            </w:pPr>
+            <w:r>
+              <w:t>3. The second actor give the option Yes agree with restart game</w:t>
+            </w:r>
+            <w:r>
+              <w:t>.</w:t>
+            </w:r>
+          </w:p>
+          <w:p>
+            <w:pPr>
+              <w:pStyle w:val="NoSpacing"/>
+            </w:pPr>
+            <w:r>
+              <w:t>4.</w:t>
+            </w:r>
+            <w:r>
+              <w:t xml:space="preserve"> System create a new game for actors</w:t>
+            </w:r>
+            <w:r>
+              <w:t>.</w:t>
+            </w:r>
+          </w:p>
+          <w:p>
+            <w:pPr>
+              <w:pStyle w:val="NoSpacing"/>
+            </w:pPr>
+          </w:p>
+        </w:tc>
+      </w:tr>
+      <w:tr>
+        <w:tc>
+          <w:tcPr>
+            <w:tcW w:w="1818" w:type="dxa"/>
+            <w:shd w:val="clear" w:color="auto" w:fill="auto"/>
+          </w:tcPr>
+          <w:p>
+            <w:pPr>
+              <w:pStyle w:val="NoSpacing"/>
+            </w:pPr>
+            <w:r>
+              <w:t>Extension</w:t>
+            </w:r>
+          </w:p>
+        </w:tc>
+        <w:tc>
+          <w:tcPr>
+            <w:tcW w:w="7758" w:type="dxa"/>
+            <w:shd w:val="clear" w:color="auto" w:fill="auto"/>
+          </w:tcPr>
+          <w:p>
+            <w:pPr>
+              <w:pStyle w:val="NoSpacing"/>
+            </w:pPr>
+            <w:r>
+              <w:t>3</w:t>
+            </w:r>
+            <w:r>
+              <w:t>A.</w:t>
+            </w:r>
+            <w:r>
+              <w:t>The second actor decide don’t want to restart the game.</w:t>
+            </w:r>
+          </w:p>
+          <w:p>
+            <w:pPr>
+              <w:pStyle w:val="NoSpacing"/>
+            </w:pPr>
+            <w:r>
+              <w:t xml:space="preserve">2B. </w:t>
+            </w:r>
+            <w:r>
+              <w:t>Syste</w:t>
+            </w:r>
+            <w:r>
+              <w:t xml:space="preserve">m keep both side windows in </w:t>
+            </w:r>
+            <w:proofErr w:type="spellStart"/>
+            <w:r>
+              <w:t>End</w:t>
+            </w:r>
+            <w:r>
+              <w:t>Game</w:t>
+            </w:r>
+            <w:proofErr w:type="spellEnd"/>
+            <w:r>
+              <w:t xml:space="preserve"> page</w:t>
+            </w:r>
+            <w:r>
+              <w:t>.</w:t>
+            </w:r>
+          </w:p>
+        </w:tc>
+      </w:tr>
+      <w:tr>
+        <w:tc>
+          <w:tcPr>
+            <w:tcW w:w="1818" w:type="dxa"/>
+            <w:shd w:val="clear" w:color="auto" w:fill="auto"/>
+          </w:tcPr>
+          <w:p>
+            <w:pPr>
+              <w:pStyle w:val="NoSpacing"/>
+            </w:pPr>
+            <w:r>
+              <w:t>Post-condition</w:t>
+            </w:r>
+          </w:p>
+        </w:tc>
+        <w:tc>
+          <w:tcPr>
+            <w:tcW w:w="7758" w:type="dxa"/>
+            <w:shd w:val="clear" w:color="auto" w:fill="auto"/>
+          </w:tcPr>
+          <w:p>
+            <w:pPr>
+              <w:pStyle w:val="NoSpacing"/>
+            </w:pPr>
+            <w:r>
+              <w:t>A new game is start</w:t>
+            </w:r>
+          </w:p>
+        </w:tc>
+      </w:tr>
+    </w:tbl>
+    <w:p/>
+    <w:p>
+      <w:r>
+        <w:t>Give up game</w:t>
+      </w:r>
+    </w:p>
+    <w:tbl>
+      <w:tblPr>
+        <w:tblW w:w="0" w:type="auto"/>
+        <w:tblBorders>
+          <w:top w:val="single" w:sz="4" w:space="0" w:color="auto"/>
+          <w:left w:val="single" w:sz="4" w:space="0" w:color="auto"/>
+          <w:bottom w:val="single" w:sz="4" w:space="0" w:color="auto"/>
+          <w:right w:val="single" w:sz="4" w:space="0" w:color="auto"/>
+          <w:insideH w:val="single" w:sz="4" w:space="0" w:color="auto"/>
+          <w:insideV w:val="single" w:sz="4" w:space="0" w:color="auto"/>
+        </w:tblBorders>
+        <w:tblLook w:val="04A0" w:firstRow="1" w:lastRow="0" w:firstColumn="1" w:lastColumn="0" w:noHBand="0" w:noVBand="1"/>
+      </w:tblPr>
+      <w:tblGrid>
+        <w:gridCol w:w="1796"/>
+        <w:gridCol w:w="7554"/>
+      </w:tblGrid>
+      <w:tr>
+        <w:tc>
+          <w:tcPr>
+            <w:tcW w:w="1818" w:type="dxa"/>
+            <w:shd w:val="clear" w:color="auto" w:fill="auto"/>
+          </w:tcPr>
+          <w:p>
+            <w:pPr>
+              <w:pStyle w:val="NoSpacing"/>
+            </w:pPr>
+            <w:r>
+              <w:t>Goal</w:t>
+            </w:r>
+          </w:p>
+        </w:tc>
+        <w:tc>
+          <w:tcPr>
+            <w:tcW w:w="7758" w:type="dxa"/>
+            <w:shd w:val="clear" w:color="auto" w:fill="auto"/>
+          </w:tcPr>
+          <w:p>
+            <w:pPr>
+              <w:pStyle w:val="NoSpacing"/>
+            </w:pPr>
+            <w:r>
+              <w:rPr>
+                <w:lang w:eastAsia="zh-CN"/>
+              </w:rPr>
+              <w:t>User give up the current game</w:t>
+            </w:r>
+          </w:p>
+        </w:tc>
+      </w:tr>
+      <w:tr>
+        <w:tc>
+          <w:tcPr>
+            <w:tcW w:w="1818" w:type="dxa"/>
+            <w:shd w:val="clear" w:color="auto" w:fill="auto"/>
+          </w:tcPr>
+          <w:p>
+            <w:pPr>
+              <w:pStyle w:val="NoSpacing"/>
+            </w:pPr>
+            <w:r>
+              <w:t>Actor</w:t>
+            </w:r>
+          </w:p>
+        </w:tc>
+        <w:tc>
+          <w:tcPr>
+            <w:tcW w:w="7758" w:type="dxa"/>
+            <w:shd w:val="clear" w:color="auto" w:fill="auto"/>
+          </w:tcPr>
+          <w:p>
+            <w:pPr>
+              <w:pStyle w:val="NoSpacing"/>
+            </w:pPr>
+            <w:r>
+              <w:t>The person who is playing the game</w:t>
+            </w:r>
+          </w:p>
+        </w:tc>
+      </w:tr>
+      <w:tr>
+        <w:tc>
+          <w:tcPr>
+            <w:tcW w:w="1818" w:type="dxa"/>
+            <w:shd w:val="clear" w:color="auto" w:fill="auto"/>
+          </w:tcPr>
+          <w:p>
+            <w:pPr>
+              <w:pStyle w:val="NoSpacing"/>
+            </w:pPr>
+            <w:r>
+              <w:t>Pre-condition</w:t>
+            </w:r>
+          </w:p>
+        </w:tc>
+        <w:tc>
+          <w:tcPr>
+            <w:tcW w:w="7758" w:type="dxa"/>
+            <w:shd w:val="clear" w:color="auto" w:fill="auto"/>
+          </w:tcPr>
+          <w:p>
+            <w:pPr>
+              <w:pStyle w:val="NoSpacing"/>
+            </w:pPr>
+            <w:r>
+              <w:t>The game is running and two actors is playing.</w:t>
+            </w:r>
+          </w:p>
+        </w:tc>
+      </w:tr>
+      <w:tr>
+        <w:tc>
+          <w:tcPr>
+            <w:tcW w:w="1818" w:type="dxa"/>
+            <w:shd w:val="clear" w:color="auto" w:fill="auto"/>
+          </w:tcPr>
+          <w:p>
+            <w:pPr>
+              <w:pStyle w:val="NoSpacing"/>
+            </w:pPr>
+            <w:r>
+              <w:t>MSS</w:t>
+            </w:r>
+          </w:p>
+        </w:tc>
+        <w:tc>
+          <w:tcPr>
+            <w:tcW w:w="7758" w:type="dxa"/>
+            <w:shd w:val="clear" w:color="auto" w:fill="auto"/>
+          </w:tcPr>
+          <w:p>
+            <w:pPr>
+              <w:pStyle w:val="NoSpacing"/>
+            </w:pPr>
+            <w:r>
+              <w:t xml:space="preserve">1. One actor click on </w:t>
+            </w:r>
+            <w:r>
+              <w:t>Give Up button</w:t>
+            </w:r>
+          </w:p>
+          <w:p>
+            <w:pPr>
+              <w:pStyle w:val="NoSpacing"/>
+            </w:pPr>
+            <w:r>
+              <w:t xml:space="preserve">2. System shows a dialog window to the actor whether he want to </w:t>
+            </w:r>
+            <w:r>
+              <w:t>give up the current game or not</w:t>
+            </w:r>
+            <w:r>
+              <w:t>.</w:t>
+            </w:r>
+          </w:p>
+          <w:p>
+            <w:pPr>
+              <w:pStyle w:val="NoSpacing"/>
+            </w:pPr>
+            <w:r>
+              <w:t xml:space="preserve">3. The </w:t>
+            </w:r>
+            <w:r>
+              <w:t>actor give the option Yes</w:t>
+            </w:r>
+            <w:r>
+              <w:t>.</w:t>
+            </w:r>
+          </w:p>
+          <w:p>
+            <w:pPr>
+              <w:pStyle w:val="NoSpacing"/>
+            </w:pPr>
+            <w:r>
+              <w:t xml:space="preserve">4. System </w:t>
+            </w:r>
+            <w:r>
+              <w:t>shows the message</w:t>
+            </w:r>
+            <w:r>
+              <w:t xml:space="preserve"> “Because your opponent give up the game so you win the game” and a win result to the other actor</w:t>
+            </w:r>
+            <w:r>
+              <w:t>.</w:t>
+            </w:r>
+          </w:p>
+          <w:p>
+            <w:pPr>
+              <w:pStyle w:val="NoSpacing"/>
+            </w:pPr>
+            <w:r>
+              <w:t xml:space="preserve">5. System shows the </w:t>
+            </w:r>
+            <w:proofErr w:type="spellStart"/>
+            <w:r>
+              <w:t>EndGame</w:t>
+            </w:r>
+            <w:proofErr w:type="spellEnd"/>
+            <w:r>
+              <w:t xml:space="preserve"> page to two actors.</w:t>
+            </w:r>
+          </w:p>
+          <w:p>
+            <w:pPr>
+              <w:pStyle w:val="NoSpacing"/>
+            </w:pPr>
+          </w:p>
+        </w:tc>
+      </w:tr>
+      <w:tr>
+        <w:tc>
+          <w:tcPr>
+            <w:tcW w:w="1818" w:type="dxa"/>
+            <w:shd w:val="clear" w:color="auto" w:fill="auto"/>
+          </w:tcPr>
+          <w:p>
+            <w:pPr>
+              <w:pStyle w:val="NoSpacing"/>
+            </w:pPr>
+            <w:r>
+              <w:t>Extension</w:t>
+            </w:r>
+          </w:p>
+        </w:tc>
+        <w:tc>
+          <w:tcPr>
+            <w:tcW w:w="7758" w:type="dxa"/>
+            <w:shd w:val="clear" w:color="auto" w:fill="auto"/>
+          </w:tcPr>
+          <w:p>
+            <w:pPr>
+              <w:pStyle w:val="NoSpacing"/>
+            </w:pPr>
+            <w:r>
+              <w:t>3A.The actor</w:t>
+            </w:r>
+            <w:r>
+              <w:t xml:space="preserve"> choose No </w:t>
+            </w:r>
+            <w:r>
+              <w:t>option</w:t>
+            </w:r>
+            <w:bookmarkStart w:id="4" w:name="_GoBack"/>
+            <w:bookmarkEnd w:id="4"/>
+            <w:r>
+              <w:t>.</w:t>
+            </w:r>
+          </w:p>
+          <w:p>
+            <w:pPr>
+              <w:pStyle w:val="NoSpacing"/>
+            </w:pPr>
+            <w:r>
+              <w:t xml:space="preserve">2B. </w:t>
+            </w:r>
+            <w:r>
+              <w:t>The game is going on</w:t>
+            </w:r>
+            <w:r>
+              <w:t>.</w:t>
+            </w:r>
+          </w:p>
+        </w:tc>
+      </w:tr>
+      <w:tr>
+        <w:tc>
+          <w:tcPr>
+            <w:tcW w:w="1818" w:type="dxa"/>
+            <w:shd w:val="clear" w:color="auto" w:fill="auto"/>
+          </w:tcPr>
+          <w:p>
+            <w:pPr>
+              <w:pStyle w:val="NoSpacing"/>
+            </w:pPr>
+            <w:r>
+              <w:t>Post-condition</w:t>
+            </w:r>
+          </w:p>
+        </w:tc>
+        <w:tc>
+          <w:tcPr>
+            <w:tcW w:w="7758" w:type="dxa"/>
+            <w:shd w:val="clear" w:color="auto" w:fill="auto"/>
+          </w:tcPr>
+          <w:p>
+            <w:pPr>
+              <w:pStyle w:val="NoSpacing"/>
+            </w:pPr>
+            <w:r>
+              <w:t xml:space="preserve">The game is stay in the </w:t>
+            </w:r>
+            <w:proofErr w:type="spellStart"/>
+            <w:r>
+              <w:t>EndGame</w:t>
+            </w:r>
+            <w:proofErr w:type="spellEnd"/>
+            <w:r>
+              <w:t xml:space="preserve"> page.</w:t>
+            </w:r>
+          </w:p>
+        </w:tc>
+      </w:tr>
+    </w:tbl>
     <w:p/>
     <w:p/>
     <w:p>
@@ -2324,7 +3272,7 @@
     <w:p>
       <w:r>
         <w:pict>
-          <v:shape id="_x0000_i1025" type="#_x0000_t75" style="width:207.75pt;height:212.25pt">
+          <v:shape id="_x0000_i1026" type="#_x0000_t75" style="width:207.6pt;height:212.4pt">
             <v:imagedata r:id="rId6" o:title="GameStart"/>
           </v:shape>
         </w:pict>
@@ -2333,7 +3281,7 @@
     <w:p>
       <w:r>
         <w:pict>
-          <v:shape id="_x0000_i1026" type="#_x0000_t75" style="width:467.45pt;height:293.4pt">
+          <v:shape id="_x0000_i1027" type="#_x0000_t75" style="width:467.4pt;height:293.4pt">
             <v:imagedata r:id="rId7" o:title="GameMainScreen"/>
           </v:shape>
         </w:pict>
@@ -2343,7 +3291,7 @@
       <w:r>
         <w:lastRenderedPageBreak/>
         <w:pict>
-          <v:shape id="_x0000_i1027" type="#_x0000_t75" style="width:234pt;height:234.75pt">
+          <v:shape id="_x0000_i1028" type="#_x0000_t75" style="width:234pt;height:234.6pt">
             <v:imagedata r:id="rId8" o:title="GameEnd"/>
           </v:shape>
         </w:pict>
@@ -2734,7 +3682,7 @@
   <w:docDefaults>
     <w:rPrDefault>
       <w:rPr>
-        <w:rFonts w:asciiTheme="minorHAnsi" w:eastAsiaTheme="minorHAnsi" w:hAnsiTheme="minorHAnsi" w:cstheme="minorBidi"/>
+        <w:rFonts w:asciiTheme="minorHAnsi" w:eastAsia="SimSun" w:hAnsiTheme="minorHAnsi" w:cstheme="minorBidi"/>
         <w:sz w:val="22"/>
         <w:szCs w:val="22"/>
         <w:lang w:val="en-US" w:eastAsia="en-US" w:bidi="ar-SA"/>
@@ -3672,7 +4620,7 @@
 </file>
 
 <file path=customXml/itemProps1.xml><?xml version="1.0" encoding="utf-8"?>
-<ds:datastoreItem xmlns:ds="http://schemas.openxmlformats.org/officeDocument/2006/customXml" ds:itemID="{7235D8DE-02CD-40E0-9FF7-B31088384BAB}">
+<ds:datastoreItem xmlns:ds="http://schemas.openxmlformats.org/officeDocument/2006/customXml" ds:itemID="{FF9CCBC1-97FB-49C2-9AE4-9355921BBD5D}">
   <ds:schemaRefs>
     <ds:schemaRef ds:uri="http://schemas.openxmlformats.org/officeDocument/2006/bibliography"/>
   </ds:schemaRefs>

</xml_diff>

<commit_message>
some change for actor and precondition
</commit_message>
<xml_diff>
--- a/Documentation/URS.docx
+++ b/Documentation/URS.docx
@@ -16,6 +16,7 @@
           <w:r>
             <w:rPr>
               <w:noProof/>
+              <w:lang w:val="en-GB" w:eastAsia="zh-CN"/>
             </w:rPr>
             <mc:AlternateContent>
               <mc:Choice Requires="wps">
@@ -129,6 +130,7 @@
           <w:r>
             <w:rPr>
               <w:noProof/>
+              <w:lang w:val="en-GB" w:eastAsia="zh-CN"/>
             </w:rPr>
             <mc:AlternateContent>
               <mc:Choice Requires="wps">
@@ -297,6 +299,7 @@
           <w:r>
             <w:rPr>
               <w:noProof/>
+              <w:lang w:val="en-GB" w:eastAsia="zh-CN"/>
             </w:rPr>
             <mc:AlternateContent>
               <mc:Choice Requires="wps">
@@ -401,6 +404,7 @@
           <w:r>
             <w:rPr>
               <w:noProof/>
+              <w:lang w:val="en-GB" w:eastAsia="zh-CN"/>
             </w:rPr>
             <mc:AlternateContent>
               <mc:Choice Requires="wps">
@@ -498,6 +502,7 @@
           <w:r>
             <w:rPr>
               <w:noProof/>
+              <w:lang w:val="en-GB" w:eastAsia="zh-CN"/>
             </w:rPr>
             <mc:AlternateContent>
               <mc:Choice Requires="wps">
@@ -753,6 +758,7 @@
           <w:r>
             <w:rPr>
               <w:noProof/>
+              <w:lang w:val="en-GB" w:eastAsia="zh-CN"/>
             </w:rPr>
             <mc:AlternateContent>
               <mc:Choice Requires="wps">
@@ -1747,13 +1753,8 @@
             <w:tcW w:w="704" w:type="dxa"/>
           </w:tcPr>
           <w:p>
-            <w:proofErr w:type="spellStart"/>
-            <w:r>
-              <w:t>Nr</w:t>
-            </w:r>
-            <w:proofErr w:type="spellEnd"/>
-            <w:r>
-              <w:t>.</w:t>
+            <w:r>
+              <w:t>Nr.</w:t>
             </w:r>
           </w:p>
         </w:tc>
@@ -2343,7 +2344,7 @@
             <v:path o:extrusionok="f" gradientshapeok="t" o:connecttype="rect"/>
             <o:lock v:ext="edit" aspectratio="t"/>
           </v:shapetype>
-          <v:shape id="_x0000_i1025" type="#_x0000_t75" style="width:468pt;height:365.25pt">
+          <v:shape id="_x0000_i1025" type="#_x0000_t75" style="width:468pt;height:364.8pt">
             <v:imagedata r:id="rId5" o:title="Usecase Diagram"/>
           </v:shape>
         </w:pict>
@@ -2441,6 +2442,36 @@
               <w:pStyle w:val="NoSpacing"/>
             </w:pPr>
             <w:r>
+              <w:t>Actor</w:t>
+            </w:r>
+          </w:p>
+        </w:tc>
+        <w:tc>
+          <w:tcPr>
+            <w:tcW w:w="7758" w:type="dxa"/>
+            <w:shd w:val="clear" w:color="auto" w:fill="auto"/>
+          </w:tcPr>
+          <w:p>
+            <w:pPr>
+              <w:pStyle w:val="NoSpacing"/>
+            </w:pPr>
+            <w:r>
+              <w:t>The person who is playing the game</w:t>
+            </w:r>
+          </w:p>
+        </w:tc>
+      </w:tr>
+      <w:tr>
+        <w:tc>
+          <w:tcPr>
+            <w:tcW w:w="1818" w:type="dxa"/>
+            <w:shd w:val="clear" w:color="auto" w:fill="auto"/>
+          </w:tcPr>
+          <w:p>
+            <w:pPr>
+              <w:pStyle w:val="NoSpacing"/>
+            </w:pPr>
+            <w:r>
               <w:t>Pre-condition</w:t>
             </w:r>
           </w:p>
@@ -2458,7 +2489,11 @@
               <w:t xml:space="preserve">The </w:t>
             </w:r>
             <w:r>
-              <w:t>Player</w:t>
+              <w:rPr>
+                <w:rFonts w:hint="eastAsia"/>
+                <w:lang w:eastAsia="zh-CN"/>
+              </w:rPr>
+              <w:t>actor</w:t>
             </w:r>
             <w:r>
               <w:t xml:space="preserve"> opened the program and sees the Start game interface</w:t>
@@ -2477,7 +2512,7 @@
               <w:pStyle w:val="NoSpacing"/>
             </w:pPr>
             <w:r>
-              <w:t>Actor</w:t>
+              <w:t>MSS</w:t>
             </w:r>
           </w:p>
         </w:tc>
@@ -2491,8 +2526,40 @@
               <w:pStyle w:val="NoSpacing"/>
             </w:pPr>
             <w:r>
-              <w:t>Player 1 &amp; Player 2</w:t>
-            </w:r>
+              <w:t xml:space="preserve">1. </w:t>
+            </w:r>
+            <w:r>
+              <w:rPr>
+                <w:rFonts w:hint="eastAsia"/>
+                <w:lang w:eastAsia="zh-CN"/>
+              </w:rPr>
+              <w:t>One</w:t>
+            </w:r>
+            <w:r>
+              <w:rPr>
+                <w:lang w:eastAsia="zh-CN"/>
+              </w:rPr>
+              <w:t xml:space="preserve"> actor </w:t>
+            </w:r>
+            <w:r>
+              <w:t>clicks on start game</w:t>
+            </w:r>
+          </w:p>
+          <w:p>
+            <w:pPr>
+              <w:pStyle w:val="NoSpacing"/>
+            </w:pPr>
+            <w:r>
+              <w:t xml:space="preserve">2. The system starts the game together with another </w:t>
+            </w:r>
+            <w:r>
+              <w:t>actor</w:t>
+            </w:r>
+          </w:p>
+          <w:p>
+            <w:pPr>
+              <w:pStyle w:val="NoSpacing"/>
+            </w:pPr>
           </w:p>
         </w:tc>
       </w:tr>
@@ -2507,7 +2574,7 @@
               <w:pStyle w:val="NoSpacing"/>
             </w:pPr>
             <w:r>
-              <w:t>MSS</w:t>
+              <w:t>Extension</w:t>
             </w:r>
           </w:p>
         </w:tc>
@@ -2521,62 +2588,28 @@
               <w:pStyle w:val="NoSpacing"/>
             </w:pPr>
             <w:r>
-              <w:t xml:space="preserve">1. </w:t>
-            </w:r>
-            <w:r>
-              <w:t>Player 1 clicks on start game</w:t>
-            </w:r>
-          </w:p>
-          <w:p>
-            <w:pPr>
-              <w:pStyle w:val="NoSpacing"/>
-            </w:pPr>
-            <w:r>
-              <w:t>2. The system starts the game together with another player</w:t>
-            </w:r>
-          </w:p>
-          <w:p>
-            <w:pPr>
-              <w:pStyle w:val="NoSpacing"/>
-            </w:pPr>
-          </w:p>
-        </w:tc>
-      </w:tr>
-      <w:tr>
-        <w:tc>
-          <w:tcPr>
-            <w:tcW w:w="1818" w:type="dxa"/>
-            <w:shd w:val="clear" w:color="auto" w:fill="auto"/>
-          </w:tcPr>
-          <w:p>
-            <w:pPr>
-              <w:pStyle w:val="NoSpacing"/>
-            </w:pPr>
-            <w:r>
-              <w:t>Extension</w:t>
-            </w:r>
-          </w:p>
-        </w:tc>
-        <w:tc>
-          <w:tcPr>
-            <w:tcW w:w="7758" w:type="dxa"/>
-            <w:shd w:val="clear" w:color="auto" w:fill="auto"/>
-          </w:tcPr>
-          <w:p>
-            <w:pPr>
-              <w:pStyle w:val="NoSpacing"/>
-            </w:pPr>
-            <w:r>
               <w:t>1A</w:t>
             </w:r>
             <w:r>
               <w:t xml:space="preserve">. </w:t>
             </w:r>
             <w:r>
-              <w:t xml:space="preserve">The game registers that Player 1 wants to start and </w:t>
-            </w:r>
-            <w:r>
-              <w:t>waits for Player 2 to click start game</w:t>
+              <w:t xml:space="preserve">The game registers that </w:t>
+            </w:r>
+            <w:r>
+              <w:t>one actor</w:t>
+            </w:r>
+            <w:r>
+              <w:t xml:space="preserve"> wants to start and </w:t>
+            </w:r>
+            <w:r>
+              <w:t xml:space="preserve">waits for </w:t>
+            </w:r>
+            <w:r>
+              <w:t>another actor</w:t>
+            </w:r>
+            <w:r>
+              <w:t xml:space="preserve"> to click start game</w:t>
             </w:r>
           </w:p>
         </w:tc>
@@ -2896,13 +2929,8 @@
             <w:r>
               <w:t xml:space="preserve">Go to the </w:t>
             </w:r>
-            <w:proofErr w:type="spellStart"/>
-            <w:r>
-              <w:t>EndGame</w:t>
-            </w:r>
-            <w:proofErr w:type="spellEnd"/>
-            <w:r>
-              <w:t xml:space="preserve"> page</w:t>
+            <w:r>
+              <w:t>EndGame page</w:t>
             </w:r>
             <w:r>
               <w:t xml:space="preserve"> of the game</w:t>
@@ -3151,18 +3179,10 @@
               <w:t>Syste</w:t>
             </w:r>
             <w:r>
-              <w:t xml:space="preserve">m keep both side windows in </w:t>
-            </w:r>
-            <w:proofErr w:type="spellStart"/>
-            <w:r>
-              <w:t>End</w:t>
-            </w:r>
-            <w:r>
-              <w:t>Game</w:t>
-            </w:r>
-            <w:proofErr w:type="spellEnd"/>
-            <w:r>
-              <w:t xml:space="preserve"> page</w:t>
+              <w:t>m keep both side windows in End</w:t>
+            </w:r>
+            <w:r>
+              <w:t>Game page</w:t>
             </w:r>
             <w:r>
               <w:t>.</w:t>
@@ -3385,15 +3405,7 @@
               <w:pStyle w:val="NoSpacing"/>
             </w:pPr>
             <w:r>
-              <w:t xml:space="preserve">5. System shows the </w:t>
-            </w:r>
-            <w:proofErr w:type="spellStart"/>
-            <w:r>
-              <w:t>EndGame</w:t>
-            </w:r>
-            <w:proofErr w:type="spellEnd"/>
-            <w:r>
-              <w:t xml:space="preserve"> page to two actors.</w:t>
+              <w:t>5. System shows the EndGame page to two actors.</w:t>
             </w:r>
           </w:p>
           <w:p>
@@ -3481,15 +3493,7 @@
               <w:pStyle w:val="NoSpacing"/>
             </w:pPr>
             <w:r>
-              <w:t xml:space="preserve">The game is stay in the </w:t>
-            </w:r>
-            <w:proofErr w:type="spellStart"/>
-            <w:r>
-              <w:t>EndGame</w:t>
-            </w:r>
-            <w:proofErr w:type="spellEnd"/>
-            <w:r>
-              <w:t xml:space="preserve"> page.</w:t>
+              <w:t>The game is stay in the EndGame page.</w:t>
             </w:r>
           </w:p>
         </w:tc>
@@ -3525,7 +3529,7 @@
       <w:tr>
         <w:tc>
           <w:tcPr>
-            <w:tcW w:w="1818" w:type="dxa"/>
+            <w:tcW w:w="1795" w:type="dxa"/>
             <w:shd w:val="clear" w:color="auto" w:fill="auto"/>
           </w:tcPr>
           <w:p>
@@ -3539,7 +3543,7 @@
         </w:tc>
         <w:tc>
           <w:tcPr>
-            <w:tcW w:w="7758" w:type="dxa"/>
+            <w:tcW w:w="7555" w:type="dxa"/>
             <w:shd w:val="clear" w:color="auto" w:fill="auto"/>
           </w:tcPr>
           <w:p>
@@ -3555,7 +3559,37 @@
       <w:tr>
         <w:tc>
           <w:tcPr>
-            <w:tcW w:w="1818" w:type="dxa"/>
+            <w:tcW w:w="1795" w:type="dxa"/>
+            <w:shd w:val="clear" w:color="auto" w:fill="auto"/>
+          </w:tcPr>
+          <w:p>
+            <w:pPr>
+              <w:pStyle w:val="NoSpacing"/>
+            </w:pPr>
+            <w:r>
+              <w:t>Actor</w:t>
+            </w:r>
+          </w:p>
+        </w:tc>
+        <w:tc>
+          <w:tcPr>
+            <w:tcW w:w="7555" w:type="dxa"/>
+            <w:shd w:val="clear" w:color="auto" w:fill="auto"/>
+          </w:tcPr>
+          <w:p>
+            <w:pPr>
+              <w:pStyle w:val="NoSpacing"/>
+            </w:pPr>
+            <w:r>
+              <w:t>The person who is playing the game</w:t>
+            </w:r>
+          </w:p>
+        </w:tc>
+      </w:tr>
+      <w:tr>
+        <w:tc>
+          <w:tcPr>
+            <w:tcW w:w="1795" w:type="dxa"/>
             <w:shd w:val="clear" w:color="auto" w:fill="auto"/>
           </w:tcPr>
           <w:p>
@@ -3569,53 +3603,32 @@
         </w:tc>
         <w:tc>
           <w:tcPr>
-            <w:tcW w:w="7758" w:type="dxa"/>
-            <w:shd w:val="clear" w:color="auto" w:fill="auto"/>
-          </w:tcPr>
-          <w:p>
-            <w:pPr>
-              <w:pStyle w:val="NoSpacing"/>
-            </w:pPr>
-            <w:r>
-              <w:t>Players 1 &amp; 2 are in a game and a question is asked</w:t>
-            </w:r>
-          </w:p>
-        </w:tc>
-      </w:tr>
-      <w:tr>
-        <w:tc>
-          <w:tcPr>
-            <w:tcW w:w="1818" w:type="dxa"/>
-            <w:shd w:val="clear" w:color="auto" w:fill="auto"/>
-          </w:tcPr>
-          <w:p>
-            <w:pPr>
-              <w:pStyle w:val="NoSpacing"/>
-            </w:pPr>
-            <w:r>
-              <w:t>Actor</w:t>
-            </w:r>
-          </w:p>
-        </w:tc>
-        <w:tc>
-          <w:tcPr>
-            <w:tcW w:w="7758" w:type="dxa"/>
-            <w:shd w:val="clear" w:color="auto" w:fill="auto"/>
-          </w:tcPr>
-          <w:p>
-            <w:pPr>
-              <w:pStyle w:val="NoSpacing"/>
-            </w:pPr>
-            <w:r>
-              <w:t>Player 1 &amp; Player 2</w:t>
-            </w:r>
-          </w:p>
-        </w:tc>
-      </w:tr>
-      <w:tr>
-        <w:tc>
-          <w:tcPr>
-            <w:tcW w:w="1818" w:type="dxa"/>
+            <w:tcW w:w="7555" w:type="dxa"/>
+            <w:shd w:val="clear" w:color="auto" w:fill="auto"/>
+          </w:tcPr>
+          <w:p>
+            <w:pPr>
+              <w:pStyle w:val="NoSpacing"/>
+            </w:pPr>
+            <w:r>
+              <w:t xml:space="preserve">There </w:t>
+            </w:r>
+            <w:r>
+              <w:t xml:space="preserve"> are</w:t>
+            </w:r>
+            <w:r>
+              <w:t xml:space="preserve"> two actors</w:t>
+            </w:r>
+            <w:r>
+              <w:t xml:space="preserve"> in a game and a question is asked</w:t>
+            </w:r>
+          </w:p>
+        </w:tc>
+      </w:tr>
+      <w:tr>
+        <w:tc>
+          <w:tcPr>
+            <w:tcW w:w="1795" w:type="dxa"/>
             <w:shd w:val="clear" w:color="auto" w:fill="auto"/>
           </w:tcPr>
           <w:p>
@@ -3629,37 +3642,31 @@
         </w:tc>
         <w:tc>
           <w:tcPr>
-            <w:tcW w:w="7758" w:type="dxa"/>
-            <w:shd w:val="clear" w:color="auto" w:fill="auto"/>
-          </w:tcPr>
-          <w:p>
-            <w:pPr>
-              <w:pStyle w:val="NoSpacing"/>
-            </w:pPr>
-            <w:r>
-              <w:t xml:space="preserve">1. </w:t>
-            </w:r>
-            <w:r>
-              <w:t>The system starts a 10 second timer</w:t>
-            </w:r>
-          </w:p>
-          <w:p>
-            <w:pPr>
-              <w:pStyle w:val="NoSpacing"/>
-            </w:pPr>
-            <w:r>
-              <w:t xml:space="preserve">2. </w:t>
-            </w:r>
-            <w:r>
-              <w:t>Player 1 answers the question</w:t>
-            </w:r>
-          </w:p>
-          <w:p>
-            <w:pPr>
-              <w:pStyle w:val="NoSpacing"/>
-            </w:pPr>
-            <w:r>
-              <w:t>3. Players 2 answers the question</w:t>
+            <w:tcW w:w="7555" w:type="dxa"/>
+            <w:shd w:val="clear" w:color="auto" w:fill="auto"/>
+          </w:tcPr>
+          <w:p>
+            <w:pPr>
+              <w:pStyle w:val="NoSpacing"/>
+            </w:pPr>
+            <w:r>
+              <w:t>1. The system starts a 10 second timer</w:t>
+            </w:r>
+          </w:p>
+          <w:p>
+            <w:pPr>
+              <w:pStyle w:val="NoSpacing"/>
+            </w:pPr>
+            <w:r>
+              <w:t>2. One actor answers the question</w:t>
+            </w:r>
+          </w:p>
+          <w:p>
+            <w:pPr>
+              <w:pStyle w:val="NoSpacing"/>
+            </w:pPr>
+            <w:r>
+              <w:t>3. The other actor answers the question</w:t>
             </w:r>
           </w:p>
           <w:p>
@@ -3680,7 +3687,7 @@
       <w:tr>
         <w:tc>
           <w:tcPr>
-            <w:tcW w:w="1818" w:type="dxa"/>
+            <w:tcW w:w="1795" w:type="dxa"/>
             <w:shd w:val="clear" w:color="auto" w:fill="auto"/>
           </w:tcPr>
           <w:p>
@@ -3694,28 +3701,28 @@
         </w:tc>
         <w:tc>
           <w:tcPr>
-            <w:tcW w:w="7758" w:type="dxa"/>
-            <w:shd w:val="clear" w:color="auto" w:fill="auto"/>
-          </w:tcPr>
-          <w:p>
-            <w:pPr>
-              <w:pStyle w:val="NoSpacing"/>
-            </w:pPr>
-            <w:r>
-              <w:t>2/3A. If a player doesn’t answer a question it is automatically registered wrong.</w:t>
+            <w:tcW w:w="7555" w:type="dxa"/>
+            <w:shd w:val="clear" w:color="auto" w:fill="auto"/>
+          </w:tcPr>
+          <w:p>
+            <w:pPr>
+              <w:pStyle w:val="NoSpacing"/>
+            </w:pPr>
+            <w:r>
+              <w:t>2/3A. If an</w:t>
             </w:r>
             <w:bookmarkStart w:id="8" w:name="_GoBack"/>
             <w:bookmarkEnd w:id="8"/>
             <w:r>
-              <w:t xml:space="preserve"> </w:t>
-            </w:r>
-          </w:p>
-        </w:tc>
-      </w:tr>
-      <w:tr>
-        <w:tc>
-          <w:tcPr>
-            <w:tcW w:w="1818" w:type="dxa"/>
+              <w:t xml:space="preserve"> actor doesn’t answer a question it is automatically registered wrong. </w:t>
+            </w:r>
+          </w:p>
+        </w:tc>
+      </w:tr>
+      <w:tr>
+        <w:tc>
+          <w:tcPr>
+            <w:tcW w:w="1795" w:type="dxa"/>
             <w:shd w:val="clear" w:color="auto" w:fill="auto"/>
           </w:tcPr>
           <w:p>
@@ -3729,23 +3736,22 @@
         </w:tc>
         <w:tc>
           <w:tcPr>
-            <w:tcW w:w="7758" w:type="dxa"/>
-            <w:shd w:val="clear" w:color="auto" w:fill="auto"/>
-          </w:tcPr>
-          <w:p>
-            <w:pPr>
-              <w:pStyle w:val="NoSpacing"/>
-            </w:pPr>
-            <w:r>
-              <w:t>Question is answered</w:t>
-            </w:r>
-            <w:r>
-              <w:t xml:space="preserve"> and points are awarded where necessary </w:t>
+            <w:tcW w:w="7555" w:type="dxa"/>
+            <w:shd w:val="clear" w:color="auto" w:fill="auto"/>
+          </w:tcPr>
+          <w:p>
+            <w:pPr>
+              <w:pStyle w:val="NoSpacing"/>
+            </w:pPr>
+            <w:r>
+              <w:t xml:space="preserve">Question is answered and points are awarded where necessary </w:t>
             </w:r>
           </w:p>
         </w:tc>
       </w:tr>
     </w:tbl>
+    <w:p/>
+    <w:p/>
     <w:p/>
     <w:p/>
     <w:p>
@@ -3761,7 +3767,7 @@
     <w:p>
       <w:r>
         <w:pict>
-          <v:shape id="_x0000_i1026" type="#_x0000_t75" style="width:207.75pt;height:212.25pt">
+          <v:shape id="_x0000_i1026" type="#_x0000_t75" style="width:207.6pt;height:212.4pt">
             <v:imagedata r:id="rId6" o:title="GameStart"/>
           </v:shape>
         </w:pict>
@@ -3771,7 +3777,7 @@
       <w:r>
         <w:lastRenderedPageBreak/>
         <w:pict>
-          <v:shape id="_x0000_i1027" type="#_x0000_t75" style="width:467.25pt;height:293.25pt">
+          <v:shape id="_x0000_i1027" type="#_x0000_t75" style="width:467.4pt;height:293.4pt">
             <v:imagedata r:id="rId7" o:title="GameMainScreen"/>
           </v:shape>
         </w:pict>
@@ -3780,7 +3786,7 @@
     <w:p>
       <w:r>
         <w:pict>
-          <v:shape id="_x0000_i1028" type="#_x0000_t75" style="width:234pt;height:234.75pt">
+          <v:shape id="_x0000_i1028" type="#_x0000_t75" style="width:234pt;height:234.6pt">
             <v:imagedata r:id="rId8" o:title="GameEnd"/>
           </v:shape>
         </w:pict>
@@ -3830,7 +3836,6 @@
                 <w:bCs/>
               </w:rPr>
             </w:pPr>
-            <w:proofErr w:type="spellStart"/>
             <w:r>
               <w:rPr>
                 <w:rFonts w:ascii="Cambria" w:eastAsia="Times New Roman" w:hAnsi="Cambria"/>
@@ -3843,7 +3848,6 @@
               </w:rPr>
               <w:t>r</w:t>
             </w:r>
-            <w:proofErr w:type="spellEnd"/>
           </w:p>
         </w:tc>
         <w:tc>
@@ -5157,7 +5161,7 @@
 </file>
 
 <file path=customXml/itemProps1.xml><?xml version="1.0" encoding="utf-8"?>
-<ds:datastoreItem xmlns:ds="http://schemas.openxmlformats.org/officeDocument/2006/customXml" ds:itemID="{AC19AF61-7EFA-4DB3-B68F-1A31CA732A93}">
+<ds:datastoreItem xmlns:ds="http://schemas.openxmlformats.org/officeDocument/2006/customXml" ds:itemID="{132261D2-10C3-4AE5-AFDD-C4CA9ED095EA}">
   <ds:schemaRefs>
     <ds:schemaRef ds:uri="http://schemas.openxmlformats.org/officeDocument/2006/bibliography"/>
   </ds:schemaRefs>

</xml_diff>

<commit_message>
Some edits to docu
</commit_message>
<xml_diff>
--- a/Documentation/URS.docx
+++ b/Documentation/URS.docx
@@ -16,6 +16,7 @@
           <w:r>
             <w:rPr>
               <w:noProof/>
+              <w:lang w:val="en-GB" w:eastAsia="en-GB"/>
             </w:rPr>
             <mc:AlternateContent>
               <mc:Choice Requires="wps">
@@ -129,6 +130,7 @@
           <w:r>
             <w:rPr>
               <w:noProof/>
+              <w:lang w:val="en-GB" w:eastAsia="en-GB"/>
             </w:rPr>
             <mc:AlternateContent>
               <mc:Choice Requires="wps">
@@ -297,6 +299,7 @@
           <w:r>
             <w:rPr>
               <w:noProof/>
+              <w:lang w:val="en-GB" w:eastAsia="en-GB"/>
             </w:rPr>
             <mc:AlternateContent>
               <mc:Choice Requires="wps">
@@ -401,6 +404,7 @@
           <w:r>
             <w:rPr>
               <w:noProof/>
+              <w:lang w:val="en-GB" w:eastAsia="en-GB"/>
             </w:rPr>
             <mc:AlternateContent>
               <mc:Choice Requires="wps">
@@ -498,6 +502,7 @@
           <w:r>
             <w:rPr>
               <w:noProof/>
+              <w:lang w:val="en-GB" w:eastAsia="en-GB"/>
             </w:rPr>
             <mc:AlternateContent>
               <mc:Choice Requires="wps">
@@ -753,6 +758,7 @@
           <w:r>
             <w:rPr>
               <w:noProof/>
+              <w:lang w:val="en-GB" w:eastAsia="en-GB"/>
             </w:rPr>
             <mc:AlternateContent>
               <mc:Choice Requires="wps">
@@ -1745,95 +1751,42 @@
     </w:p>
     <w:p>
       <w:pPr>
-        <w:pStyle w:val="Title"/>
-        <w:jc w:val="center"/>
+        <w:pStyle w:val="Heading1"/>
       </w:pPr>
+      <w:bookmarkStart w:id="0" w:name="_Toc435696880"/>
       <w:r>
         <w:lastRenderedPageBreak/>
         <w:t>Game description</w:t>
       </w:r>
+      <w:bookmarkEnd w:id="0"/>
     </w:p>
-    <w:p/>
-    <w:p/>
-    <w:p/>
-    <w:p/>
     <w:p/>
     <w:p>
       <w:pPr>
         <w:rPr>
-          <w:sz w:val="28"/>
-          <w:szCs w:val="28"/>
-        </w:rPr>
-      </w:pPr>
-    </w:p>
-    <w:p>
-      <w:pPr>
-        <w:rPr>
-          <w:sz w:val="28"/>
-          <w:szCs w:val="28"/>
+          <w:sz w:val="24"/>
+          <w:szCs w:val="24"/>
         </w:rPr>
       </w:pPr>
       <w:r>
         <w:rPr>
-          <w:sz w:val="28"/>
-          <w:szCs w:val="28"/>
+          <w:sz w:val="24"/>
+          <w:szCs w:val="24"/>
         </w:rPr>
-        <w:t xml:space="preserve">Game consists of 5 rounds where both players will be </w:t>
-      </w:r>
-      <w:r>
-        <w:rPr>
-          <w:sz w:val="28"/>
-          <w:szCs w:val="28"/>
-        </w:rPr>
-        <w:t>asked one question each round</w:t>
-      </w:r>
-      <w:r>
-        <w:rPr>
-          <w:sz w:val="28"/>
-          <w:szCs w:val="28"/>
-        </w:rPr>
-        <w:t xml:space="preserve"> </w:t>
-      </w:r>
-      <w:r>
-        <w:rPr>
-          <w:sz w:val="28"/>
-          <w:szCs w:val="28"/>
-        </w:rPr>
-        <w:t>(</w:t>
-      </w:r>
-      <w:r>
-        <w:rPr>
-          <w:sz w:val="28"/>
-          <w:szCs w:val="28"/>
-        </w:rPr>
-        <w:t>The</w:t>
-      </w:r>
-      <w:r>
-        <w:rPr>
-          <w:sz w:val="28"/>
-          <w:szCs w:val="28"/>
-        </w:rPr>
-        <w:t xml:space="preserve"> same question)</w:t>
-      </w:r>
-      <w:r>
-        <w:rPr>
-          <w:sz w:val="28"/>
-          <w:szCs w:val="28"/>
-        </w:rPr>
-        <w:t>.</w:t>
+        <w:t>Game consists of 5 rounds where both players will be asked one question each round (The same question).</w:t>
       </w:r>
     </w:p>
     <w:p>
       <w:pPr>
         <w:rPr>
-          <w:sz w:val="28"/>
-          <w:szCs w:val="28"/>
+          <w:sz w:val="24"/>
+          <w:szCs w:val="24"/>
         </w:rPr>
       </w:pPr>
       <w:r>
         <w:rPr>
-          <w:sz w:val="28"/>
-          <w:szCs w:val="28"/>
+          <w:sz w:val="24"/>
+          <w:szCs w:val="24"/>
         </w:rPr>
         <w:t>The questions will have 3 possible answers. The player will get one point for each correct answer.</w:t>
       </w:r>
@@ -1841,14 +1794,14 @@
     <w:p>
       <w:pPr>
         <w:rPr>
-          <w:sz w:val="28"/>
-          <w:szCs w:val="28"/>
+          <w:sz w:val="24"/>
+          <w:szCs w:val="24"/>
         </w:rPr>
       </w:pPr>
       <w:r>
         <w:rPr>
-          <w:sz w:val="28"/>
-          <w:szCs w:val="28"/>
+          <w:sz w:val="24"/>
+          <w:szCs w:val="24"/>
         </w:rPr>
         <w:t>To prevent locking up the game there will be a time limit for answering each question.</w:t>
       </w:r>
@@ -1856,14 +1809,14 @@
     <w:p>
       <w:pPr>
         <w:rPr>
-          <w:sz w:val="28"/>
-          <w:szCs w:val="28"/>
+          <w:sz w:val="24"/>
+          <w:szCs w:val="24"/>
         </w:rPr>
       </w:pPr>
       <w:r>
         <w:rPr>
-          <w:sz w:val="28"/>
-          <w:szCs w:val="28"/>
+          <w:sz w:val="24"/>
+          <w:szCs w:val="24"/>
         </w:rPr>
         <w:t xml:space="preserve">After the 5 rounds the player with the highest score wins the game. </w:t>
       </w:r>
@@ -1877,27 +1830,26 @@
       </w:pPr>
       <w:r>
         <w:rPr>
-          <w:sz w:val="28"/>
-          <w:szCs w:val="28"/>
+          <w:sz w:val="24"/>
+          <w:szCs w:val="24"/>
         </w:rPr>
-        <w:t>Draws are possible</w:t>
+        <w:t>Draws are possible (Maybe implementing follow up questions till one player wins</w:t>
       </w:r>
       <w:r>
         <w:rPr>
           <w:sz w:val="28"/>
           <w:szCs w:val="28"/>
         </w:rPr>
-        <w:t xml:space="preserve"> (Maybe implementing follow up questions till one player wins)</w:t>
-      </w:r>
-      <w:r>
-        <w:rPr>
-          <w:sz w:val="28"/>
-          <w:szCs w:val="28"/>
-        </w:rPr>
-        <w:t>.</w:t>
+        <w:t>).</w:t>
       </w:r>
     </w:p>
-    <w:p/>
+    <w:p>
+      <w:pPr>
+        <w:pStyle w:val="Title"/>
+      </w:pPr>
+      <w:bookmarkStart w:id="1" w:name="_GoBack"/>
+      <w:bookmarkEnd w:id="1"/>
+    </w:p>
     <w:p>
       <w:r>
         <w:br w:type="page"/>
@@ -1907,12 +1859,12 @@
       <w:pPr>
         <w:pStyle w:val="Heading1"/>
       </w:pPr>
-      <w:bookmarkStart w:id="0" w:name="_Toc435687868"/>
+      <w:bookmarkStart w:id="2" w:name="_Toc435687868"/>
       <w:r>
         <w:lastRenderedPageBreak/>
         <w:t>Requirements</w:t>
       </w:r>
-      <w:bookmarkEnd w:id="0"/>
+      <w:bookmarkEnd w:id="2"/>
     </w:p>
     <w:p/>
     <w:tbl>
@@ -2539,7 +2491,7 @@
       <w:pPr>
         <w:pStyle w:val="Heading1"/>
       </w:pPr>
-      <w:bookmarkStart w:id="1" w:name="_Toc435687869"/>
+      <w:bookmarkStart w:id="3" w:name="_Toc435687869"/>
       <w:r>
         <w:lastRenderedPageBreak/>
         <w:t>Use</w:t>
@@ -2547,7 +2499,7 @@
       <w:r>
         <w:t>case diagram</w:t>
       </w:r>
-      <w:bookmarkEnd w:id="1"/>
+      <w:bookmarkEnd w:id="3"/>
     </w:p>
     <w:p>
       <w:pPr>
@@ -2576,7 +2528,7 @@
             <v:path o:extrusionok="f" gradientshapeok="t" o:connecttype="rect"/>
             <o:lock v:ext="edit" aspectratio="t"/>
           </v:shapetype>
-          <v:shape id="_x0000_i1025" type="#_x0000_t75" style="width:467.8pt;height:364.55pt">
+          <v:shape id="_x0000_i1025" type="#_x0000_t75" style="width:468pt;height:364.95pt">
             <v:imagedata r:id="rId5" o:title="Usecase Diagram"/>
           </v:shape>
         </w:pict>
@@ -2597,306 +2549,19 @@
       <w:pPr>
         <w:pStyle w:val="Heading1"/>
       </w:pPr>
-      <w:bookmarkStart w:id="2" w:name="_Toc435687870"/>
+      <w:bookmarkStart w:id="4" w:name="_Toc435687870"/>
       <w:r>
         <w:t>Use cases</w:t>
       </w:r>
-      <w:bookmarkEnd w:id="2"/>
+      <w:bookmarkEnd w:id="4"/>
     </w:p>
     <w:p>
       <w:pPr>
         <w:pStyle w:val="Heading2"/>
       </w:pPr>
-      <w:bookmarkStart w:id="3" w:name="_Toc435687871"/>
+      <w:bookmarkStart w:id="5" w:name="_Toc435687871"/>
       <w:r>
         <w:t>Start game</w:t>
-      </w:r>
-      <w:bookmarkEnd w:id="3"/>
-    </w:p>
-    <w:tbl>
-      <w:tblPr>
-        <w:tblW w:w="0" w:type="auto"/>
-        <w:tblBorders>
-          <w:top w:val="single" w:sz="4" w:space="0" w:color="auto"/>
-          <w:left w:val="single" w:sz="4" w:space="0" w:color="auto"/>
-          <w:bottom w:val="single" w:sz="4" w:space="0" w:color="auto"/>
-          <w:right w:val="single" w:sz="4" w:space="0" w:color="auto"/>
-          <w:insideH w:val="single" w:sz="4" w:space="0" w:color="auto"/>
-          <w:insideV w:val="single" w:sz="4" w:space="0" w:color="auto"/>
-        </w:tblBorders>
-        <w:tblLook w:val="04A0" w:firstRow="1" w:lastRow="0" w:firstColumn="1" w:lastColumn="0" w:noHBand="0" w:noVBand="1"/>
-      </w:tblPr>
-      <w:tblGrid>
-        <w:gridCol w:w="1796"/>
-        <w:gridCol w:w="7554"/>
-      </w:tblGrid>
-      <w:tr>
-        <w:tc>
-          <w:tcPr>
-            <w:tcW w:w="1818" w:type="dxa"/>
-            <w:shd w:val="clear" w:color="auto" w:fill="auto"/>
-          </w:tcPr>
-          <w:p>
-            <w:pPr>
-              <w:pStyle w:val="NoSpacing"/>
-            </w:pPr>
-            <w:r>
-              <w:t>Goal</w:t>
-            </w:r>
-          </w:p>
-        </w:tc>
-        <w:tc>
-          <w:tcPr>
-            <w:tcW w:w="7758" w:type="dxa"/>
-            <w:shd w:val="clear" w:color="auto" w:fill="auto"/>
-          </w:tcPr>
-          <w:p>
-            <w:pPr>
-              <w:pStyle w:val="NoSpacing"/>
-            </w:pPr>
-            <w:r>
-              <w:t>Players</w:t>
-            </w:r>
-            <w:r>
-              <w:t xml:space="preserve"> starts a new game</w:t>
-            </w:r>
-          </w:p>
-        </w:tc>
-      </w:tr>
-      <w:tr>
-        <w:tc>
-          <w:tcPr>
-            <w:tcW w:w="1818" w:type="dxa"/>
-            <w:shd w:val="clear" w:color="auto" w:fill="auto"/>
-          </w:tcPr>
-          <w:p>
-            <w:pPr>
-              <w:pStyle w:val="NoSpacing"/>
-            </w:pPr>
-            <w:r>
-              <w:t>Actor</w:t>
-            </w:r>
-          </w:p>
-        </w:tc>
-        <w:tc>
-          <w:tcPr>
-            <w:tcW w:w="7758" w:type="dxa"/>
-            <w:shd w:val="clear" w:color="auto" w:fill="auto"/>
-          </w:tcPr>
-          <w:p>
-            <w:pPr>
-              <w:pStyle w:val="NoSpacing"/>
-            </w:pPr>
-            <w:r>
-              <w:t>Actor1 Actor2</w:t>
-            </w:r>
-          </w:p>
-        </w:tc>
-      </w:tr>
-      <w:tr>
-        <w:tc>
-          <w:tcPr>
-            <w:tcW w:w="1818" w:type="dxa"/>
-            <w:shd w:val="clear" w:color="auto" w:fill="auto"/>
-          </w:tcPr>
-          <w:p>
-            <w:pPr>
-              <w:pStyle w:val="NoSpacing"/>
-            </w:pPr>
-            <w:r>
-              <w:t>Pre-condition</w:t>
-            </w:r>
-          </w:p>
-        </w:tc>
-        <w:tc>
-          <w:tcPr>
-            <w:tcW w:w="7758" w:type="dxa"/>
-            <w:shd w:val="clear" w:color="auto" w:fill="auto"/>
-          </w:tcPr>
-          <w:p>
-            <w:pPr>
-              <w:pStyle w:val="NoSpacing"/>
-            </w:pPr>
-            <w:r>
-              <w:t xml:space="preserve">The </w:t>
-            </w:r>
-            <w:r>
-              <w:rPr>
-                <w:rFonts w:hint="eastAsia"/>
-                <w:lang w:eastAsia="zh-CN"/>
-              </w:rPr>
-              <w:t>actor</w:t>
-            </w:r>
-            <w:r>
-              <w:t xml:space="preserve"> opened the program and sees the Start game interface</w:t>
-            </w:r>
-          </w:p>
-        </w:tc>
-      </w:tr>
-      <w:tr>
-        <w:tc>
-          <w:tcPr>
-            <w:tcW w:w="1818" w:type="dxa"/>
-            <w:shd w:val="clear" w:color="auto" w:fill="auto"/>
-          </w:tcPr>
-          <w:p>
-            <w:pPr>
-              <w:pStyle w:val="NoSpacing"/>
-            </w:pPr>
-            <w:r>
-              <w:t>MSS</w:t>
-            </w:r>
-          </w:p>
-        </w:tc>
-        <w:tc>
-          <w:tcPr>
-            <w:tcW w:w="7758" w:type="dxa"/>
-            <w:shd w:val="clear" w:color="auto" w:fill="auto"/>
-          </w:tcPr>
-          <w:p>
-            <w:pPr>
-              <w:pStyle w:val="NoSpacing"/>
-            </w:pPr>
-            <w:r>
-              <w:t xml:space="preserve">1. </w:t>
-            </w:r>
-            <w:r>
-              <w:rPr>
-                <w:lang w:eastAsia="zh-CN"/>
-              </w:rPr>
-              <w:t>Actor1</w:t>
-            </w:r>
-            <w:r>
-              <w:rPr>
-                <w:lang w:eastAsia="zh-CN"/>
-              </w:rPr>
-              <w:t xml:space="preserve"> </w:t>
-            </w:r>
-            <w:r>
-              <w:t>clicks on start game</w:t>
-            </w:r>
-          </w:p>
-          <w:p>
-            <w:pPr>
-              <w:pStyle w:val="NoSpacing"/>
-            </w:pPr>
-            <w:r>
-              <w:t>2. The system start</w:t>
-            </w:r>
-            <w:r>
-              <w:t>s the game together with A</w:t>
-            </w:r>
-            <w:r>
-              <w:t>ctor</w:t>
-            </w:r>
-            <w:r>
-              <w:t>2</w:t>
-            </w:r>
-          </w:p>
-          <w:p>
-            <w:pPr>
-              <w:pStyle w:val="NoSpacing"/>
-            </w:pPr>
-          </w:p>
-        </w:tc>
-      </w:tr>
-      <w:tr>
-        <w:tc>
-          <w:tcPr>
-            <w:tcW w:w="1818" w:type="dxa"/>
-            <w:shd w:val="clear" w:color="auto" w:fill="auto"/>
-          </w:tcPr>
-          <w:p>
-            <w:pPr>
-              <w:pStyle w:val="NoSpacing"/>
-            </w:pPr>
-            <w:r>
-              <w:t>Extension</w:t>
-            </w:r>
-          </w:p>
-        </w:tc>
-        <w:tc>
-          <w:tcPr>
-            <w:tcW w:w="7758" w:type="dxa"/>
-            <w:shd w:val="clear" w:color="auto" w:fill="auto"/>
-          </w:tcPr>
-          <w:p>
-            <w:pPr>
-              <w:pStyle w:val="NoSpacing"/>
-            </w:pPr>
-            <w:r>
-              <w:t>1A</w:t>
-            </w:r>
-            <w:r>
-              <w:t xml:space="preserve">. </w:t>
-            </w:r>
-            <w:r>
-              <w:t xml:space="preserve">The game registers that </w:t>
-            </w:r>
-            <w:r>
-              <w:t>one actor</w:t>
-            </w:r>
-            <w:r>
-              <w:t xml:space="preserve"> wants to start and </w:t>
-            </w:r>
-            <w:r>
-              <w:t xml:space="preserve">waits for </w:t>
-            </w:r>
-            <w:r>
-              <w:t>another actor</w:t>
-            </w:r>
-            <w:r>
-              <w:t xml:space="preserve"> to click start game</w:t>
-            </w:r>
-            <w:bookmarkStart w:id="4" w:name="_GoBack"/>
-            <w:bookmarkEnd w:id="4"/>
-          </w:p>
-        </w:tc>
-      </w:tr>
-      <w:tr>
-        <w:tc>
-          <w:tcPr>
-            <w:tcW w:w="1818" w:type="dxa"/>
-            <w:shd w:val="clear" w:color="auto" w:fill="auto"/>
-          </w:tcPr>
-          <w:p>
-            <w:pPr>
-              <w:pStyle w:val="NoSpacing"/>
-            </w:pPr>
-            <w:r>
-              <w:t>Post-condition</w:t>
-            </w:r>
-          </w:p>
-        </w:tc>
-        <w:tc>
-          <w:tcPr>
-            <w:tcW w:w="7758" w:type="dxa"/>
-            <w:shd w:val="clear" w:color="auto" w:fill="auto"/>
-          </w:tcPr>
-          <w:p>
-            <w:pPr>
-              <w:pStyle w:val="NoSpacing"/>
-            </w:pPr>
-            <w:r>
-              <w:t>The game begins.</w:t>
-            </w:r>
-          </w:p>
-        </w:tc>
-      </w:tr>
-    </w:tbl>
-    <w:p/>
-    <w:p>
-      <w:pPr>
-        <w:pStyle w:val="Heading2"/>
-      </w:pPr>
-    </w:p>
-    <w:p>
-      <w:pPr>
-        <w:pStyle w:val="Heading2"/>
-      </w:pPr>
-      <w:bookmarkStart w:id="5" w:name="_Toc435687872"/>
-      <w:r>
-        <w:t>Win/Lose/Draw</w:t>
       </w:r>
       <w:bookmarkEnd w:id="5"/>
     </w:p>
@@ -2942,11 +2607,80 @@
               <w:pStyle w:val="NoSpacing"/>
             </w:pPr>
             <w:r>
+              <w:t>Players</w:t>
+            </w:r>
+            <w:r>
+              <w:t xml:space="preserve"> starts a new game</w:t>
+            </w:r>
+          </w:p>
+        </w:tc>
+      </w:tr>
+      <w:tr>
+        <w:tc>
+          <w:tcPr>
+            <w:tcW w:w="1818" w:type="dxa"/>
+            <w:shd w:val="clear" w:color="auto" w:fill="auto"/>
+          </w:tcPr>
+          <w:p>
+            <w:pPr>
+              <w:pStyle w:val="NoSpacing"/>
+            </w:pPr>
+            <w:r>
+              <w:t>Actor</w:t>
+            </w:r>
+          </w:p>
+        </w:tc>
+        <w:tc>
+          <w:tcPr>
+            <w:tcW w:w="7758" w:type="dxa"/>
+            <w:shd w:val="clear" w:color="auto" w:fill="auto"/>
+          </w:tcPr>
+          <w:p>
+            <w:pPr>
+              <w:pStyle w:val="NoSpacing"/>
+            </w:pPr>
+            <w:r>
+              <w:t>Actor1 Actor2</w:t>
+            </w:r>
+          </w:p>
+        </w:tc>
+      </w:tr>
+      <w:tr>
+        <w:tc>
+          <w:tcPr>
+            <w:tcW w:w="1818" w:type="dxa"/>
+            <w:shd w:val="clear" w:color="auto" w:fill="auto"/>
+          </w:tcPr>
+          <w:p>
+            <w:pPr>
+              <w:pStyle w:val="NoSpacing"/>
+            </w:pPr>
+            <w:r>
+              <w:t>Pre-condition</w:t>
+            </w:r>
+          </w:p>
+        </w:tc>
+        <w:tc>
+          <w:tcPr>
+            <w:tcW w:w="7758" w:type="dxa"/>
+            <w:shd w:val="clear" w:color="auto" w:fill="auto"/>
+          </w:tcPr>
+          <w:p>
+            <w:pPr>
+              <w:pStyle w:val="NoSpacing"/>
+            </w:pPr>
+            <w:r>
+              <w:t xml:space="preserve">The </w:t>
+            </w:r>
+            <w:r>
               <w:rPr>
                 <w:rFonts w:hint="eastAsia"/>
                 <w:lang w:eastAsia="zh-CN"/>
               </w:rPr>
-              <w:t>User get result of the game</w:t>
+              <w:t>actor</w:t>
+            </w:r>
+            <w:r>
+              <w:t xml:space="preserve"> opened the program and sees the Start game interface</w:t>
             </w:r>
           </w:p>
         </w:tc>
@@ -2962,7 +2696,7 @@
               <w:pStyle w:val="NoSpacing"/>
             </w:pPr>
             <w:r>
-              <w:t>Actor</w:t>
+              <w:t>MSS</w:t>
             </w:r>
           </w:p>
         </w:tc>
@@ -2976,8 +2710,45 @@
               <w:pStyle w:val="NoSpacing"/>
             </w:pPr>
             <w:r>
-              <w:t>Actor1 Actor2</w:t>
-            </w:r>
+              <w:t xml:space="preserve">1. </w:t>
+            </w:r>
+            <w:r>
+              <w:rPr>
+                <w:lang w:eastAsia="zh-CN"/>
+              </w:rPr>
+              <w:t>Actor1</w:t>
+            </w:r>
+            <w:r>
+              <w:rPr>
+                <w:lang w:eastAsia="zh-CN"/>
+              </w:rPr>
+              <w:t xml:space="preserve"> </w:t>
+            </w:r>
+            <w:r>
+              <w:t>clicks on start game</w:t>
+            </w:r>
+          </w:p>
+          <w:p>
+            <w:pPr>
+              <w:pStyle w:val="NoSpacing"/>
+            </w:pPr>
+            <w:r>
+              <w:t>2. The system start</w:t>
+            </w:r>
+            <w:r>
+              <w:t>s the game together with A</w:t>
+            </w:r>
+            <w:r>
+              <w:t>ctor</w:t>
+            </w:r>
+            <w:r>
+              <w:t>2</w:t>
+            </w:r>
+          </w:p>
+          <w:p>
+            <w:pPr>
+              <w:pStyle w:val="NoSpacing"/>
+            </w:pPr>
           </w:p>
         </w:tc>
       </w:tr>
@@ -2992,7 +2763,7 @@
               <w:pStyle w:val="NoSpacing"/>
             </w:pPr>
             <w:r>
-              <w:t>Pre-condition</w:t>
+              <w:t>Extension</w:t>
             </w:r>
           </w:p>
         </w:tc>
@@ -3006,13 +2777,28 @@
               <w:pStyle w:val="NoSpacing"/>
             </w:pPr>
             <w:r>
-              <w:t>The game is running and two actor</w:t>
-            </w:r>
-            <w:r>
-              <w:t>s</w:t>
-            </w:r>
-            <w:r>
-              <w:t xml:space="preserve"> is playing.</w:t>
+              <w:t>1A</w:t>
+            </w:r>
+            <w:r>
+              <w:t xml:space="preserve">. </w:t>
+            </w:r>
+            <w:r>
+              <w:t xml:space="preserve">The game registers that </w:t>
+            </w:r>
+            <w:r>
+              <w:t>one actor</w:t>
+            </w:r>
+            <w:r>
+              <w:t xml:space="preserve"> wants to start and </w:t>
+            </w:r>
+            <w:r>
+              <w:t xml:space="preserve">waits for </w:t>
+            </w:r>
+            <w:r>
+              <w:t>another actor</w:t>
+            </w:r>
+            <w:r>
+              <w:t xml:space="preserve"> to click start game</w:t>
             </w:r>
           </w:p>
         </w:tc>
@@ -3028,7 +2814,7 @@
               <w:pStyle w:val="NoSpacing"/>
             </w:pPr>
             <w:r>
-              <w:t>MSS</w:t>
+              <w:t>Post-condition</w:t>
             </w:r>
           </w:p>
         </w:tc>
@@ -3042,175 +2828,7 @@
               <w:pStyle w:val="NoSpacing"/>
             </w:pPr>
             <w:r>
-              <w:t xml:space="preserve">1. </w:t>
-            </w:r>
-            <w:r>
-              <w:t>Actor1</w:t>
-            </w:r>
-            <w:r>
-              <w:t xml:space="preserve"> and</w:t>
-            </w:r>
-            <w:r>
-              <w:t xml:space="preserve"> Actor2</w:t>
-            </w:r>
-            <w:r>
-              <w:t xml:space="preserve"> finish all questions provide by system.</w:t>
-            </w:r>
-          </w:p>
-          <w:p>
-            <w:pPr>
-              <w:pStyle w:val="NoSpacing"/>
-            </w:pPr>
-            <w:r>
-              <w:t xml:space="preserve">2. </w:t>
-            </w:r>
-            <w:r>
-              <w:t xml:space="preserve">System check result of </w:t>
-            </w:r>
-            <w:r>
-              <w:t xml:space="preserve">the </w:t>
-            </w:r>
-            <w:r>
-              <w:t>two actors.</w:t>
-            </w:r>
-          </w:p>
-          <w:p>
-            <w:pPr>
-              <w:pStyle w:val="NoSpacing"/>
-            </w:pPr>
-            <w:r>
-              <w:t xml:space="preserve">3. System </w:t>
-            </w:r>
-            <w:r>
-              <w:t>compare</w:t>
-            </w:r>
-            <w:r>
-              <w:t xml:space="preserve">s the result of </w:t>
-            </w:r>
-            <w:r>
-              <w:t xml:space="preserve">Actor1 </w:t>
-            </w:r>
-            <w:r>
-              <w:t xml:space="preserve">and </w:t>
-            </w:r>
-            <w:r>
-              <w:t>Actor2</w:t>
-            </w:r>
-            <w:r>
-              <w:t>.</w:t>
-            </w:r>
-          </w:p>
-          <w:p>
-            <w:pPr>
-              <w:pStyle w:val="NoSpacing"/>
-            </w:pPr>
-            <w:r>
-              <w:t xml:space="preserve">4. </w:t>
-            </w:r>
-            <w:r>
-              <w:t>System show</w:t>
-            </w:r>
-            <w:r>
-              <w:t>s</w:t>
-            </w:r>
-            <w:r>
-              <w:t xml:space="preserve"> the result t</w:t>
-            </w:r>
-            <w:r>
-              <w:t>o all actors whether win, lose or draw.</w:t>
-            </w:r>
-          </w:p>
-          <w:p>
-            <w:pPr>
-              <w:pStyle w:val="NoSpacing"/>
-            </w:pPr>
-          </w:p>
-        </w:tc>
-      </w:tr>
-      <w:tr>
-        <w:tc>
-          <w:tcPr>
-            <w:tcW w:w="1818" w:type="dxa"/>
-            <w:shd w:val="clear" w:color="auto" w:fill="auto"/>
-          </w:tcPr>
-          <w:p>
-            <w:pPr>
-              <w:pStyle w:val="NoSpacing"/>
-            </w:pPr>
-            <w:r>
-              <w:t>Extension</w:t>
-            </w:r>
-          </w:p>
-        </w:tc>
-        <w:tc>
-          <w:tcPr>
-            <w:tcW w:w="7758" w:type="dxa"/>
-            <w:shd w:val="clear" w:color="auto" w:fill="auto"/>
-          </w:tcPr>
-          <w:p>
-            <w:pPr>
-              <w:pStyle w:val="NoSpacing"/>
-            </w:pPr>
-            <w:r>
-              <w:t>1</w:t>
-            </w:r>
-            <w:r>
-              <w:t>A.</w:t>
-            </w:r>
-            <w:r>
-              <w:t>One of the actor leave the game directly before the game finish.</w:t>
-            </w:r>
-          </w:p>
-          <w:p>
-            <w:pPr>
-              <w:pStyle w:val="NoSpacing"/>
-            </w:pPr>
-            <w:r>
-              <w:t>2</w:t>
-            </w:r>
-            <w:r>
-              <w:t>B. Systems directly shows win message to the other actor.</w:t>
-            </w:r>
-          </w:p>
-        </w:tc>
-      </w:tr>
-      <w:tr>
-        <w:tc>
-          <w:tcPr>
-            <w:tcW w:w="1818" w:type="dxa"/>
-            <w:shd w:val="clear" w:color="auto" w:fill="auto"/>
-          </w:tcPr>
-          <w:p>
-            <w:pPr>
-              <w:pStyle w:val="NoSpacing"/>
-            </w:pPr>
-            <w:r>
-              <w:t>Post-condition</w:t>
-            </w:r>
-          </w:p>
-        </w:tc>
-        <w:tc>
-          <w:tcPr>
-            <w:tcW w:w="7758" w:type="dxa"/>
-            <w:shd w:val="clear" w:color="auto" w:fill="auto"/>
-          </w:tcPr>
-          <w:p>
-            <w:pPr>
-              <w:pStyle w:val="NoSpacing"/>
-            </w:pPr>
-            <w:r>
-              <w:t xml:space="preserve">Go to the </w:t>
-            </w:r>
-            <w:proofErr w:type="spellStart"/>
-            <w:r>
-              <w:t>EndGame</w:t>
-            </w:r>
-            <w:proofErr w:type="spellEnd"/>
-            <w:r>
-              <w:t xml:space="preserve"> page</w:t>
-            </w:r>
-            <w:r>
-              <w:t xml:space="preserve"> of the game</w:t>
+              <w:t>The game begins.</w:t>
             </w:r>
           </w:p>
         </w:tc>
@@ -3221,12 +2839,14 @@
       <w:pPr>
         <w:pStyle w:val="Heading2"/>
       </w:pPr>
-      <w:bookmarkStart w:id="6" w:name="_Toc435687873"/>
+    </w:p>
+    <w:p>
+      <w:pPr>
+        <w:pStyle w:val="Heading2"/>
+      </w:pPr>
+      <w:bookmarkStart w:id="6" w:name="_Toc435687872"/>
       <w:r>
-        <w:t>Restart g</w:t>
-      </w:r>
-      <w:r>
-        <w:t>ame</w:t>
+        <w:t>Win/Lose/Draw</w:t>
       </w:r>
       <w:bookmarkEnd w:id="6"/>
     </w:p>
@@ -3273,9 +2893,10 @@
             </w:pPr>
             <w:r>
               <w:rPr>
+                <w:rFonts w:hint="eastAsia"/>
                 <w:lang w:eastAsia="zh-CN"/>
               </w:rPr>
-              <w:t>Game to back to start page</w:t>
+              <w:t>User get result of the game</w:t>
             </w:r>
           </w:p>
         </w:tc>
@@ -3335,7 +2956,13 @@
               <w:pStyle w:val="NoSpacing"/>
             </w:pPr>
             <w:r>
-              <w:t>The game is finish and the end page is showed to actor</w:t>
+              <w:t>The game is running and two actor</w:t>
+            </w:r>
+            <w:r>
+              <w:t>s</w:t>
+            </w:r>
+            <w:r>
+              <w:t xml:space="preserve"> is playing.</w:t>
             </w:r>
           </w:p>
         </w:tc>
@@ -3365,41 +2992,59 @@
               <w:pStyle w:val="NoSpacing"/>
             </w:pPr>
             <w:r>
-              <w:t>1. One actor click on Restart Game button.</w:t>
-            </w:r>
-          </w:p>
-          <w:p>
-            <w:pPr>
-              <w:pStyle w:val="NoSpacing"/>
-            </w:pPr>
-            <w:r>
-              <w:t>2. System shows a dialog window to the other actor</w:t>
-            </w:r>
-            <w:r>
-              <w:t xml:space="preserve"> whether he want to have a new game or not.</w:t>
-            </w:r>
-          </w:p>
-          <w:p>
-            <w:pPr>
-              <w:pStyle w:val="NoSpacing"/>
-            </w:pPr>
-            <w:r>
-              <w:t>3. The second actor give chooses</w:t>
-            </w:r>
-            <w:r>
-              <w:t xml:space="preserve"> option Yes</w:t>
-            </w:r>
-            <w:r>
-              <w:t xml:space="preserve"> agreeing</w:t>
-            </w:r>
-            <w:r>
-              <w:t xml:space="preserve"> with</w:t>
-            </w:r>
-            <w:r>
-              <w:t xml:space="preserve"> the</w:t>
-            </w:r>
-            <w:r>
-              <w:t xml:space="preserve"> restart game</w:t>
+              <w:t xml:space="preserve">1. </w:t>
+            </w:r>
+            <w:r>
+              <w:t>Actor1</w:t>
+            </w:r>
+            <w:r>
+              <w:t xml:space="preserve"> and</w:t>
+            </w:r>
+            <w:r>
+              <w:t xml:space="preserve"> Actor2</w:t>
+            </w:r>
+            <w:r>
+              <w:t xml:space="preserve"> finish all questions provide by system.</w:t>
+            </w:r>
+          </w:p>
+          <w:p>
+            <w:pPr>
+              <w:pStyle w:val="NoSpacing"/>
+            </w:pPr>
+            <w:r>
+              <w:t xml:space="preserve">2. </w:t>
+            </w:r>
+            <w:r>
+              <w:t xml:space="preserve">System check result of </w:t>
+            </w:r>
+            <w:r>
+              <w:t xml:space="preserve">the </w:t>
+            </w:r>
+            <w:r>
+              <w:t>two actors.</w:t>
+            </w:r>
+          </w:p>
+          <w:p>
+            <w:pPr>
+              <w:pStyle w:val="NoSpacing"/>
+            </w:pPr>
+            <w:r>
+              <w:t xml:space="preserve">3. System </w:t>
+            </w:r>
+            <w:r>
+              <w:t>compare</w:t>
+            </w:r>
+            <w:r>
+              <w:t xml:space="preserve">s the result of </w:t>
+            </w:r>
+            <w:r>
+              <w:t xml:space="preserve">Actor1 </w:t>
+            </w:r>
+            <w:r>
+              <w:t xml:space="preserve">and </w:t>
+            </w:r>
+            <w:r>
+              <w:t>Actor2</w:t>
             </w:r>
             <w:r>
               <w:t>.</w:t>
@@ -3410,13 +3055,19 @@
               <w:pStyle w:val="NoSpacing"/>
             </w:pPr>
             <w:r>
-              <w:t>4.</w:t>
-            </w:r>
-            <w:r>
-              <w:t xml:space="preserve"> System create a new game for actors</w:t>
-            </w:r>
-            <w:r>
-              <w:t>.</w:t>
+              <w:t xml:space="preserve">4. </w:t>
+            </w:r>
+            <w:r>
+              <w:t>System show</w:t>
+            </w:r>
+            <w:r>
+              <w:t>s</w:t>
+            </w:r>
+            <w:r>
+              <w:t xml:space="preserve"> the result t</w:t>
+            </w:r>
+            <w:r>
+              <w:t>o all actors whether win, lose or draw.</w:t>
             </w:r>
           </w:p>
           <w:p>
@@ -3451,41 +3102,24 @@
               <w:pStyle w:val="NoSpacing"/>
             </w:pPr>
             <w:r>
-              <w:t>3</w:t>
+              <w:t>1</w:t>
             </w:r>
             <w:r>
               <w:t>A.</w:t>
             </w:r>
             <w:r>
-              <w:t>The second actor decide don’t want to restart the game.</w:t>
-            </w:r>
-          </w:p>
-          <w:p>
-            <w:pPr>
-              <w:pStyle w:val="NoSpacing"/>
-            </w:pPr>
-            <w:r>
-              <w:t xml:space="preserve">2B. </w:t>
-            </w:r>
-            <w:r>
-              <w:t>Syste</w:t>
-            </w:r>
-            <w:r>
-              <w:t xml:space="preserve">m keep both side windows in </w:t>
-            </w:r>
-            <w:proofErr w:type="spellStart"/>
-            <w:r>
-              <w:t>End</w:t>
-            </w:r>
-            <w:r>
-              <w:t>Game</w:t>
-            </w:r>
-            <w:proofErr w:type="spellEnd"/>
-            <w:r>
-              <w:t xml:space="preserve"> page</w:t>
-            </w:r>
-            <w:r>
-              <w:t>.</w:t>
+              <w:t>One of the actor leave the game directly before the game finish.</w:t>
+            </w:r>
+          </w:p>
+          <w:p>
+            <w:pPr>
+              <w:pStyle w:val="NoSpacing"/>
+            </w:pPr>
+            <w:r>
+              <w:t>2</w:t>
+            </w:r>
+            <w:r>
+              <w:t>B. Systems directly shows win message to the other actor.</w:t>
             </w:r>
           </w:p>
         </w:tc>
@@ -3515,7 +3149,18 @@
               <w:pStyle w:val="NoSpacing"/>
             </w:pPr>
             <w:r>
-              <w:t>A new game is start</w:t>
+              <w:t xml:space="preserve">Go to the </w:t>
+            </w:r>
+            <w:proofErr w:type="spellStart"/>
+            <w:r>
+              <w:t>EndGame</w:t>
+            </w:r>
+            <w:proofErr w:type="spellEnd"/>
+            <w:r>
+              <w:t xml:space="preserve"> page</w:t>
+            </w:r>
+            <w:r>
+              <w:t xml:space="preserve"> of the game</w:t>
             </w:r>
           </w:p>
         </w:tc>
@@ -3526,9 +3171,12 @@
       <w:pPr>
         <w:pStyle w:val="Heading2"/>
       </w:pPr>
-      <w:bookmarkStart w:id="7" w:name="_Toc435687874"/>
+      <w:bookmarkStart w:id="7" w:name="_Toc435687873"/>
       <w:r>
-        <w:t>Give up game</w:t>
+        <w:t>Restart g</w:t>
+      </w:r>
+      <w:r>
+        <w:t>ame</w:t>
       </w:r>
       <w:bookmarkEnd w:id="7"/>
     </w:p>
@@ -3577,7 +3225,7 @@
               <w:rPr>
                 <w:lang w:eastAsia="zh-CN"/>
               </w:rPr>
-              <w:t>User give up the current game</w:t>
+              <w:t>Game to back to start page</w:t>
             </w:r>
           </w:p>
         </w:tc>
@@ -3637,13 +3285,7 @@
               <w:pStyle w:val="NoSpacing"/>
             </w:pPr>
             <w:r>
-              <w:t>The g</w:t>
-            </w:r>
-            <w:r>
-              <w:t>ame is running and two actors are</w:t>
-            </w:r>
-            <w:r>
-              <w:t xml:space="preserve"> playing.</w:t>
+              <w:t>The game is finish and the end page is showed to actor</w:t>
             </w:r>
           </w:p>
         </w:tc>
@@ -3673,37 +3315,41 @@
               <w:pStyle w:val="NoSpacing"/>
             </w:pPr>
             <w:r>
-              <w:t>1. One actor click on Give Up button</w:t>
-            </w:r>
-          </w:p>
-          <w:p>
-            <w:pPr>
-              <w:pStyle w:val="NoSpacing"/>
-            </w:pPr>
-            <w:r>
-              <w:t>2. System shows a dialog window to the actor whether he want to give up the current game or not.</w:t>
-            </w:r>
-          </w:p>
-          <w:p>
-            <w:pPr>
-              <w:pStyle w:val="NoSpacing"/>
-            </w:pPr>
-            <w:r>
-              <w:t>3. The actor chooses</w:t>
-            </w:r>
-            <w:r>
-              <w:t xml:space="preserve"> the option Yes.</w:t>
-            </w:r>
-          </w:p>
-          <w:p>
-            <w:pPr>
-              <w:pStyle w:val="NoSpacing"/>
-            </w:pPr>
-            <w:r>
-              <w:t>4. System shows the message</w:t>
-            </w:r>
-            <w:r>
-              <w:t xml:space="preserve"> “Because your opponent give up the game so you win the game” and a win result to the other actor</w:t>
+              <w:t>1. One actor click on Restart Game button.</w:t>
+            </w:r>
+          </w:p>
+          <w:p>
+            <w:pPr>
+              <w:pStyle w:val="NoSpacing"/>
+            </w:pPr>
+            <w:r>
+              <w:t>2. System shows a dialog window to the other actor</w:t>
+            </w:r>
+            <w:r>
+              <w:t xml:space="preserve"> whether he want to have a new game or not.</w:t>
+            </w:r>
+          </w:p>
+          <w:p>
+            <w:pPr>
+              <w:pStyle w:val="NoSpacing"/>
+            </w:pPr>
+            <w:r>
+              <w:t>3. The second actor give chooses</w:t>
+            </w:r>
+            <w:r>
+              <w:t xml:space="preserve"> option Yes</w:t>
+            </w:r>
+            <w:r>
+              <w:t xml:space="preserve"> agreeing</w:t>
+            </w:r>
+            <w:r>
+              <w:t xml:space="preserve"> with</w:t>
+            </w:r>
+            <w:r>
+              <w:t xml:space="preserve"> the</w:t>
+            </w:r>
+            <w:r>
+              <w:t xml:space="preserve"> restart game</w:t>
             </w:r>
             <w:r>
               <w:t>.</w:t>
@@ -3714,15 +3360,13 @@
               <w:pStyle w:val="NoSpacing"/>
             </w:pPr>
             <w:r>
-              <w:t xml:space="preserve">5. System shows the </w:t>
-            </w:r>
-            <w:proofErr w:type="spellStart"/>
-            <w:r>
-              <w:t>EndGame</w:t>
-            </w:r>
-            <w:proofErr w:type="spellEnd"/>
-            <w:r>
-              <w:t xml:space="preserve"> page to two actors.</w:t>
+              <w:t>4.</w:t>
+            </w:r>
+            <w:r>
+              <w:t xml:space="preserve"> System create a new game for actors</w:t>
+            </w:r>
+            <w:r>
+              <w:t>.</w:t>
             </w:r>
           </w:p>
           <w:p>
@@ -3757,16 +3401,13 @@
               <w:pStyle w:val="NoSpacing"/>
             </w:pPr>
             <w:r>
-              <w:t>3A.The actor</w:t>
-            </w:r>
-            <w:r>
-              <w:t xml:space="preserve"> choose No </w:t>
-            </w:r>
-            <w:r>
-              <w:t>option</w:t>
-            </w:r>
-            <w:r>
-              <w:t>.</w:t>
+              <w:t>3</w:t>
+            </w:r>
+            <w:r>
+              <w:t>A.</w:t>
+            </w:r>
+            <w:r>
+              <w:t>The second actor decide don’t want to restart the game.</w:t>
             </w:r>
           </w:p>
           <w:p>
@@ -3777,7 +3418,21 @@
               <w:t xml:space="preserve">2B. </w:t>
             </w:r>
             <w:r>
-              <w:t>The game is going on</w:t>
+              <w:t>Syste</w:t>
+            </w:r>
+            <w:r>
+              <w:t xml:space="preserve">m keep both side windows in </w:t>
+            </w:r>
+            <w:proofErr w:type="spellStart"/>
+            <w:r>
+              <w:t>End</w:t>
+            </w:r>
+            <w:r>
+              <w:t>Game</w:t>
+            </w:r>
+            <w:proofErr w:type="spellEnd"/>
+            <w:r>
+              <w:t xml:space="preserve"> page</w:t>
             </w:r>
             <w:r>
               <w:t>.</w:t>
@@ -3810,15 +3465,7 @@
               <w:pStyle w:val="NoSpacing"/>
             </w:pPr>
             <w:r>
-              <w:t xml:space="preserve">The game is stay in the </w:t>
-            </w:r>
-            <w:proofErr w:type="spellStart"/>
-            <w:r>
-              <w:t>EndGame</w:t>
-            </w:r>
-            <w:proofErr w:type="spellEnd"/>
-            <w:r>
-              <w:t xml:space="preserve"> page.</w:t>
+              <w:t>A new game is start</w:t>
             </w:r>
           </w:p>
         </w:tc>
@@ -3829,12 +3476,315 @@
       <w:pPr>
         <w:pStyle w:val="Heading2"/>
       </w:pPr>
-      <w:bookmarkStart w:id="8" w:name="_Toc435687875"/>
+      <w:bookmarkStart w:id="8" w:name="_Toc435687874"/>
+      <w:r>
+        <w:t>Give up game</w:t>
+      </w:r>
+      <w:bookmarkEnd w:id="8"/>
+    </w:p>
+    <w:tbl>
+      <w:tblPr>
+        <w:tblW w:w="0" w:type="auto"/>
+        <w:tblBorders>
+          <w:top w:val="single" w:sz="4" w:space="0" w:color="auto"/>
+          <w:left w:val="single" w:sz="4" w:space="0" w:color="auto"/>
+          <w:bottom w:val="single" w:sz="4" w:space="0" w:color="auto"/>
+          <w:right w:val="single" w:sz="4" w:space="0" w:color="auto"/>
+          <w:insideH w:val="single" w:sz="4" w:space="0" w:color="auto"/>
+          <w:insideV w:val="single" w:sz="4" w:space="0" w:color="auto"/>
+        </w:tblBorders>
+        <w:tblLook w:val="04A0" w:firstRow="1" w:lastRow="0" w:firstColumn="1" w:lastColumn="0" w:noHBand="0" w:noVBand="1"/>
+      </w:tblPr>
+      <w:tblGrid>
+        <w:gridCol w:w="1796"/>
+        <w:gridCol w:w="7554"/>
+      </w:tblGrid>
+      <w:tr>
+        <w:tc>
+          <w:tcPr>
+            <w:tcW w:w="1818" w:type="dxa"/>
+            <w:shd w:val="clear" w:color="auto" w:fill="auto"/>
+          </w:tcPr>
+          <w:p>
+            <w:pPr>
+              <w:pStyle w:val="NoSpacing"/>
+            </w:pPr>
+            <w:r>
+              <w:t>Goal</w:t>
+            </w:r>
+          </w:p>
+        </w:tc>
+        <w:tc>
+          <w:tcPr>
+            <w:tcW w:w="7758" w:type="dxa"/>
+            <w:shd w:val="clear" w:color="auto" w:fill="auto"/>
+          </w:tcPr>
+          <w:p>
+            <w:pPr>
+              <w:pStyle w:val="NoSpacing"/>
+            </w:pPr>
+            <w:r>
+              <w:rPr>
+                <w:lang w:eastAsia="zh-CN"/>
+              </w:rPr>
+              <w:t>User give up the current game</w:t>
+            </w:r>
+          </w:p>
+        </w:tc>
+      </w:tr>
+      <w:tr>
+        <w:tc>
+          <w:tcPr>
+            <w:tcW w:w="1818" w:type="dxa"/>
+            <w:shd w:val="clear" w:color="auto" w:fill="auto"/>
+          </w:tcPr>
+          <w:p>
+            <w:pPr>
+              <w:pStyle w:val="NoSpacing"/>
+            </w:pPr>
+            <w:r>
+              <w:t>Actor</w:t>
+            </w:r>
+          </w:p>
+        </w:tc>
+        <w:tc>
+          <w:tcPr>
+            <w:tcW w:w="7758" w:type="dxa"/>
+            <w:shd w:val="clear" w:color="auto" w:fill="auto"/>
+          </w:tcPr>
+          <w:p>
+            <w:pPr>
+              <w:pStyle w:val="NoSpacing"/>
+            </w:pPr>
+            <w:r>
+              <w:t>Actor1 Actor2</w:t>
+            </w:r>
+          </w:p>
+        </w:tc>
+      </w:tr>
+      <w:tr>
+        <w:tc>
+          <w:tcPr>
+            <w:tcW w:w="1818" w:type="dxa"/>
+            <w:shd w:val="clear" w:color="auto" w:fill="auto"/>
+          </w:tcPr>
+          <w:p>
+            <w:pPr>
+              <w:pStyle w:val="NoSpacing"/>
+            </w:pPr>
+            <w:r>
+              <w:t>Pre-condition</w:t>
+            </w:r>
+          </w:p>
+        </w:tc>
+        <w:tc>
+          <w:tcPr>
+            <w:tcW w:w="7758" w:type="dxa"/>
+            <w:shd w:val="clear" w:color="auto" w:fill="auto"/>
+          </w:tcPr>
+          <w:p>
+            <w:pPr>
+              <w:pStyle w:val="NoSpacing"/>
+            </w:pPr>
+            <w:r>
+              <w:t>The g</w:t>
+            </w:r>
+            <w:r>
+              <w:t>ame is running and two actors are</w:t>
+            </w:r>
+            <w:r>
+              <w:t xml:space="preserve"> playing.</w:t>
+            </w:r>
+          </w:p>
+        </w:tc>
+      </w:tr>
+      <w:tr>
+        <w:tc>
+          <w:tcPr>
+            <w:tcW w:w="1818" w:type="dxa"/>
+            <w:shd w:val="clear" w:color="auto" w:fill="auto"/>
+          </w:tcPr>
+          <w:p>
+            <w:pPr>
+              <w:pStyle w:val="NoSpacing"/>
+            </w:pPr>
+            <w:r>
+              <w:t>MSS</w:t>
+            </w:r>
+          </w:p>
+        </w:tc>
+        <w:tc>
+          <w:tcPr>
+            <w:tcW w:w="7758" w:type="dxa"/>
+            <w:shd w:val="clear" w:color="auto" w:fill="auto"/>
+          </w:tcPr>
+          <w:p>
+            <w:pPr>
+              <w:pStyle w:val="NoSpacing"/>
+            </w:pPr>
+            <w:r>
+              <w:t>1. One actor click on Give Up button</w:t>
+            </w:r>
+          </w:p>
+          <w:p>
+            <w:pPr>
+              <w:pStyle w:val="NoSpacing"/>
+            </w:pPr>
+            <w:r>
+              <w:t>2. System shows a dialog window to the actor whether he want to give up the current game or not.</w:t>
+            </w:r>
+          </w:p>
+          <w:p>
+            <w:pPr>
+              <w:pStyle w:val="NoSpacing"/>
+            </w:pPr>
+            <w:r>
+              <w:t>3. The actor chooses</w:t>
+            </w:r>
+            <w:r>
+              <w:t xml:space="preserve"> the option Yes.</w:t>
+            </w:r>
+          </w:p>
+          <w:p>
+            <w:pPr>
+              <w:pStyle w:val="NoSpacing"/>
+            </w:pPr>
+            <w:r>
+              <w:t>4. System shows the message</w:t>
+            </w:r>
+            <w:r>
+              <w:t xml:space="preserve"> “Because your opponent give up the game so you win the game” and a win result to the other actor</w:t>
+            </w:r>
+            <w:r>
+              <w:t>.</w:t>
+            </w:r>
+          </w:p>
+          <w:p>
+            <w:pPr>
+              <w:pStyle w:val="NoSpacing"/>
+            </w:pPr>
+            <w:r>
+              <w:t xml:space="preserve">5. System shows the </w:t>
+            </w:r>
+            <w:proofErr w:type="spellStart"/>
+            <w:r>
+              <w:t>EndGame</w:t>
+            </w:r>
+            <w:proofErr w:type="spellEnd"/>
+            <w:r>
+              <w:t xml:space="preserve"> page to two actors.</w:t>
+            </w:r>
+          </w:p>
+          <w:p>
+            <w:pPr>
+              <w:pStyle w:val="NoSpacing"/>
+            </w:pPr>
+          </w:p>
+        </w:tc>
+      </w:tr>
+      <w:tr>
+        <w:tc>
+          <w:tcPr>
+            <w:tcW w:w="1818" w:type="dxa"/>
+            <w:shd w:val="clear" w:color="auto" w:fill="auto"/>
+          </w:tcPr>
+          <w:p>
+            <w:pPr>
+              <w:pStyle w:val="NoSpacing"/>
+            </w:pPr>
+            <w:r>
+              <w:t>Extension</w:t>
+            </w:r>
+          </w:p>
+        </w:tc>
+        <w:tc>
+          <w:tcPr>
+            <w:tcW w:w="7758" w:type="dxa"/>
+            <w:shd w:val="clear" w:color="auto" w:fill="auto"/>
+          </w:tcPr>
+          <w:p>
+            <w:pPr>
+              <w:pStyle w:val="NoSpacing"/>
+            </w:pPr>
+            <w:r>
+              <w:t>3A.The actor</w:t>
+            </w:r>
+            <w:r>
+              <w:t xml:space="preserve"> choose No </w:t>
+            </w:r>
+            <w:r>
+              <w:t>option</w:t>
+            </w:r>
+            <w:r>
+              <w:t>.</w:t>
+            </w:r>
+          </w:p>
+          <w:p>
+            <w:pPr>
+              <w:pStyle w:val="NoSpacing"/>
+            </w:pPr>
+            <w:r>
+              <w:t xml:space="preserve">2B. </w:t>
+            </w:r>
+            <w:r>
+              <w:t>The game is going on</w:t>
+            </w:r>
+            <w:r>
+              <w:t>.</w:t>
+            </w:r>
+          </w:p>
+        </w:tc>
+      </w:tr>
+      <w:tr>
+        <w:tc>
+          <w:tcPr>
+            <w:tcW w:w="1818" w:type="dxa"/>
+            <w:shd w:val="clear" w:color="auto" w:fill="auto"/>
+          </w:tcPr>
+          <w:p>
+            <w:pPr>
+              <w:pStyle w:val="NoSpacing"/>
+            </w:pPr>
+            <w:r>
+              <w:t>Post-condition</w:t>
+            </w:r>
+          </w:p>
+        </w:tc>
+        <w:tc>
+          <w:tcPr>
+            <w:tcW w:w="7758" w:type="dxa"/>
+            <w:shd w:val="clear" w:color="auto" w:fill="auto"/>
+          </w:tcPr>
+          <w:p>
+            <w:pPr>
+              <w:pStyle w:val="NoSpacing"/>
+            </w:pPr>
+            <w:r>
+              <w:t xml:space="preserve">The game is stay in the </w:t>
+            </w:r>
+            <w:proofErr w:type="spellStart"/>
+            <w:r>
+              <w:t>EndGame</w:t>
+            </w:r>
+            <w:proofErr w:type="spellEnd"/>
+            <w:r>
+              <w:t xml:space="preserve"> page.</w:t>
+            </w:r>
+          </w:p>
+        </w:tc>
+      </w:tr>
+    </w:tbl>
+    <w:p/>
+    <w:p>
+      <w:pPr>
+        <w:pStyle w:val="Heading2"/>
+      </w:pPr>
+      <w:bookmarkStart w:id="9" w:name="_Toc435687875"/>
       <w:r>
         <w:lastRenderedPageBreak/>
         <w:t>Answer question</w:t>
       </w:r>
-      <w:bookmarkEnd w:id="8"/>
+      <w:bookmarkEnd w:id="9"/>
     </w:p>
     <w:tbl>
       <w:tblPr>
@@ -4071,11 +4021,11 @@
       <w:pPr>
         <w:pStyle w:val="Heading2"/>
       </w:pPr>
-      <w:bookmarkStart w:id="9" w:name="_Toc435687876"/>
+      <w:bookmarkStart w:id="10" w:name="_Toc435687876"/>
       <w:r>
         <w:t>Send Chat Message</w:t>
       </w:r>
-      <w:bookmarkEnd w:id="9"/>
+      <w:bookmarkEnd w:id="10"/>
     </w:p>
     <w:tbl>
       <w:tblPr>
@@ -4260,16 +4210,17 @@
       <w:pPr>
         <w:pStyle w:val="Heading1"/>
       </w:pPr>
-      <w:bookmarkStart w:id="10" w:name="_Toc435687877"/>
+      <w:bookmarkStart w:id="11" w:name="_Toc435687877"/>
       <w:r>
         <w:t>GUI</w:t>
       </w:r>
-      <w:bookmarkEnd w:id="10"/>
+      <w:bookmarkEnd w:id="11"/>
     </w:p>
     <w:p>
       <w:r>
         <w:rPr>
           <w:noProof/>
+          <w:lang w:val="en-GB" w:eastAsia="en-GB"/>
         </w:rPr>
         <mc:AlternateContent>
           <mc:Choice Requires="wps">
@@ -4373,7 +4324,7 @@
       </w:r>
       <w:r>
         <w:pict>
-          <v:shape id="_x0000_i1026" type="#_x0000_t75" style="width:207.55pt;height:212.45pt">
+          <v:shape id="_x0000_i1026" type="#_x0000_t75" style="width:207.3pt;height:212.3pt">
             <v:imagedata r:id="rId6" o:title="GameStart"/>
           </v:shape>
         </w:pict>
@@ -4383,7 +4334,7 @@
       <w:r>
         <w:lastRenderedPageBreak/>
         <w:pict>
-          <v:shape id="_x0000_i1027" type="#_x0000_t75" style="width:467.45pt;height:293.4pt">
+          <v:shape id="_x0000_i1027" type="#_x0000_t75" style="width:468pt;height:292.95pt">
             <v:imagedata r:id="rId7" o:title="GameMainScreen"/>
           </v:shape>
         </w:pict>
@@ -4393,6 +4344,7 @@
       <w:r>
         <w:rPr>
           <w:noProof/>
+          <w:lang w:val="en-GB" w:eastAsia="en-GB"/>
         </w:rPr>
         <mc:AlternateContent>
           <mc:Choice Requires="wps">
@@ -4511,6 +4463,7 @@
       <w:r>
         <w:rPr>
           <w:noProof/>
+          <w:lang w:val="en-GB" w:eastAsia="en-GB"/>
         </w:rPr>
         <mc:AlternateContent>
           <mc:Choice Requires="wps">
@@ -4628,7 +4581,7 @@
       </w:r>
       <w:r>
         <w:pict>
-          <v:shape id="_x0000_i1028" type="#_x0000_t75" style="width:234.45pt;height:234.5pt">
+          <v:shape id="_x0000_i1028" type="#_x0000_t75" style="width:234.6pt;height:234.6pt">
             <v:imagedata r:id="rId8" o:title="GameEnd"/>
           </v:shape>
         </w:pict>
@@ -4639,13 +4592,13 @@
       <w:pPr>
         <w:pStyle w:val="Heading1"/>
       </w:pPr>
-      <w:bookmarkStart w:id="11" w:name="_Toc422410570"/>
-      <w:bookmarkStart w:id="12" w:name="_Toc435687878"/>
+      <w:bookmarkStart w:id="12" w:name="_Toc422410570"/>
+      <w:bookmarkStart w:id="13" w:name="_Toc435687878"/>
       <w:r>
         <w:t>Non-functional requirements</w:t>
       </w:r>
-      <w:bookmarkEnd w:id="11"/>
       <w:bookmarkEnd w:id="12"/>
+      <w:bookmarkEnd w:id="13"/>
     </w:p>
     <w:p/>
     <w:tbl>
@@ -6035,7 +5988,7 @@
 </file>
 
 <file path=customXml/itemProps1.xml><?xml version="1.0" encoding="utf-8"?>
-<ds:datastoreItem xmlns:ds="http://schemas.openxmlformats.org/officeDocument/2006/customXml" ds:itemID="{95228691-72CD-4617-898E-EDEE6D238ECD}">
+<ds:datastoreItem xmlns:ds="http://schemas.openxmlformats.org/officeDocument/2006/customXml" ds:itemID="{48B49C73-CC3A-466C-960C-092D2BE08ACE}">
   <ds:schemaRefs>
     <ds:schemaRef ds:uri="http://schemas.openxmlformats.org/officeDocument/2006/bibliography"/>
   </ds:schemaRefs>

</xml_diff>

<commit_message>
some change for use case
</commit_message>
<xml_diff>
--- a/Documentation/URS.docx
+++ b/Documentation/URS.docx
@@ -16,7 +16,7 @@
           <w:r>
             <w:rPr>
               <w:noProof/>
-              <w:lang w:val="en-GB" w:eastAsia="en-GB"/>
+              <w:lang w:val="en-GB" w:eastAsia="zh-CN"/>
             </w:rPr>
             <mc:AlternateContent>
               <mc:Choice Requires="wps">
@@ -130,7 +130,7 @@
           <w:r>
             <w:rPr>
               <w:noProof/>
-              <w:lang w:val="en-GB" w:eastAsia="en-GB"/>
+              <w:lang w:val="en-GB" w:eastAsia="zh-CN"/>
             </w:rPr>
             <mc:AlternateContent>
               <mc:Choice Requires="wps">
@@ -299,7 +299,7 @@
           <w:r>
             <w:rPr>
               <w:noProof/>
-              <w:lang w:val="en-GB" w:eastAsia="en-GB"/>
+              <w:lang w:val="en-GB" w:eastAsia="zh-CN"/>
             </w:rPr>
             <mc:AlternateContent>
               <mc:Choice Requires="wps">
@@ -404,7 +404,7 @@
           <w:r>
             <w:rPr>
               <w:noProof/>
-              <w:lang w:val="en-GB" w:eastAsia="en-GB"/>
+              <w:lang w:val="en-GB" w:eastAsia="zh-CN"/>
             </w:rPr>
             <mc:AlternateContent>
               <mc:Choice Requires="wps">
@@ -502,7 +502,7 @@
           <w:r>
             <w:rPr>
               <w:noProof/>
-              <w:lang w:val="en-GB" w:eastAsia="en-GB"/>
+              <w:lang w:val="en-GB" w:eastAsia="zh-CN"/>
             </w:rPr>
             <mc:AlternateContent>
               <mc:Choice Requires="wps">
@@ -758,7 +758,7 @@
           <w:r>
             <w:rPr>
               <w:noProof/>
-              <w:lang w:val="en-GB" w:eastAsia="en-GB"/>
+              <w:lang w:val="en-GB" w:eastAsia="zh-CN"/>
             </w:rPr>
             <mc:AlternateContent>
               <mc:Choice Requires="wps">
@@ -1751,42 +1751,95 @@
     </w:p>
     <w:p>
       <w:pPr>
-        <w:pStyle w:val="Heading1"/>
+        <w:pStyle w:val="Title"/>
+        <w:jc w:val="center"/>
       </w:pPr>
-      <w:bookmarkStart w:id="0" w:name="_Toc435696880"/>
       <w:r>
         <w:lastRenderedPageBreak/>
         <w:t>Game description</w:t>
       </w:r>
-      <w:bookmarkEnd w:id="0"/>
     </w:p>
+    <w:p/>
+    <w:p/>
+    <w:p/>
+    <w:p/>
     <w:p/>
     <w:p>
       <w:pPr>
         <w:rPr>
-          <w:sz w:val="24"/>
-          <w:szCs w:val="24"/>
+          <w:sz w:val="28"/>
+          <w:szCs w:val="28"/>
+        </w:rPr>
+      </w:pPr>
+    </w:p>
+    <w:p>
+      <w:pPr>
+        <w:rPr>
+          <w:sz w:val="28"/>
+          <w:szCs w:val="28"/>
         </w:rPr>
       </w:pPr>
       <w:r>
         <w:rPr>
-          <w:sz w:val="24"/>
-          <w:szCs w:val="24"/>
+          <w:sz w:val="28"/>
+          <w:szCs w:val="28"/>
         </w:rPr>
-        <w:t>Game consists of 5 rounds where both players will be asked one question each round (The same question).</w:t>
+        <w:t xml:space="preserve">Game consists of 5 rounds where both players will be </w:t>
+      </w:r>
+      <w:r>
+        <w:rPr>
+          <w:sz w:val="28"/>
+          <w:szCs w:val="28"/>
+        </w:rPr>
+        <w:t>asked one question each round</w:t>
+      </w:r>
+      <w:r>
+        <w:rPr>
+          <w:sz w:val="28"/>
+          <w:szCs w:val="28"/>
+        </w:rPr>
+        <w:t xml:space="preserve"> </w:t>
+      </w:r>
+      <w:r>
+        <w:rPr>
+          <w:sz w:val="28"/>
+          <w:szCs w:val="28"/>
+        </w:rPr>
+        <w:t>(</w:t>
+      </w:r>
+      <w:r>
+        <w:rPr>
+          <w:sz w:val="28"/>
+          <w:szCs w:val="28"/>
+        </w:rPr>
+        <w:t>The</w:t>
+      </w:r>
+      <w:r>
+        <w:rPr>
+          <w:sz w:val="28"/>
+          <w:szCs w:val="28"/>
+        </w:rPr>
+        <w:t xml:space="preserve"> same question)</w:t>
+      </w:r>
+      <w:r>
+        <w:rPr>
+          <w:sz w:val="28"/>
+          <w:szCs w:val="28"/>
+        </w:rPr>
+        <w:t>.</w:t>
       </w:r>
     </w:p>
     <w:p>
       <w:pPr>
         <w:rPr>
-          <w:sz w:val="24"/>
-          <w:szCs w:val="24"/>
+          <w:sz w:val="28"/>
+          <w:szCs w:val="28"/>
         </w:rPr>
       </w:pPr>
       <w:r>
         <w:rPr>
-          <w:sz w:val="24"/>
-          <w:szCs w:val="24"/>
+          <w:sz w:val="28"/>
+          <w:szCs w:val="28"/>
         </w:rPr>
         <w:t>The questions will have 3 possible answers. The player will get one point for each correct answer.</w:t>
       </w:r>
@@ -1794,14 +1847,14 @@
     <w:p>
       <w:pPr>
         <w:rPr>
-          <w:sz w:val="24"/>
-          <w:szCs w:val="24"/>
+          <w:sz w:val="28"/>
+          <w:szCs w:val="28"/>
         </w:rPr>
       </w:pPr>
       <w:r>
         <w:rPr>
-          <w:sz w:val="24"/>
-          <w:szCs w:val="24"/>
+          <w:sz w:val="28"/>
+          <w:szCs w:val="28"/>
         </w:rPr>
         <w:t>To prevent locking up the game there will be a time limit for answering each question.</w:t>
       </w:r>
@@ -1809,14 +1862,14 @@
     <w:p>
       <w:pPr>
         <w:rPr>
-          <w:sz w:val="24"/>
-          <w:szCs w:val="24"/>
+          <w:sz w:val="28"/>
+          <w:szCs w:val="28"/>
         </w:rPr>
       </w:pPr>
       <w:r>
         <w:rPr>
-          <w:sz w:val="24"/>
-          <w:szCs w:val="24"/>
+          <w:sz w:val="28"/>
+          <w:szCs w:val="28"/>
         </w:rPr>
         <w:t xml:space="preserve">After the 5 rounds the player with the highest score wins the game. </w:t>
       </w:r>
@@ -1830,26 +1883,27 @@
       </w:pPr>
       <w:r>
         <w:rPr>
-          <w:sz w:val="24"/>
-          <w:szCs w:val="24"/>
+          <w:sz w:val="28"/>
+          <w:szCs w:val="28"/>
         </w:rPr>
-        <w:t>Draws are possible (Maybe implementing follow up questions till one player wins</w:t>
+        <w:t>Draws are possible</w:t>
       </w:r>
       <w:r>
         <w:rPr>
           <w:sz w:val="28"/>
           <w:szCs w:val="28"/>
         </w:rPr>
-        <w:t>).</w:t>
+        <w:t xml:space="preserve"> (Maybe implementing follow up questions till one player wins)</w:t>
+      </w:r>
+      <w:r>
+        <w:rPr>
+          <w:sz w:val="28"/>
+          <w:szCs w:val="28"/>
+        </w:rPr>
+        <w:t>.</w:t>
       </w:r>
     </w:p>
-    <w:p>
-      <w:pPr>
-        <w:pStyle w:val="Title"/>
-      </w:pPr>
-      <w:bookmarkStart w:id="1" w:name="_GoBack"/>
-      <w:bookmarkEnd w:id="1"/>
-    </w:p>
+    <w:p/>
     <w:p>
       <w:r>
         <w:br w:type="page"/>
@@ -1859,12 +1913,12 @@
       <w:pPr>
         <w:pStyle w:val="Heading1"/>
       </w:pPr>
-      <w:bookmarkStart w:id="2" w:name="_Toc435687868"/>
+      <w:bookmarkStart w:id="0" w:name="_Toc435687868"/>
       <w:r>
         <w:lastRenderedPageBreak/>
         <w:t>Requirements</w:t>
       </w:r>
-      <w:bookmarkEnd w:id="2"/>
+      <w:bookmarkEnd w:id="0"/>
     </w:p>
     <w:p/>
     <w:tbl>
@@ -2101,7 +2155,7 @@
       </w:tr>
       <w:tr>
         <w:trPr>
-          <w:trHeight w:val="377"/>
+          <w:trHeight w:val="403"/>
         </w:trPr>
         <w:tc>
           <w:tcPr>
@@ -2119,7 +2173,7 @@
           </w:tcPr>
           <w:p>
             <w:r>
-              <w:t>Give up game</w:t>
+              <w:t>Start game check</w:t>
             </w:r>
           </w:p>
         </w:tc>
@@ -2154,7 +2208,42 @@
           </w:tcPr>
           <w:p>
             <w:r>
-              <w:t>Start game check</w:t>
+              <w:t>Restart game option</w:t>
+            </w:r>
+          </w:p>
+        </w:tc>
+        <w:tc>
+          <w:tcPr>
+            <w:tcW w:w="1264" w:type="dxa"/>
+          </w:tcPr>
+          <w:p>
+            <w:r>
+              <w:t>S</w:t>
+            </w:r>
+          </w:p>
+        </w:tc>
+      </w:tr>
+      <w:tr>
+        <w:trPr>
+          <w:trHeight w:val="377"/>
+        </w:trPr>
+        <w:tc>
+          <w:tcPr>
+            <w:tcW w:w="883" w:type="dxa"/>
+          </w:tcPr>
+          <w:p>
+            <w:r>
+              <w:t>8</w:t>
+            </w:r>
+          </w:p>
+        </w:tc>
+        <w:tc>
+          <w:tcPr>
+            <w:tcW w:w="8132" w:type="dxa"/>
+          </w:tcPr>
+          <w:p>
+            <w:r>
+              <w:t>Leave game option</w:t>
             </w:r>
           </w:p>
         </w:tc>
@@ -2179,7 +2268,7 @@
           </w:tcPr>
           <w:p>
             <w:r>
-              <w:t>8</w:t>
+              <w:t>9</w:t>
             </w:r>
           </w:p>
         </w:tc>
@@ -2189,7 +2278,42 @@
           </w:tcPr>
           <w:p>
             <w:r>
-              <w:t>Restart game option</w:t>
+              <w:t>Pause game option(in between questions)</w:t>
+            </w:r>
+          </w:p>
+        </w:tc>
+        <w:tc>
+          <w:tcPr>
+            <w:tcW w:w="1264" w:type="dxa"/>
+          </w:tcPr>
+          <w:p>
+            <w:r>
+              <w:t>C</w:t>
+            </w:r>
+          </w:p>
+        </w:tc>
+      </w:tr>
+      <w:tr>
+        <w:trPr>
+          <w:trHeight w:val="229"/>
+        </w:trPr>
+        <w:tc>
+          <w:tcPr>
+            <w:tcW w:w="883" w:type="dxa"/>
+          </w:tcPr>
+          <w:p>
+            <w:r>
+              <w:t>10</w:t>
+            </w:r>
+          </w:p>
+        </w:tc>
+        <w:tc>
+          <w:tcPr>
+            <w:tcW w:w="8132" w:type="dxa"/>
+          </w:tcPr>
+          <w:p>
+            <w:r>
+              <w:t>The system will show when a player leaves the game.</w:t>
             </w:r>
           </w:p>
         </w:tc>
@@ -2214,7 +2338,7 @@
           </w:tcPr>
           <w:p>
             <w:r>
-              <w:t>9</w:t>
+              <w:t>11</w:t>
             </w:r>
           </w:p>
         </w:tc>
@@ -2224,7 +2348,7 @@
           </w:tcPr>
           <w:p>
             <w:r>
-              <w:t>Leave game option</w:t>
+              <w:t xml:space="preserve">In game chat </w:t>
             </w:r>
           </w:p>
         </w:tc>
@@ -2234,7 +2358,7 @@
           </w:tcPr>
           <w:p>
             <w:r>
-              <w:t>S</w:t>
+              <w:t>C</w:t>
             </w:r>
           </w:p>
         </w:tc>
@@ -2249,7 +2373,7 @@
           </w:tcPr>
           <w:p>
             <w:r>
-              <w:t>10</w:t>
+              <w:t>12</w:t>
             </w:r>
           </w:p>
         </w:tc>
@@ -2259,7 +2383,7 @@
           </w:tcPr>
           <w:p>
             <w:r>
-              <w:t>Pause game option(in between questions)</w:t>
+              <w:t>Connection to the server is lost</w:t>
             </w:r>
           </w:p>
         </w:tc>
@@ -2269,42 +2393,42 @@
           </w:tcPr>
           <w:p>
             <w:r>
+              <w:t>S</w:t>
+            </w:r>
+          </w:p>
+        </w:tc>
+      </w:tr>
+      <w:tr>
+        <w:trPr>
+          <w:trHeight w:val="403"/>
+        </w:trPr>
+        <w:tc>
+          <w:tcPr>
+            <w:tcW w:w="883" w:type="dxa"/>
+          </w:tcPr>
+          <w:p>
+            <w:r>
+              <w:t>13</w:t>
+            </w:r>
+          </w:p>
+        </w:tc>
+        <w:tc>
+          <w:tcPr>
+            <w:tcW w:w="8132" w:type="dxa"/>
+          </w:tcPr>
+          <w:p>
+            <w:r>
+              <w:t>Sound effects(win/lose; (in)correct answer)</w:t>
+            </w:r>
+          </w:p>
+        </w:tc>
+        <w:tc>
+          <w:tcPr>
+            <w:tcW w:w="1264" w:type="dxa"/>
+          </w:tcPr>
+          <w:p>
+            <w:r>
               <w:t>C</w:t>
-            </w:r>
-          </w:p>
-        </w:tc>
-      </w:tr>
-      <w:tr>
-        <w:trPr>
-          <w:trHeight w:val="229"/>
-        </w:trPr>
-        <w:tc>
-          <w:tcPr>
-            <w:tcW w:w="883" w:type="dxa"/>
-          </w:tcPr>
-          <w:p>
-            <w:r>
-              <w:t>11</w:t>
-            </w:r>
-          </w:p>
-        </w:tc>
-        <w:tc>
-          <w:tcPr>
-            <w:tcW w:w="8132" w:type="dxa"/>
-          </w:tcPr>
-          <w:p>
-            <w:r>
-              <w:t>The system will show when a player leaves the game.</w:t>
-            </w:r>
-          </w:p>
-        </w:tc>
-        <w:tc>
-          <w:tcPr>
-            <w:tcW w:w="1264" w:type="dxa"/>
-          </w:tcPr>
-          <w:p>
-            <w:r>
-              <w:t>S</w:t>
             </w:r>
           </w:p>
         </w:tc>
@@ -2319,7 +2443,7 @@
           </w:tcPr>
           <w:p>
             <w:r>
-              <w:t>12</w:t>
+              <w:t>14</w:t>
             </w:r>
           </w:p>
         </w:tc>
@@ -2329,7 +2453,7 @@
           </w:tcPr>
           <w:p>
             <w:r>
-              <w:t xml:space="preserve">In game chat </w:t>
+              <w:t>User portal</w:t>
             </w:r>
           </w:p>
         </w:tc>
@@ -2339,77 +2463,7 @@
           </w:tcPr>
           <w:p>
             <w:r>
-              <w:t>C</w:t>
-            </w:r>
-          </w:p>
-        </w:tc>
-      </w:tr>
-      <w:tr>
-        <w:trPr>
-          <w:trHeight w:val="403"/>
-        </w:trPr>
-        <w:tc>
-          <w:tcPr>
-            <w:tcW w:w="883" w:type="dxa"/>
-          </w:tcPr>
-          <w:p>
-            <w:r>
-              <w:t>13</w:t>
-            </w:r>
-          </w:p>
-        </w:tc>
-        <w:tc>
-          <w:tcPr>
-            <w:tcW w:w="8132" w:type="dxa"/>
-          </w:tcPr>
-          <w:p>
-            <w:r>
-              <w:t>Connection to the server is lost</w:t>
-            </w:r>
-          </w:p>
-        </w:tc>
-        <w:tc>
-          <w:tcPr>
-            <w:tcW w:w="1264" w:type="dxa"/>
-          </w:tcPr>
-          <w:p>
-            <w:r>
-              <w:t>S</w:t>
-            </w:r>
-          </w:p>
-        </w:tc>
-      </w:tr>
-      <w:tr>
-        <w:trPr>
-          <w:trHeight w:val="403"/>
-        </w:trPr>
-        <w:tc>
-          <w:tcPr>
-            <w:tcW w:w="883" w:type="dxa"/>
-          </w:tcPr>
-          <w:p>
-            <w:r>
-              <w:t>14</w:t>
-            </w:r>
-          </w:p>
-        </w:tc>
-        <w:tc>
-          <w:tcPr>
-            <w:tcW w:w="8132" w:type="dxa"/>
-          </w:tcPr>
-          <w:p>
-            <w:r>
-              <w:t>Sound effects(win/lose; (in)correct answer)</w:t>
-            </w:r>
-          </w:p>
-        </w:tc>
-        <w:tc>
-          <w:tcPr>
-            <w:tcW w:w="1264" w:type="dxa"/>
-          </w:tcPr>
-          <w:p>
-            <w:r>
-              <w:t>C</w:t>
+              <w:t>W</w:t>
             </w:r>
           </w:p>
         </w:tc>
@@ -2425,41 +2479,6 @@
           <w:p>
             <w:r>
               <w:t>15</w:t>
-            </w:r>
-          </w:p>
-        </w:tc>
-        <w:tc>
-          <w:tcPr>
-            <w:tcW w:w="8132" w:type="dxa"/>
-          </w:tcPr>
-          <w:p>
-            <w:r>
-              <w:t>User portal</w:t>
-            </w:r>
-          </w:p>
-        </w:tc>
-        <w:tc>
-          <w:tcPr>
-            <w:tcW w:w="1264" w:type="dxa"/>
-          </w:tcPr>
-          <w:p>
-            <w:r>
-              <w:t>W</w:t>
-            </w:r>
-          </w:p>
-        </w:tc>
-      </w:tr>
-      <w:tr>
-        <w:trPr>
-          <w:trHeight w:val="377"/>
-        </w:trPr>
-        <w:tc>
-          <w:tcPr>
-            <w:tcW w:w="883" w:type="dxa"/>
-          </w:tcPr>
-          <w:p>
-            <w:r>
-              <w:t>16</w:t>
             </w:r>
           </w:p>
         </w:tc>
@@ -2491,7 +2510,7 @@
       <w:pPr>
         <w:pStyle w:val="Heading1"/>
       </w:pPr>
-      <w:bookmarkStart w:id="3" w:name="_Toc435687869"/>
+      <w:bookmarkStart w:id="1" w:name="_Toc435687869"/>
       <w:r>
         <w:lastRenderedPageBreak/>
         <w:t>Use</w:t>
@@ -2499,7 +2518,7 @@
       <w:r>
         <w:t>case diagram</w:t>
       </w:r>
-      <w:bookmarkEnd w:id="3"/>
+      <w:bookmarkEnd w:id="1"/>
     </w:p>
     <w:p>
       <w:pPr>
@@ -2528,8 +2547,8 @@
             <v:path o:extrusionok="f" gradientshapeok="t" o:connecttype="rect"/>
             <o:lock v:ext="edit" aspectratio="t"/>
           </v:shapetype>
-          <v:shape id="_x0000_i1025" type="#_x0000_t75" style="width:468pt;height:364.95pt">
-            <v:imagedata r:id="rId5" o:title="Usecase Diagram"/>
+          <v:shape id="_x0000_i1025" type="#_x0000_t75" style="width:468pt;height:364.8pt">
+            <v:imagedata r:id="rId6" o:title="Usecase Diagram"/>
           </v:shape>
         </w:pict>
       </w:r>
@@ -2549,19 +2568,634 @@
       <w:pPr>
         <w:pStyle w:val="Heading1"/>
       </w:pPr>
-      <w:bookmarkStart w:id="4" w:name="_Toc435687870"/>
+      <w:bookmarkStart w:id="2" w:name="_Toc435687870"/>
       <w:r>
         <w:t>Use cases</w:t>
       </w:r>
-      <w:bookmarkEnd w:id="4"/>
+      <w:bookmarkEnd w:id="2"/>
     </w:p>
     <w:p>
       <w:pPr>
         <w:pStyle w:val="Heading2"/>
       </w:pPr>
-      <w:bookmarkStart w:id="5" w:name="_Toc435687871"/>
+      <w:bookmarkStart w:id="3" w:name="_Toc435687871"/>
       <w:r>
         <w:t>Start game</w:t>
+      </w:r>
+      <w:bookmarkEnd w:id="3"/>
+    </w:p>
+    <w:tbl>
+      <w:tblPr>
+        <w:tblW w:w="0" w:type="auto"/>
+        <w:tblBorders>
+          <w:top w:val="single" w:sz="4" w:space="0" w:color="auto"/>
+          <w:left w:val="single" w:sz="4" w:space="0" w:color="auto"/>
+          <w:bottom w:val="single" w:sz="4" w:space="0" w:color="auto"/>
+          <w:right w:val="single" w:sz="4" w:space="0" w:color="auto"/>
+          <w:insideH w:val="single" w:sz="4" w:space="0" w:color="auto"/>
+          <w:insideV w:val="single" w:sz="4" w:space="0" w:color="auto"/>
+        </w:tblBorders>
+        <w:tblLook w:val="04A0" w:firstRow="1" w:lastRow="0" w:firstColumn="1" w:lastColumn="0" w:noHBand="0" w:noVBand="1"/>
+      </w:tblPr>
+      <w:tblGrid>
+        <w:gridCol w:w="1796"/>
+        <w:gridCol w:w="7554"/>
+      </w:tblGrid>
+      <w:tr>
+        <w:tc>
+          <w:tcPr>
+            <w:tcW w:w="1818" w:type="dxa"/>
+            <w:shd w:val="clear" w:color="auto" w:fill="auto"/>
+          </w:tcPr>
+          <w:p>
+            <w:pPr>
+              <w:pStyle w:val="NoSpacing"/>
+            </w:pPr>
+            <w:r>
+              <w:t>Goal</w:t>
+            </w:r>
+          </w:p>
+        </w:tc>
+        <w:tc>
+          <w:tcPr>
+            <w:tcW w:w="7758" w:type="dxa"/>
+            <w:shd w:val="clear" w:color="auto" w:fill="auto"/>
+          </w:tcPr>
+          <w:p>
+            <w:pPr>
+              <w:pStyle w:val="NoSpacing"/>
+            </w:pPr>
+            <w:r>
+              <w:t>Players</w:t>
+            </w:r>
+            <w:r>
+              <w:t xml:space="preserve"> starts a new game</w:t>
+            </w:r>
+          </w:p>
+        </w:tc>
+      </w:tr>
+      <w:tr>
+        <w:tc>
+          <w:tcPr>
+            <w:tcW w:w="1818" w:type="dxa"/>
+            <w:shd w:val="clear" w:color="auto" w:fill="auto"/>
+          </w:tcPr>
+          <w:p>
+            <w:pPr>
+              <w:pStyle w:val="NoSpacing"/>
+            </w:pPr>
+            <w:r>
+              <w:t>Actor</w:t>
+            </w:r>
+          </w:p>
+        </w:tc>
+        <w:tc>
+          <w:tcPr>
+            <w:tcW w:w="7758" w:type="dxa"/>
+            <w:shd w:val="clear" w:color="auto" w:fill="auto"/>
+          </w:tcPr>
+          <w:p>
+            <w:pPr>
+              <w:pStyle w:val="NoSpacing"/>
+            </w:pPr>
+            <w:r>
+              <w:t>The person who is playing the game( Actor1 &amp; Actor 2)</w:t>
+            </w:r>
+          </w:p>
+        </w:tc>
+      </w:tr>
+      <w:tr>
+        <w:tc>
+          <w:tcPr>
+            <w:tcW w:w="1818" w:type="dxa"/>
+            <w:shd w:val="clear" w:color="auto" w:fill="auto"/>
+          </w:tcPr>
+          <w:p>
+            <w:pPr>
+              <w:pStyle w:val="NoSpacing"/>
+            </w:pPr>
+            <w:r>
+              <w:t>Pre-condition</w:t>
+            </w:r>
+          </w:p>
+        </w:tc>
+        <w:tc>
+          <w:tcPr>
+            <w:tcW w:w="7758" w:type="dxa"/>
+            <w:shd w:val="clear" w:color="auto" w:fill="auto"/>
+          </w:tcPr>
+          <w:p>
+            <w:pPr>
+              <w:pStyle w:val="NoSpacing"/>
+            </w:pPr>
+            <w:r>
+              <w:t xml:space="preserve">The </w:t>
+            </w:r>
+            <w:r>
+              <w:rPr>
+                <w:rFonts w:hint="eastAsia"/>
+                <w:lang w:eastAsia="zh-CN"/>
+              </w:rPr>
+              <w:t>actor</w:t>
+            </w:r>
+            <w:r>
+              <w:t xml:space="preserve"> opened the program and sees the Start game interface</w:t>
+            </w:r>
+          </w:p>
+        </w:tc>
+      </w:tr>
+      <w:tr>
+        <w:tc>
+          <w:tcPr>
+            <w:tcW w:w="1818" w:type="dxa"/>
+            <w:shd w:val="clear" w:color="auto" w:fill="auto"/>
+          </w:tcPr>
+          <w:p>
+            <w:pPr>
+              <w:pStyle w:val="NoSpacing"/>
+            </w:pPr>
+            <w:r>
+              <w:t>MSS</w:t>
+            </w:r>
+          </w:p>
+        </w:tc>
+        <w:tc>
+          <w:tcPr>
+            <w:tcW w:w="7758" w:type="dxa"/>
+            <w:shd w:val="clear" w:color="auto" w:fill="auto"/>
+          </w:tcPr>
+          <w:p>
+            <w:pPr>
+              <w:pStyle w:val="NoSpacing"/>
+            </w:pPr>
+            <w:r>
+              <w:t xml:space="preserve">1. </w:t>
+            </w:r>
+            <w:r>
+              <w:rPr>
+                <w:lang w:eastAsia="zh-CN"/>
+              </w:rPr>
+              <w:t>Actor1</w:t>
+            </w:r>
+            <w:r>
+              <w:rPr>
+                <w:lang w:eastAsia="zh-CN"/>
+              </w:rPr>
+              <w:t xml:space="preserve"> </w:t>
+            </w:r>
+            <w:r>
+              <w:t>clicks on start game</w:t>
+            </w:r>
+          </w:p>
+          <w:p>
+            <w:pPr>
+              <w:pStyle w:val="NoSpacing"/>
+            </w:pPr>
+            <w:r>
+              <w:t>2. The system start</w:t>
+            </w:r>
+            <w:r>
+              <w:t>s the game together with A</w:t>
+            </w:r>
+            <w:r>
+              <w:t>ctor</w:t>
+            </w:r>
+            <w:r>
+              <w:t>2</w:t>
+            </w:r>
+          </w:p>
+          <w:p>
+            <w:pPr>
+              <w:pStyle w:val="NoSpacing"/>
+            </w:pPr>
+          </w:p>
+        </w:tc>
+      </w:tr>
+      <w:tr>
+        <w:tc>
+          <w:tcPr>
+            <w:tcW w:w="1818" w:type="dxa"/>
+            <w:shd w:val="clear" w:color="auto" w:fill="auto"/>
+          </w:tcPr>
+          <w:p>
+            <w:pPr>
+              <w:pStyle w:val="NoSpacing"/>
+            </w:pPr>
+            <w:r>
+              <w:t>Extension</w:t>
+            </w:r>
+          </w:p>
+        </w:tc>
+        <w:tc>
+          <w:tcPr>
+            <w:tcW w:w="7758" w:type="dxa"/>
+            <w:shd w:val="clear" w:color="auto" w:fill="auto"/>
+          </w:tcPr>
+          <w:p>
+            <w:pPr>
+              <w:pStyle w:val="NoSpacing"/>
+            </w:pPr>
+            <w:r>
+              <w:t>1A</w:t>
+            </w:r>
+            <w:r>
+              <w:t xml:space="preserve">. </w:t>
+            </w:r>
+            <w:r>
+              <w:t xml:space="preserve">The game registers that </w:t>
+            </w:r>
+            <w:r>
+              <w:t>one actor</w:t>
+            </w:r>
+            <w:r>
+              <w:t xml:space="preserve"> wants to start and </w:t>
+            </w:r>
+            <w:r>
+              <w:t xml:space="preserve">waits for </w:t>
+            </w:r>
+            <w:r>
+              <w:t>another actor</w:t>
+            </w:r>
+            <w:r>
+              <w:t xml:space="preserve"> to click start game</w:t>
+            </w:r>
+          </w:p>
+        </w:tc>
+      </w:tr>
+      <w:tr>
+        <w:tc>
+          <w:tcPr>
+            <w:tcW w:w="1818" w:type="dxa"/>
+            <w:shd w:val="clear" w:color="auto" w:fill="auto"/>
+          </w:tcPr>
+          <w:p>
+            <w:pPr>
+              <w:pStyle w:val="NoSpacing"/>
+            </w:pPr>
+            <w:r>
+              <w:t>Post-condition</w:t>
+            </w:r>
+          </w:p>
+        </w:tc>
+        <w:tc>
+          <w:tcPr>
+            <w:tcW w:w="7758" w:type="dxa"/>
+            <w:shd w:val="clear" w:color="auto" w:fill="auto"/>
+          </w:tcPr>
+          <w:p>
+            <w:pPr>
+              <w:pStyle w:val="NoSpacing"/>
+            </w:pPr>
+            <w:r>
+              <w:t>The game begins.</w:t>
+            </w:r>
+          </w:p>
+        </w:tc>
+      </w:tr>
+    </w:tbl>
+    <w:p/>
+    <w:p>
+      <w:pPr>
+        <w:pStyle w:val="Heading2"/>
+      </w:pPr>
+    </w:p>
+    <w:p>
+      <w:pPr>
+        <w:pStyle w:val="Heading2"/>
+      </w:pPr>
+      <w:bookmarkStart w:id="4" w:name="_Toc435687872"/>
+      <w:r>
+        <w:t>Win/Lose/Draw</w:t>
+      </w:r>
+      <w:bookmarkEnd w:id="4"/>
+    </w:p>
+    <w:tbl>
+      <w:tblPr>
+        <w:tblW w:w="0" w:type="auto"/>
+        <w:tblBorders>
+          <w:top w:val="single" w:sz="4" w:space="0" w:color="auto"/>
+          <w:left w:val="single" w:sz="4" w:space="0" w:color="auto"/>
+          <w:bottom w:val="single" w:sz="4" w:space="0" w:color="auto"/>
+          <w:right w:val="single" w:sz="4" w:space="0" w:color="auto"/>
+          <w:insideH w:val="single" w:sz="4" w:space="0" w:color="auto"/>
+          <w:insideV w:val="single" w:sz="4" w:space="0" w:color="auto"/>
+        </w:tblBorders>
+        <w:tblLook w:val="04A0" w:firstRow="1" w:lastRow="0" w:firstColumn="1" w:lastColumn="0" w:noHBand="0" w:noVBand="1"/>
+      </w:tblPr>
+      <w:tblGrid>
+        <w:gridCol w:w="1796"/>
+        <w:gridCol w:w="7554"/>
+      </w:tblGrid>
+      <w:tr>
+        <w:tc>
+          <w:tcPr>
+            <w:tcW w:w="1818" w:type="dxa"/>
+            <w:shd w:val="clear" w:color="auto" w:fill="auto"/>
+          </w:tcPr>
+          <w:p>
+            <w:pPr>
+              <w:pStyle w:val="NoSpacing"/>
+            </w:pPr>
+            <w:r>
+              <w:t>Goal</w:t>
+            </w:r>
+          </w:p>
+        </w:tc>
+        <w:tc>
+          <w:tcPr>
+            <w:tcW w:w="7758" w:type="dxa"/>
+            <w:shd w:val="clear" w:color="auto" w:fill="auto"/>
+          </w:tcPr>
+          <w:p>
+            <w:pPr>
+              <w:pStyle w:val="NoSpacing"/>
+            </w:pPr>
+            <w:r>
+              <w:rPr>
+                <w:rFonts w:hint="eastAsia"/>
+                <w:lang w:eastAsia="zh-CN"/>
+              </w:rPr>
+              <w:t>User get result of the game</w:t>
+            </w:r>
+          </w:p>
+        </w:tc>
+      </w:tr>
+      <w:tr>
+        <w:tc>
+          <w:tcPr>
+            <w:tcW w:w="1818" w:type="dxa"/>
+            <w:shd w:val="clear" w:color="auto" w:fill="auto"/>
+          </w:tcPr>
+          <w:p>
+            <w:pPr>
+              <w:pStyle w:val="NoSpacing"/>
+            </w:pPr>
+            <w:r>
+              <w:t>Actor</w:t>
+            </w:r>
+          </w:p>
+        </w:tc>
+        <w:tc>
+          <w:tcPr>
+            <w:tcW w:w="7758" w:type="dxa"/>
+            <w:shd w:val="clear" w:color="auto" w:fill="auto"/>
+          </w:tcPr>
+          <w:p>
+            <w:pPr>
+              <w:pStyle w:val="NoSpacing"/>
+            </w:pPr>
+            <w:r>
+              <w:t>The person who is playing the game( Actor1 &amp; Actor 2)</w:t>
+            </w:r>
+          </w:p>
+        </w:tc>
+      </w:tr>
+      <w:tr>
+        <w:tc>
+          <w:tcPr>
+            <w:tcW w:w="1818" w:type="dxa"/>
+            <w:shd w:val="clear" w:color="auto" w:fill="auto"/>
+          </w:tcPr>
+          <w:p>
+            <w:pPr>
+              <w:pStyle w:val="NoSpacing"/>
+            </w:pPr>
+            <w:r>
+              <w:t>Pre-condition</w:t>
+            </w:r>
+          </w:p>
+        </w:tc>
+        <w:tc>
+          <w:tcPr>
+            <w:tcW w:w="7758" w:type="dxa"/>
+            <w:shd w:val="clear" w:color="auto" w:fill="auto"/>
+          </w:tcPr>
+          <w:p>
+            <w:pPr>
+              <w:pStyle w:val="NoSpacing"/>
+            </w:pPr>
+            <w:r>
+              <w:t>The game is running and two actor</w:t>
+            </w:r>
+            <w:r>
+              <w:t>s</w:t>
+            </w:r>
+            <w:r>
+              <w:t xml:space="preserve"> is playing.</w:t>
+            </w:r>
+          </w:p>
+        </w:tc>
+      </w:tr>
+      <w:tr>
+        <w:tc>
+          <w:tcPr>
+            <w:tcW w:w="1818" w:type="dxa"/>
+            <w:shd w:val="clear" w:color="auto" w:fill="auto"/>
+          </w:tcPr>
+          <w:p>
+            <w:pPr>
+              <w:pStyle w:val="NoSpacing"/>
+            </w:pPr>
+            <w:r>
+              <w:t>MSS</w:t>
+            </w:r>
+          </w:p>
+        </w:tc>
+        <w:tc>
+          <w:tcPr>
+            <w:tcW w:w="7758" w:type="dxa"/>
+            <w:shd w:val="clear" w:color="auto" w:fill="auto"/>
+          </w:tcPr>
+          <w:p>
+            <w:pPr>
+              <w:pStyle w:val="NoSpacing"/>
+            </w:pPr>
+            <w:r>
+              <w:t xml:space="preserve">1. </w:t>
+            </w:r>
+            <w:r>
+              <w:t>Actor1</w:t>
+            </w:r>
+            <w:r>
+              <w:t xml:space="preserve"> and</w:t>
+            </w:r>
+            <w:r>
+              <w:t xml:space="preserve"> Actor2</w:t>
+            </w:r>
+            <w:r>
+              <w:t xml:space="preserve"> finish all questions provide by system.</w:t>
+            </w:r>
+          </w:p>
+          <w:p>
+            <w:pPr>
+              <w:pStyle w:val="NoSpacing"/>
+            </w:pPr>
+            <w:r>
+              <w:t xml:space="preserve">2. </w:t>
+            </w:r>
+            <w:r>
+              <w:t xml:space="preserve">System check result of </w:t>
+            </w:r>
+            <w:r>
+              <w:t xml:space="preserve">the </w:t>
+            </w:r>
+            <w:r>
+              <w:t>two actors.</w:t>
+            </w:r>
+          </w:p>
+          <w:p>
+            <w:pPr>
+              <w:pStyle w:val="NoSpacing"/>
+            </w:pPr>
+            <w:r>
+              <w:t xml:space="preserve">3. System </w:t>
+            </w:r>
+            <w:r>
+              <w:t>compare</w:t>
+            </w:r>
+            <w:r>
+              <w:t xml:space="preserve">s the result of </w:t>
+            </w:r>
+            <w:r>
+              <w:t xml:space="preserve">Actor1 </w:t>
+            </w:r>
+            <w:r>
+              <w:t xml:space="preserve">and </w:t>
+            </w:r>
+            <w:r>
+              <w:t>Actor2</w:t>
+            </w:r>
+            <w:r>
+              <w:t>.</w:t>
+            </w:r>
+          </w:p>
+          <w:p>
+            <w:pPr>
+              <w:pStyle w:val="NoSpacing"/>
+            </w:pPr>
+            <w:r>
+              <w:t xml:space="preserve">4. </w:t>
+            </w:r>
+            <w:r>
+              <w:t>System show</w:t>
+            </w:r>
+            <w:r>
+              <w:t>s</w:t>
+            </w:r>
+            <w:r>
+              <w:t xml:space="preserve"> the result t</w:t>
+            </w:r>
+            <w:r>
+              <w:t>o all actors whether win, lose or draw.</w:t>
+            </w:r>
+          </w:p>
+          <w:p>
+            <w:pPr>
+              <w:pStyle w:val="NoSpacing"/>
+            </w:pPr>
+          </w:p>
+        </w:tc>
+      </w:tr>
+      <w:tr>
+        <w:tc>
+          <w:tcPr>
+            <w:tcW w:w="1818" w:type="dxa"/>
+            <w:shd w:val="clear" w:color="auto" w:fill="auto"/>
+          </w:tcPr>
+          <w:p>
+            <w:pPr>
+              <w:pStyle w:val="NoSpacing"/>
+            </w:pPr>
+            <w:r>
+              <w:t>Extension</w:t>
+            </w:r>
+          </w:p>
+        </w:tc>
+        <w:tc>
+          <w:tcPr>
+            <w:tcW w:w="7758" w:type="dxa"/>
+            <w:shd w:val="clear" w:color="auto" w:fill="auto"/>
+          </w:tcPr>
+          <w:p>
+            <w:pPr>
+              <w:pStyle w:val="NoSpacing"/>
+            </w:pPr>
+            <w:r>
+              <w:t>1</w:t>
+            </w:r>
+            <w:r>
+              <w:t>A.</w:t>
+            </w:r>
+            <w:r>
+              <w:t>One of the actor leave the game directly before the game finish.</w:t>
+            </w:r>
+          </w:p>
+          <w:p>
+            <w:pPr>
+              <w:pStyle w:val="NoSpacing"/>
+            </w:pPr>
+            <w:r>
+              <w:t>2</w:t>
+            </w:r>
+            <w:r>
+              <w:t>B. Systems directly shows win message to the other actor.</w:t>
+            </w:r>
+          </w:p>
+        </w:tc>
+      </w:tr>
+      <w:tr>
+        <w:tc>
+          <w:tcPr>
+            <w:tcW w:w="1818" w:type="dxa"/>
+            <w:shd w:val="clear" w:color="auto" w:fill="auto"/>
+          </w:tcPr>
+          <w:p>
+            <w:pPr>
+              <w:pStyle w:val="NoSpacing"/>
+            </w:pPr>
+            <w:r>
+              <w:t>Post-condition</w:t>
+            </w:r>
+          </w:p>
+        </w:tc>
+        <w:tc>
+          <w:tcPr>
+            <w:tcW w:w="7758" w:type="dxa"/>
+            <w:shd w:val="clear" w:color="auto" w:fill="auto"/>
+          </w:tcPr>
+          <w:p>
+            <w:pPr>
+              <w:pStyle w:val="NoSpacing"/>
+            </w:pPr>
+            <w:r>
+              <w:t xml:space="preserve">Go to the </w:t>
+            </w:r>
+            <w:proofErr w:type="spellStart"/>
+            <w:r>
+              <w:t>EndGame</w:t>
+            </w:r>
+            <w:proofErr w:type="spellEnd"/>
+            <w:r>
+              <w:t xml:space="preserve"> page</w:t>
+            </w:r>
+            <w:r>
+              <w:t xml:space="preserve"> of the game</w:t>
+            </w:r>
+          </w:p>
+        </w:tc>
+      </w:tr>
+    </w:tbl>
+    <w:p/>
+    <w:p>
+      <w:pPr>
+        <w:pStyle w:val="Heading2"/>
+      </w:pPr>
+      <w:bookmarkStart w:id="5" w:name="_Toc435687873"/>
+      <w:r>
+        <w:t>Restart g</w:t>
+      </w:r>
+      <w:r>
+        <w:t>ame</w:t>
       </w:r>
       <w:bookmarkEnd w:id="5"/>
     </w:p>
@@ -2607,10 +3241,10 @@
               <w:pStyle w:val="NoSpacing"/>
             </w:pPr>
             <w:r>
-              <w:t>Players</w:t>
-            </w:r>
-            <w:r>
-              <w:t xml:space="preserve"> starts a new game</w:t>
+              <w:rPr>
+                <w:lang w:eastAsia="zh-CN"/>
+              </w:rPr>
+              <w:t>Game to back to start page</w:t>
             </w:r>
           </w:p>
         </w:tc>
@@ -2640,7 +3274,7 @@
               <w:pStyle w:val="NoSpacing"/>
             </w:pPr>
             <w:r>
-              <w:t>Actor1 Actor2</w:t>
+              <w:t>The person who is playing the game( Actor1 &amp; Actor 2)</w:t>
             </w:r>
           </w:p>
         </w:tc>
@@ -2670,17 +3304,7 @@
               <w:pStyle w:val="NoSpacing"/>
             </w:pPr>
             <w:r>
-              <w:t xml:space="preserve">The </w:t>
-            </w:r>
-            <w:r>
-              <w:rPr>
-                <w:rFonts w:hint="eastAsia"/>
-                <w:lang w:eastAsia="zh-CN"/>
-              </w:rPr>
-              <w:t>actor</w:t>
-            </w:r>
-            <w:r>
-              <w:t xml:space="preserve"> opened the program and sees the Start game interface</w:t>
+              <w:t>The game is finish and the end page is showed to actor</w:t>
             </w:r>
           </w:p>
         </w:tc>
@@ -2710,39 +3334,58 @@
               <w:pStyle w:val="NoSpacing"/>
             </w:pPr>
             <w:r>
-              <w:t xml:space="preserve">1. </w:t>
-            </w:r>
-            <w:r>
-              <w:rPr>
-                <w:lang w:eastAsia="zh-CN"/>
-              </w:rPr>
-              <w:t>Actor1</w:t>
-            </w:r>
-            <w:r>
-              <w:rPr>
-                <w:lang w:eastAsia="zh-CN"/>
-              </w:rPr>
-              <w:t xml:space="preserve"> </w:t>
-            </w:r>
-            <w:r>
-              <w:t>clicks on start game</w:t>
-            </w:r>
-          </w:p>
-          <w:p>
-            <w:pPr>
-              <w:pStyle w:val="NoSpacing"/>
-            </w:pPr>
-            <w:r>
-              <w:t>2. The system start</w:t>
-            </w:r>
-            <w:r>
-              <w:t>s the game together with A</w:t>
-            </w:r>
-            <w:r>
-              <w:t>ctor</w:t>
-            </w:r>
-            <w:r>
-              <w:t>2</w:t>
+              <w:t>1. One actor click on Restart Game button.</w:t>
+            </w:r>
+          </w:p>
+          <w:p>
+            <w:pPr>
+              <w:pStyle w:val="NoSpacing"/>
+            </w:pPr>
+            <w:r>
+              <w:t>2. System shows a dialog window to the other actor</w:t>
+            </w:r>
+            <w:r>
+              <w:t xml:space="preserve"> whether he want to have a new game or not.</w:t>
+            </w:r>
+          </w:p>
+          <w:p>
+            <w:pPr>
+              <w:pStyle w:val="NoSpacing"/>
+            </w:pPr>
+            <w:r>
+              <w:t>3. The second actor give chooses</w:t>
+            </w:r>
+            <w:r>
+              <w:t xml:space="preserve"> option Yes</w:t>
+            </w:r>
+            <w:r>
+              <w:t xml:space="preserve"> agreeing</w:t>
+            </w:r>
+            <w:r>
+              <w:t xml:space="preserve"> with</w:t>
+            </w:r>
+            <w:r>
+              <w:t xml:space="preserve"> the</w:t>
+            </w:r>
+            <w:r>
+              <w:t xml:space="preserve"> restart game</w:t>
+            </w:r>
+            <w:r>
+              <w:t>.</w:t>
+            </w:r>
+          </w:p>
+          <w:p>
+            <w:pPr>
+              <w:pStyle w:val="NoSpacing"/>
+            </w:pPr>
+            <w:r>
+              <w:t>4.</w:t>
+            </w:r>
+            <w:r>
+              <w:t xml:space="preserve"> System create a new game for actors</w:t>
+            </w:r>
+            <w:r>
+              <w:t>.</w:t>
             </w:r>
           </w:p>
           <w:p>
@@ -2777,28 +3420,41 @@
               <w:pStyle w:val="NoSpacing"/>
             </w:pPr>
             <w:r>
-              <w:t>1A</w:t>
-            </w:r>
-            <w:r>
-              <w:t xml:space="preserve">. </w:t>
-            </w:r>
-            <w:r>
-              <w:t xml:space="preserve">The game registers that </w:t>
-            </w:r>
-            <w:r>
-              <w:t>one actor</w:t>
-            </w:r>
-            <w:r>
-              <w:t xml:space="preserve"> wants to start and </w:t>
-            </w:r>
-            <w:r>
-              <w:t xml:space="preserve">waits for </w:t>
-            </w:r>
-            <w:r>
-              <w:t>another actor</w:t>
-            </w:r>
-            <w:r>
-              <w:t xml:space="preserve"> to click start game</w:t>
+              <w:t>3</w:t>
+            </w:r>
+            <w:r>
+              <w:t>A.</w:t>
+            </w:r>
+            <w:r>
+              <w:t>The second actor decide don’t want to restart the game.</w:t>
+            </w:r>
+          </w:p>
+          <w:p>
+            <w:pPr>
+              <w:pStyle w:val="NoSpacing"/>
+            </w:pPr>
+            <w:r>
+              <w:t xml:space="preserve">2B. </w:t>
+            </w:r>
+            <w:r>
+              <w:t>Syste</w:t>
+            </w:r>
+            <w:r>
+              <w:t xml:space="preserve">m keep both side windows in </w:t>
+            </w:r>
+            <w:proofErr w:type="spellStart"/>
+            <w:r>
+              <w:t>End</w:t>
+            </w:r>
+            <w:r>
+              <w:t>Game</w:t>
+            </w:r>
+            <w:proofErr w:type="spellEnd"/>
+            <w:r>
+              <w:t xml:space="preserve"> page</w:t>
+            </w:r>
+            <w:r>
+              <w:t>.</w:t>
             </w:r>
           </w:p>
         </w:tc>
@@ -2828,7 +3484,7 @@
               <w:pStyle w:val="NoSpacing"/>
             </w:pPr>
             <w:r>
-              <w:t>The game begins.</w:t>
+              <w:t>A new game is start</w:t>
             </w:r>
           </w:p>
         </w:tc>
@@ -2839,16 +3495,37 @@
       <w:pPr>
         <w:pStyle w:val="Heading2"/>
       </w:pPr>
-    </w:p>
-    <w:p>
-      <w:pPr>
-        <w:pStyle w:val="Heading2"/>
-      </w:pPr>
-      <w:bookmarkStart w:id="6" w:name="_Toc435687872"/>
+      <w:bookmarkStart w:id="6" w:name="_Toc435687874"/>
       <w:r>
-        <w:t>Win/Lose/Draw</w:t>
+        <w:rPr>
+          <w:rFonts w:hint="eastAsia"/>
+          <w:lang w:eastAsia="zh-CN"/>
+        </w:rPr>
+        <w:t>Leave</w:t>
+      </w:r>
+      <w:r>
+        <w:rPr>
+          <w:lang w:eastAsia="zh-CN"/>
+        </w:rPr>
+        <w:t xml:space="preserve"> </w:t>
       </w:r>
       <w:bookmarkEnd w:id="6"/>
+      <w:r>
+        <w:t>game (</w:t>
+      </w:r>
+      <w:r>
+        <w:rPr>
+          <w:rFonts w:hint="eastAsia"/>
+          <w:lang w:eastAsia="zh-CN"/>
+        </w:rPr>
+        <w:t>D</w:t>
+      </w:r>
+      <w:r>
+        <w:rPr>
+          <w:lang w:eastAsia="zh-CN"/>
+        </w:rPr>
+        <w:t>uring the game)</w:t>
+      </w:r>
     </w:p>
     <w:tbl>
       <w:tblPr>
@@ -2893,10 +3570,9 @@
             </w:pPr>
             <w:r>
               <w:rPr>
-                <w:rFonts w:hint="eastAsia"/>
                 <w:lang w:eastAsia="zh-CN"/>
               </w:rPr>
-              <w:t>User get result of the game</w:t>
+              <w:t>User give up the current game</w:t>
             </w:r>
           </w:p>
         </w:tc>
@@ -2926,7 +3602,7 @@
               <w:pStyle w:val="NoSpacing"/>
             </w:pPr>
             <w:r>
-              <w:t>Actor1 Actor2</w:t>
+              <w:t>The person who is playing the game( Actor1 &amp; Actor 2)</w:t>
             </w:r>
           </w:p>
         </w:tc>
@@ -2956,13 +3632,13 @@
               <w:pStyle w:val="NoSpacing"/>
             </w:pPr>
             <w:r>
-              <w:t>The game is running and two actor</w:t>
-            </w:r>
-            <w:r>
-              <w:t>s</w:t>
-            </w:r>
-            <w:r>
-              <w:t xml:space="preserve"> is playing.</w:t>
+              <w:t>The g</w:t>
+            </w:r>
+            <w:r>
+              <w:t>ame is running and two actors are</w:t>
+            </w:r>
+            <w:r>
+              <w:t xml:space="preserve"> playing.</w:t>
             </w:r>
           </w:p>
         </w:tc>
@@ -2992,59 +3668,43 @@
               <w:pStyle w:val="NoSpacing"/>
             </w:pPr>
             <w:r>
-              <w:t xml:space="preserve">1. </w:t>
-            </w:r>
-            <w:r>
-              <w:t>Actor1</w:t>
-            </w:r>
-            <w:r>
-              <w:t xml:space="preserve"> and</w:t>
-            </w:r>
-            <w:r>
-              <w:t xml:space="preserve"> Actor2</w:t>
-            </w:r>
-            <w:r>
-              <w:t xml:space="preserve"> finish all questions provide by system.</w:t>
-            </w:r>
-          </w:p>
-          <w:p>
-            <w:pPr>
-              <w:pStyle w:val="NoSpacing"/>
-            </w:pPr>
-            <w:r>
-              <w:t xml:space="preserve">2. </w:t>
-            </w:r>
-            <w:r>
-              <w:t xml:space="preserve">System check result of </w:t>
-            </w:r>
-            <w:r>
-              <w:t xml:space="preserve">the </w:t>
-            </w:r>
-            <w:r>
-              <w:t>two actors.</w:t>
-            </w:r>
-          </w:p>
-          <w:p>
-            <w:pPr>
-              <w:pStyle w:val="NoSpacing"/>
-            </w:pPr>
-            <w:r>
-              <w:t xml:space="preserve">3. System </w:t>
-            </w:r>
-            <w:r>
-              <w:t>compare</w:t>
-            </w:r>
-            <w:r>
-              <w:t xml:space="preserve">s the result of </w:t>
-            </w:r>
-            <w:r>
-              <w:t xml:space="preserve">Actor1 </w:t>
-            </w:r>
-            <w:r>
-              <w:t xml:space="preserve">and </w:t>
-            </w:r>
-            <w:r>
-              <w:t>Actor2</w:t>
+              <w:t xml:space="preserve">1. One actor click on </w:t>
+            </w:r>
+            <w:r>
+              <w:t>Leave</w:t>
+            </w:r>
+            <w:r>
+              <w:t xml:space="preserve"> button</w:t>
+            </w:r>
+          </w:p>
+          <w:p>
+            <w:pPr>
+              <w:pStyle w:val="NoSpacing"/>
+            </w:pPr>
+            <w:r>
+              <w:t>2. System shows a dialog window to the actor whether he want to give up the current game or not.</w:t>
+            </w:r>
+          </w:p>
+          <w:p>
+            <w:pPr>
+              <w:pStyle w:val="NoSpacing"/>
+            </w:pPr>
+            <w:r>
+              <w:t>3. The actor chooses</w:t>
+            </w:r>
+            <w:r>
+              <w:t xml:space="preserve"> the option Yes.</w:t>
+            </w:r>
+          </w:p>
+          <w:p>
+            <w:pPr>
+              <w:pStyle w:val="NoSpacing"/>
+            </w:pPr>
+            <w:r>
+              <w:t>4. System shows the message</w:t>
+            </w:r>
+            <w:r>
+              <w:t xml:space="preserve"> “Because your opponent give up the game so you win the game” and a win result to the other actor</w:t>
             </w:r>
             <w:r>
               <w:t>.</w:t>
@@ -3055,19 +3715,15 @@
               <w:pStyle w:val="NoSpacing"/>
             </w:pPr>
             <w:r>
-              <w:t xml:space="preserve">4. </w:t>
-            </w:r>
-            <w:r>
-              <w:t>System show</w:t>
-            </w:r>
-            <w:r>
-              <w:t>s</w:t>
-            </w:r>
-            <w:r>
-              <w:t xml:space="preserve"> the result t</w:t>
-            </w:r>
-            <w:r>
-              <w:t>o all actors whether win, lose or draw.</w:t>
+              <w:t xml:space="preserve">5. System shows the </w:t>
+            </w:r>
+            <w:proofErr w:type="spellStart"/>
+            <w:r>
+              <w:t>EndGame</w:t>
+            </w:r>
+            <w:proofErr w:type="spellEnd"/>
+            <w:r>
+              <w:t xml:space="preserve"> page to two actors.</w:t>
             </w:r>
           </w:p>
           <w:p>
@@ -3102,24 +3758,30 @@
               <w:pStyle w:val="NoSpacing"/>
             </w:pPr>
             <w:r>
-              <w:t>1</w:t>
-            </w:r>
-            <w:r>
-              <w:t>A.</w:t>
-            </w:r>
-            <w:r>
-              <w:t>One of the actor leave the game directly before the game finish.</w:t>
-            </w:r>
-          </w:p>
-          <w:p>
-            <w:pPr>
-              <w:pStyle w:val="NoSpacing"/>
-            </w:pPr>
-            <w:r>
-              <w:t>2</w:t>
-            </w:r>
-            <w:r>
-              <w:t>B. Systems directly shows win message to the other actor.</w:t>
+              <w:t>3A.The actor</w:t>
+            </w:r>
+            <w:r>
+              <w:t xml:space="preserve"> choose No </w:t>
+            </w:r>
+            <w:r>
+              <w:t>option</w:t>
+            </w:r>
+            <w:r>
+              <w:t>.</w:t>
+            </w:r>
+          </w:p>
+          <w:p>
+            <w:pPr>
+              <w:pStyle w:val="NoSpacing"/>
+            </w:pPr>
+            <w:r>
+              <w:t xml:space="preserve">2B. </w:t>
+            </w:r>
+            <w:r>
+              <w:t>The game is going on</w:t>
+            </w:r>
+            <w:r>
+              <w:t>.</w:t>
             </w:r>
           </w:p>
         </w:tc>
@@ -3149,7 +3811,7 @@
               <w:pStyle w:val="NoSpacing"/>
             </w:pPr>
             <w:r>
-              <w:t xml:space="preserve">Go to the </w:t>
+              <w:t xml:space="preserve">The game is stay in the </w:t>
             </w:r>
             <w:proofErr w:type="spellStart"/>
             <w:r>
@@ -3157,10 +3819,7 @@
             </w:r>
             <w:proofErr w:type="spellEnd"/>
             <w:r>
-              <w:t xml:space="preserve"> page</w:t>
-            </w:r>
-            <w:r>
-              <w:t xml:space="preserve"> of the game</w:t>
+              <w:t xml:space="preserve"> page.</w:t>
             </w:r>
           </w:p>
         </w:tc>
@@ -3171,620 +3830,12 @@
       <w:pPr>
         <w:pStyle w:val="Heading2"/>
       </w:pPr>
-      <w:bookmarkStart w:id="7" w:name="_Toc435687873"/>
-      <w:r>
-        <w:t>Restart g</w:t>
-      </w:r>
-      <w:r>
-        <w:t>ame</w:t>
-      </w:r>
-      <w:bookmarkEnd w:id="7"/>
-    </w:p>
-    <w:tbl>
-      <w:tblPr>
-        <w:tblW w:w="0" w:type="auto"/>
-        <w:tblBorders>
-          <w:top w:val="single" w:sz="4" w:space="0" w:color="auto"/>
-          <w:left w:val="single" w:sz="4" w:space="0" w:color="auto"/>
-          <w:bottom w:val="single" w:sz="4" w:space="0" w:color="auto"/>
-          <w:right w:val="single" w:sz="4" w:space="0" w:color="auto"/>
-          <w:insideH w:val="single" w:sz="4" w:space="0" w:color="auto"/>
-          <w:insideV w:val="single" w:sz="4" w:space="0" w:color="auto"/>
-        </w:tblBorders>
-        <w:tblLook w:val="04A0" w:firstRow="1" w:lastRow="0" w:firstColumn="1" w:lastColumn="0" w:noHBand="0" w:noVBand="1"/>
-      </w:tblPr>
-      <w:tblGrid>
-        <w:gridCol w:w="1796"/>
-        <w:gridCol w:w="7554"/>
-      </w:tblGrid>
-      <w:tr>
-        <w:tc>
-          <w:tcPr>
-            <w:tcW w:w="1818" w:type="dxa"/>
-            <w:shd w:val="clear" w:color="auto" w:fill="auto"/>
-          </w:tcPr>
-          <w:p>
-            <w:pPr>
-              <w:pStyle w:val="NoSpacing"/>
-            </w:pPr>
-            <w:r>
-              <w:t>Goal</w:t>
-            </w:r>
-          </w:p>
-        </w:tc>
-        <w:tc>
-          <w:tcPr>
-            <w:tcW w:w="7758" w:type="dxa"/>
-            <w:shd w:val="clear" w:color="auto" w:fill="auto"/>
-          </w:tcPr>
-          <w:p>
-            <w:pPr>
-              <w:pStyle w:val="NoSpacing"/>
-            </w:pPr>
-            <w:r>
-              <w:rPr>
-                <w:lang w:eastAsia="zh-CN"/>
-              </w:rPr>
-              <w:t>Game to back to start page</w:t>
-            </w:r>
-          </w:p>
-        </w:tc>
-      </w:tr>
-      <w:tr>
-        <w:tc>
-          <w:tcPr>
-            <w:tcW w:w="1818" w:type="dxa"/>
-            <w:shd w:val="clear" w:color="auto" w:fill="auto"/>
-          </w:tcPr>
-          <w:p>
-            <w:pPr>
-              <w:pStyle w:val="NoSpacing"/>
-            </w:pPr>
-            <w:r>
-              <w:t>Actor</w:t>
-            </w:r>
-          </w:p>
-        </w:tc>
-        <w:tc>
-          <w:tcPr>
-            <w:tcW w:w="7758" w:type="dxa"/>
-            <w:shd w:val="clear" w:color="auto" w:fill="auto"/>
-          </w:tcPr>
-          <w:p>
-            <w:pPr>
-              <w:pStyle w:val="NoSpacing"/>
-            </w:pPr>
-            <w:r>
-              <w:t>Actor1 Actor2</w:t>
-            </w:r>
-          </w:p>
-        </w:tc>
-      </w:tr>
-      <w:tr>
-        <w:tc>
-          <w:tcPr>
-            <w:tcW w:w="1818" w:type="dxa"/>
-            <w:shd w:val="clear" w:color="auto" w:fill="auto"/>
-          </w:tcPr>
-          <w:p>
-            <w:pPr>
-              <w:pStyle w:val="NoSpacing"/>
-            </w:pPr>
-            <w:r>
-              <w:t>Pre-condition</w:t>
-            </w:r>
-          </w:p>
-        </w:tc>
-        <w:tc>
-          <w:tcPr>
-            <w:tcW w:w="7758" w:type="dxa"/>
-            <w:shd w:val="clear" w:color="auto" w:fill="auto"/>
-          </w:tcPr>
-          <w:p>
-            <w:pPr>
-              <w:pStyle w:val="NoSpacing"/>
-            </w:pPr>
-            <w:r>
-              <w:t>The game is finish and the end page is showed to actor</w:t>
-            </w:r>
-          </w:p>
-        </w:tc>
-      </w:tr>
-      <w:tr>
-        <w:tc>
-          <w:tcPr>
-            <w:tcW w:w="1818" w:type="dxa"/>
-            <w:shd w:val="clear" w:color="auto" w:fill="auto"/>
-          </w:tcPr>
-          <w:p>
-            <w:pPr>
-              <w:pStyle w:val="NoSpacing"/>
-            </w:pPr>
-            <w:r>
-              <w:t>MSS</w:t>
-            </w:r>
-          </w:p>
-        </w:tc>
-        <w:tc>
-          <w:tcPr>
-            <w:tcW w:w="7758" w:type="dxa"/>
-            <w:shd w:val="clear" w:color="auto" w:fill="auto"/>
-          </w:tcPr>
-          <w:p>
-            <w:pPr>
-              <w:pStyle w:val="NoSpacing"/>
-            </w:pPr>
-            <w:r>
-              <w:t>1. One actor click on Restart Game button.</w:t>
-            </w:r>
-          </w:p>
-          <w:p>
-            <w:pPr>
-              <w:pStyle w:val="NoSpacing"/>
-            </w:pPr>
-            <w:r>
-              <w:t>2. System shows a dialog window to the other actor</w:t>
-            </w:r>
-            <w:r>
-              <w:t xml:space="preserve"> whether he want to have a new game or not.</w:t>
-            </w:r>
-          </w:p>
-          <w:p>
-            <w:pPr>
-              <w:pStyle w:val="NoSpacing"/>
-            </w:pPr>
-            <w:r>
-              <w:t>3. The second actor give chooses</w:t>
-            </w:r>
-            <w:r>
-              <w:t xml:space="preserve"> option Yes</w:t>
-            </w:r>
-            <w:r>
-              <w:t xml:space="preserve"> agreeing</w:t>
-            </w:r>
-            <w:r>
-              <w:t xml:space="preserve"> with</w:t>
-            </w:r>
-            <w:r>
-              <w:t xml:space="preserve"> the</w:t>
-            </w:r>
-            <w:r>
-              <w:t xml:space="preserve"> restart game</w:t>
-            </w:r>
-            <w:r>
-              <w:t>.</w:t>
-            </w:r>
-          </w:p>
-          <w:p>
-            <w:pPr>
-              <w:pStyle w:val="NoSpacing"/>
-            </w:pPr>
-            <w:r>
-              <w:t>4.</w:t>
-            </w:r>
-            <w:r>
-              <w:t xml:space="preserve"> System create a new game for actors</w:t>
-            </w:r>
-            <w:r>
-              <w:t>.</w:t>
-            </w:r>
-          </w:p>
-          <w:p>
-            <w:pPr>
-              <w:pStyle w:val="NoSpacing"/>
-            </w:pPr>
-          </w:p>
-        </w:tc>
-      </w:tr>
-      <w:tr>
-        <w:tc>
-          <w:tcPr>
-            <w:tcW w:w="1818" w:type="dxa"/>
-            <w:shd w:val="clear" w:color="auto" w:fill="auto"/>
-          </w:tcPr>
-          <w:p>
-            <w:pPr>
-              <w:pStyle w:val="NoSpacing"/>
-            </w:pPr>
-            <w:r>
-              <w:t>Extension</w:t>
-            </w:r>
-          </w:p>
-        </w:tc>
-        <w:tc>
-          <w:tcPr>
-            <w:tcW w:w="7758" w:type="dxa"/>
-            <w:shd w:val="clear" w:color="auto" w:fill="auto"/>
-          </w:tcPr>
-          <w:p>
-            <w:pPr>
-              <w:pStyle w:val="NoSpacing"/>
-            </w:pPr>
-            <w:r>
-              <w:t>3</w:t>
-            </w:r>
-            <w:r>
-              <w:t>A.</w:t>
-            </w:r>
-            <w:r>
-              <w:t>The second actor decide don’t want to restart the game.</w:t>
-            </w:r>
-          </w:p>
-          <w:p>
-            <w:pPr>
-              <w:pStyle w:val="NoSpacing"/>
-            </w:pPr>
-            <w:r>
-              <w:t xml:space="preserve">2B. </w:t>
-            </w:r>
-            <w:r>
-              <w:t>Syste</w:t>
-            </w:r>
-            <w:r>
-              <w:t xml:space="preserve">m keep both side windows in </w:t>
-            </w:r>
-            <w:proofErr w:type="spellStart"/>
-            <w:r>
-              <w:t>End</w:t>
-            </w:r>
-            <w:r>
-              <w:t>Game</w:t>
-            </w:r>
-            <w:proofErr w:type="spellEnd"/>
-            <w:r>
-              <w:t xml:space="preserve"> page</w:t>
-            </w:r>
-            <w:r>
-              <w:t>.</w:t>
-            </w:r>
-          </w:p>
-        </w:tc>
-      </w:tr>
-      <w:tr>
-        <w:tc>
-          <w:tcPr>
-            <w:tcW w:w="1818" w:type="dxa"/>
-            <w:shd w:val="clear" w:color="auto" w:fill="auto"/>
-          </w:tcPr>
-          <w:p>
-            <w:pPr>
-              <w:pStyle w:val="NoSpacing"/>
-            </w:pPr>
-            <w:r>
-              <w:t>Post-condition</w:t>
-            </w:r>
-          </w:p>
-        </w:tc>
-        <w:tc>
-          <w:tcPr>
-            <w:tcW w:w="7758" w:type="dxa"/>
-            <w:shd w:val="clear" w:color="auto" w:fill="auto"/>
-          </w:tcPr>
-          <w:p>
-            <w:pPr>
-              <w:pStyle w:val="NoSpacing"/>
-            </w:pPr>
-            <w:r>
-              <w:t>A new game is start</w:t>
-            </w:r>
-          </w:p>
-        </w:tc>
-      </w:tr>
-    </w:tbl>
-    <w:p/>
-    <w:p>
-      <w:pPr>
-        <w:pStyle w:val="Heading2"/>
-      </w:pPr>
-      <w:bookmarkStart w:id="8" w:name="_Toc435687874"/>
-      <w:r>
-        <w:t>Give up game</w:t>
-      </w:r>
-      <w:bookmarkEnd w:id="8"/>
-    </w:p>
-    <w:tbl>
-      <w:tblPr>
-        <w:tblW w:w="0" w:type="auto"/>
-        <w:tblBorders>
-          <w:top w:val="single" w:sz="4" w:space="0" w:color="auto"/>
-          <w:left w:val="single" w:sz="4" w:space="0" w:color="auto"/>
-          <w:bottom w:val="single" w:sz="4" w:space="0" w:color="auto"/>
-          <w:right w:val="single" w:sz="4" w:space="0" w:color="auto"/>
-          <w:insideH w:val="single" w:sz="4" w:space="0" w:color="auto"/>
-          <w:insideV w:val="single" w:sz="4" w:space="0" w:color="auto"/>
-        </w:tblBorders>
-        <w:tblLook w:val="04A0" w:firstRow="1" w:lastRow="0" w:firstColumn="1" w:lastColumn="0" w:noHBand="0" w:noVBand="1"/>
-      </w:tblPr>
-      <w:tblGrid>
-        <w:gridCol w:w="1796"/>
-        <w:gridCol w:w="7554"/>
-      </w:tblGrid>
-      <w:tr>
-        <w:tc>
-          <w:tcPr>
-            <w:tcW w:w="1818" w:type="dxa"/>
-            <w:shd w:val="clear" w:color="auto" w:fill="auto"/>
-          </w:tcPr>
-          <w:p>
-            <w:pPr>
-              <w:pStyle w:val="NoSpacing"/>
-            </w:pPr>
-            <w:r>
-              <w:t>Goal</w:t>
-            </w:r>
-          </w:p>
-        </w:tc>
-        <w:tc>
-          <w:tcPr>
-            <w:tcW w:w="7758" w:type="dxa"/>
-            <w:shd w:val="clear" w:color="auto" w:fill="auto"/>
-          </w:tcPr>
-          <w:p>
-            <w:pPr>
-              <w:pStyle w:val="NoSpacing"/>
-            </w:pPr>
-            <w:r>
-              <w:rPr>
-                <w:lang w:eastAsia="zh-CN"/>
-              </w:rPr>
-              <w:t>User give up the current game</w:t>
-            </w:r>
-          </w:p>
-        </w:tc>
-      </w:tr>
-      <w:tr>
-        <w:tc>
-          <w:tcPr>
-            <w:tcW w:w="1818" w:type="dxa"/>
-            <w:shd w:val="clear" w:color="auto" w:fill="auto"/>
-          </w:tcPr>
-          <w:p>
-            <w:pPr>
-              <w:pStyle w:val="NoSpacing"/>
-            </w:pPr>
-            <w:r>
-              <w:t>Actor</w:t>
-            </w:r>
-          </w:p>
-        </w:tc>
-        <w:tc>
-          <w:tcPr>
-            <w:tcW w:w="7758" w:type="dxa"/>
-            <w:shd w:val="clear" w:color="auto" w:fill="auto"/>
-          </w:tcPr>
-          <w:p>
-            <w:pPr>
-              <w:pStyle w:val="NoSpacing"/>
-            </w:pPr>
-            <w:r>
-              <w:t>Actor1 Actor2</w:t>
-            </w:r>
-          </w:p>
-        </w:tc>
-      </w:tr>
-      <w:tr>
-        <w:tc>
-          <w:tcPr>
-            <w:tcW w:w="1818" w:type="dxa"/>
-            <w:shd w:val="clear" w:color="auto" w:fill="auto"/>
-          </w:tcPr>
-          <w:p>
-            <w:pPr>
-              <w:pStyle w:val="NoSpacing"/>
-            </w:pPr>
-            <w:r>
-              <w:t>Pre-condition</w:t>
-            </w:r>
-          </w:p>
-        </w:tc>
-        <w:tc>
-          <w:tcPr>
-            <w:tcW w:w="7758" w:type="dxa"/>
-            <w:shd w:val="clear" w:color="auto" w:fill="auto"/>
-          </w:tcPr>
-          <w:p>
-            <w:pPr>
-              <w:pStyle w:val="NoSpacing"/>
-            </w:pPr>
-            <w:r>
-              <w:t>The g</w:t>
-            </w:r>
-            <w:r>
-              <w:t>ame is running and two actors are</w:t>
-            </w:r>
-            <w:r>
-              <w:t xml:space="preserve"> playing.</w:t>
-            </w:r>
-          </w:p>
-        </w:tc>
-      </w:tr>
-      <w:tr>
-        <w:tc>
-          <w:tcPr>
-            <w:tcW w:w="1818" w:type="dxa"/>
-            <w:shd w:val="clear" w:color="auto" w:fill="auto"/>
-          </w:tcPr>
-          <w:p>
-            <w:pPr>
-              <w:pStyle w:val="NoSpacing"/>
-            </w:pPr>
-            <w:r>
-              <w:t>MSS</w:t>
-            </w:r>
-          </w:p>
-        </w:tc>
-        <w:tc>
-          <w:tcPr>
-            <w:tcW w:w="7758" w:type="dxa"/>
-            <w:shd w:val="clear" w:color="auto" w:fill="auto"/>
-          </w:tcPr>
-          <w:p>
-            <w:pPr>
-              <w:pStyle w:val="NoSpacing"/>
-            </w:pPr>
-            <w:r>
-              <w:t>1. One actor click on Give Up button</w:t>
-            </w:r>
-          </w:p>
-          <w:p>
-            <w:pPr>
-              <w:pStyle w:val="NoSpacing"/>
-            </w:pPr>
-            <w:r>
-              <w:t>2. System shows a dialog window to the actor whether he want to give up the current game or not.</w:t>
-            </w:r>
-          </w:p>
-          <w:p>
-            <w:pPr>
-              <w:pStyle w:val="NoSpacing"/>
-            </w:pPr>
-            <w:r>
-              <w:t>3. The actor chooses</w:t>
-            </w:r>
-            <w:r>
-              <w:t xml:space="preserve"> the option Yes.</w:t>
-            </w:r>
-          </w:p>
-          <w:p>
-            <w:pPr>
-              <w:pStyle w:val="NoSpacing"/>
-            </w:pPr>
-            <w:r>
-              <w:t>4. System shows the message</w:t>
-            </w:r>
-            <w:r>
-              <w:t xml:space="preserve"> “Because your opponent give up the game so you win the game” and a win result to the other actor</w:t>
-            </w:r>
-            <w:r>
-              <w:t>.</w:t>
-            </w:r>
-          </w:p>
-          <w:p>
-            <w:pPr>
-              <w:pStyle w:val="NoSpacing"/>
-            </w:pPr>
-            <w:r>
-              <w:t xml:space="preserve">5. System shows the </w:t>
-            </w:r>
-            <w:proofErr w:type="spellStart"/>
-            <w:r>
-              <w:t>EndGame</w:t>
-            </w:r>
-            <w:proofErr w:type="spellEnd"/>
-            <w:r>
-              <w:t xml:space="preserve"> page to two actors.</w:t>
-            </w:r>
-          </w:p>
-          <w:p>
-            <w:pPr>
-              <w:pStyle w:val="NoSpacing"/>
-            </w:pPr>
-          </w:p>
-        </w:tc>
-      </w:tr>
-      <w:tr>
-        <w:tc>
-          <w:tcPr>
-            <w:tcW w:w="1818" w:type="dxa"/>
-            <w:shd w:val="clear" w:color="auto" w:fill="auto"/>
-          </w:tcPr>
-          <w:p>
-            <w:pPr>
-              <w:pStyle w:val="NoSpacing"/>
-            </w:pPr>
-            <w:r>
-              <w:t>Extension</w:t>
-            </w:r>
-          </w:p>
-        </w:tc>
-        <w:tc>
-          <w:tcPr>
-            <w:tcW w:w="7758" w:type="dxa"/>
-            <w:shd w:val="clear" w:color="auto" w:fill="auto"/>
-          </w:tcPr>
-          <w:p>
-            <w:pPr>
-              <w:pStyle w:val="NoSpacing"/>
-            </w:pPr>
-            <w:r>
-              <w:t>3A.The actor</w:t>
-            </w:r>
-            <w:r>
-              <w:t xml:space="preserve"> choose No </w:t>
-            </w:r>
-            <w:r>
-              <w:t>option</w:t>
-            </w:r>
-            <w:r>
-              <w:t>.</w:t>
-            </w:r>
-          </w:p>
-          <w:p>
-            <w:pPr>
-              <w:pStyle w:val="NoSpacing"/>
-            </w:pPr>
-            <w:r>
-              <w:t xml:space="preserve">2B. </w:t>
-            </w:r>
-            <w:r>
-              <w:t>The game is going on</w:t>
-            </w:r>
-            <w:r>
-              <w:t>.</w:t>
-            </w:r>
-          </w:p>
-        </w:tc>
-      </w:tr>
-      <w:tr>
-        <w:tc>
-          <w:tcPr>
-            <w:tcW w:w="1818" w:type="dxa"/>
-            <w:shd w:val="clear" w:color="auto" w:fill="auto"/>
-          </w:tcPr>
-          <w:p>
-            <w:pPr>
-              <w:pStyle w:val="NoSpacing"/>
-            </w:pPr>
-            <w:r>
-              <w:t>Post-condition</w:t>
-            </w:r>
-          </w:p>
-        </w:tc>
-        <w:tc>
-          <w:tcPr>
-            <w:tcW w:w="7758" w:type="dxa"/>
-            <w:shd w:val="clear" w:color="auto" w:fill="auto"/>
-          </w:tcPr>
-          <w:p>
-            <w:pPr>
-              <w:pStyle w:val="NoSpacing"/>
-            </w:pPr>
-            <w:r>
-              <w:t xml:space="preserve">The game is stay in the </w:t>
-            </w:r>
-            <w:proofErr w:type="spellStart"/>
-            <w:r>
-              <w:t>EndGame</w:t>
-            </w:r>
-            <w:proofErr w:type="spellEnd"/>
-            <w:r>
-              <w:t xml:space="preserve"> page.</w:t>
-            </w:r>
-          </w:p>
-        </w:tc>
-      </w:tr>
-    </w:tbl>
-    <w:p/>
-    <w:p>
-      <w:pPr>
-        <w:pStyle w:val="Heading2"/>
-      </w:pPr>
-      <w:bookmarkStart w:id="9" w:name="_Toc435687875"/>
+      <w:bookmarkStart w:id="7" w:name="_Toc435687875"/>
       <w:r>
         <w:lastRenderedPageBreak/>
         <w:t>Answer question</w:t>
       </w:r>
-      <w:bookmarkEnd w:id="9"/>
+      <w:bookmarkEnd w:id="7"/>
     </w:p>
     <w:tbl>
       <w:tblPr>
@@ -3858,7 +3909,7 @@
               <w:pStyle w:val="NoSpacing"/>
             </w:pPr>
             <w:r>
-              <w:t>Actor1 Actor2</w:t>
+              <w:t>The person who is playing the game( Actor1 &amp; Actor 2)</w:t>
             </w:r>
           </w:p>
         </w:tc>
@@ -4021,11 +4072,252 @@
       <w:pPr>
         <w:pStyle w:val="Heading2"/>
       </w:pPr>
-      <w:bookmarkStart w:id="10" w:name="_Toc435687876"/>
+      <w:r>
+        <w:t>Pause Game</w:t>
+      </w:r>
+    </w:p>
+    <w:tbl>
+      <w:tblPr>
+        <w:tblW w:w="0" w:type="auto"/>
+        <w:tblBorders>
+          <w:top w:val="single" w:sz="4" w:space="0" w:color="auto"/>
+          <w:left w:val="single" w:sz="4" w:space="0" w:color="auto"/>
+          <w:bottom w:val="single" w:sz="4" w:space="0" w:color="auto"/>
+          <w:right w:val="single" w:sz="4" w:space="0" w:color="auto"/>
+          <w:insideH w:val="single" w:sz="4" w:space="0" w:color="auto"/>
+          <w:insideV w:val="single" w:sz="4" w:space="0" w:color="auto"/>
+        </w:tblBorders>
+        <w:tblLook w:val="04A0" w:firstRow="1" w:lastRow="0" w:firstColumn="1" w:lastColumn="0" w:noHBand="0" w:noVBand="1"/>
+      </w:tblPr>
+      <w:tblGrid>
+        <w:gridCol w:w="1795"/>
+        <w:gridCol w:w="7555"/>
+      </w:tblGrid>
+      <w:tr>
+        <w:tc>
+          <w:tcPr>
+            <w:tcW w:w="1795" w:type="dxa"/>
+            <w:shd w:val="clear" w:color="auto" w:fill="auto"/>
+          </w:tcPr>
+          <w:p>
+            <w:pPr>
+              <w:pStyle w:val="NoSpacing"/>
+            </w:pPr>
+            <w:r>
+              <w:t>Goal</w:t>
+            </w:r>
+          </w:p>
+        </w:tc>
+        <w:tc>
+          <w:tcPr>
+            <w:tcW w:w="7555" w:type="dxa"/>
+            <w:shd w:val="clear" w:color="auto" w:fill="auto"/>
+          </w:tcPr>
+          <w:p>
+            <w:pPr>
+              <w:pStyle w:val="NoSpacing"/>
+            </w:pPr>
+            <w:r>
+              <w:t>The current game is stop for a moment</w:t>
+            </w:r>
+          </w:p>
+        </w:tc>
+      </w:tr>
+      <w:tr>
+        <w:tc>
+          <w:tcPr>
+            <w:tcW w:w="1795" w:type="dxa"/>
+            <w:shd w:val="clear" w:color="auto" w:fill="auto"/>
+          </w:tcPr>
+          <w:p>
+            <w:pPr>
+              <w:pStyle w:val="NoSpacing"/>
+            </w:pPr>
+            <w:r>
+              <w:t>Actor</w:t>
+            </w:r>
+          </w:p>
+        </w:tc>
+        <w:tc>
+          <w:tcPr>
+            <w:tcW w:w="7555" w:type="dxa"/>
+            <w:shd w:val="clear" w:color="auto" w:fill="auto"/>
+          </w:tcPr>
+          <w:p>
+            <w:pPr>
+              <w:pStyle w:val="NoSpacing"/>
+            </w:pPr>
+            <w:r>
+              <w:t>The person who is playing the game( Actor1 &amp; Actor 2)</w:t>
+            </w:r>
+          </w:p>
+        </w:tc>
+      </w:tr>
+      <w:tr>
+        <w:tc>
+          <w:tcPr>
+            <w:tcW w:w="1795" w:type="dxa"/>
+            <w:shd w:val="clear" w:color="auto" w:fill="auto"/>
+          </w:tcPr>
+          <w:p>
+            <w:pPr>
+              <w:pStyle w:val="NoSpacing"/>
+            </w:pPr>
+            <w:r>
+              <w:t>Pre-condition</w:t>
+            </w:r>
+          </w:p>
+        </w:tc>
+        <w:tc>
+          <w:tcPr>
+            <w:tcW w:w="7555" w:type="dxa"/>
+            <w:shd w:val="clear" w:color="auto" w:fill="auto"/>
+          </w:tcPr>
+          <w:p>
+            <w:pPr>
+              <w:pStyle w:val="NoSpacing"/>
+            </w:pPr>
+            <w:r>
+              <w:t>There  are two actors in a game and a question is asked</w:t>
+            </w:r>
+          </w:p>
+        </w:tc>
+      </w:tr>
+      <w:tr>
+        <w:tc>
+          <w:tcPr>
+            <w:tcW w:w="1795" w:type="dxa"/>
+            <w:shd w:val="clear" w:color="auto" w:fill="auto"/>
+          </w:tcPr>
+          <w:p>
+            <w:pPr>
+              <w:pStyle w:val="NoSpacing"/>
+            </w:pPr>
+            <w:r>
+              <w:t>MSS</w:t>
+            </w:r>
+          </w:p>
+        </w:tc>
+        <w:tc>
+          <w:tcPr>
+            <w:tcW w:w="7555" w:type="dxa"/>
+            <w:shd w:val="clear" w:color="auto" w:fill="auto"/>
+          </w:tcPr>
+          <w:p>
+            <w:pPr>
+              <w:pStyle w:val="NoSpacing"/>
+            </w:pPr>
+            <w:r>
+              <w:t>1. Actor clicks on the pause game button</w:t>
+            </w:r>
+          </w:p>
+          <w:p>
+            <w:pPr>
+              <w:pStyle w:val="NoSpacing"/>
+            </w:pPr>
+            <w:r>
+              <w:t>2. System pauses the time counter</w:t>
+            </w:r>
+            <w:r>
+              <w:t xml:space="preserve"> </w:t>
+            </w:r>
+          </w:p>
+          <w:p>
+            <w:pPr>
+              <w:pStyle w:val="NoSpacing"/>
+            </w:pPr>
+            <w:r>
+              <w:t>3. System notifies the other player(s) that the game has been paused</w:t>
+            </w:r>
+          </w:p>
+          <w:p>
+            <w:pPr>
+              <w:pStyle w:val="NoSpacing"/>
+            </w:pPr>
+            <w:bookmarkStart w:id="8" w:name="_GoBack"/>
+            <w:bookmarkEnd w:id="8"/>
+          </w:p>
+        </w:tc>
+      </w:tr>
+      <w:tr>
+        <w:tc>
+          <w:tcPr>
+            <w:tcW w:w="1795" w:type="dxa"/>
+            <w:shd w:val="clear" w:color="auto" w:fill="auto"/>
+          </w:tcPr>
+          <w:p>
+            <w:pPr>
+              <w:pStyle w:val="NoSpacing"/>
+            </w:pPr>
+            <w:r>
+              <w:t>Extension</w:t>
+            </w:r>
+          </w:p>
+        </w:tc>
+        <w:tc>
+          <w:tcPr>
+            <w:tcW w:w="7555" w:type="dxa"/>
+            <w:shd w:val="clear" w:color="auto" w:fill="auto"/>
+          </w:tcPr>
+          <w:p>
+            <w:pPr>
+              <w:pStyle w:val="NoSpacing"/>
+            </w:pPr>
+          </w:p>
+        </w:tc>
+      </w:tr>
+      <w:tr>
+        <w:tc>
+          <w:tcPr>
+            <w:tcW w:w="1795" w:type="dxa"/>
+            <w:shd w:val="clear" w:color="auto" w:fill="auto"/>
+          </w:tcPr>
+          <w:p>
+            <w:pPr>
+              <w:pStyle w:val="NoSpacing"/>
+            </w:pPr>
+            <w:r>
+              <w:t>Post-condition</w:t>
+            </w:r>
+          </w:p>
+        </w:tc>
+        <w:tc>
+          <w:tcPr>
+            <w:tcW w:w="7555" w:type="dxa"/>
+            <w:shd w:val="clear" w:color="auto" w:fill="auto"/>
+          </w:tcPr>
+          <w:p>
+            <w:pPr>
+              <w:pStyle w:val="NoSpacing"/>
+            </w:pPr>
+            <w:r>
+              <w:t xml:space="preserve">The timer counter is stop and game stay in </w:t>
+            </w:r>
+            <w:proofErr w:type="spellStart"/>
+            <w:r>
+              <w:t>Triva</w:t>
+            </w:r>
+            <w:proofErr w:type="spellEnd"/>
+            <w:r>
+              <w:t xml:space="preserve"> page</w:t>
+            </w:r>
+            <w:r>
+              <w:t xml:space="preserve"> </w:t>
+            </w:r>
+          </w:p>
+        </w:tc>
+      </w:tr>
+    </w:tbl>
+    <w:p/>
+    <w:p>
+      <w:pPr>
+        <w:pStyle w:val="Heading2"/>
+      </w:pPr>
+      <w:bookmarkStart w:id="9" w:name="_Toc435687876"/>
       <w:r>
         <w:t>Send Chat Message</w:t>
       </w:r>
-      <w:bookmarkEnd w:id="10"/>
+      <w:bookmarkEnd w:id="9"/>
     </w:p>
     <w:tbl>
       <w:tblPr>
@@ -4066,6 +4358,32 @@
           </w:tcPr>
           <w:p>
             <w:r>
+              <w:rPr>
+                <w:rFonts w:hint="eastAsia"/>
+                <w:lang w:eastAsia="zh-CN"/>
+              </w:rPr>
+              <w:t>Actor</w:t>
+            </w:r>
+          </w:p>
+        </w:tc>
+        <w:tc>
+          <w:tcPr>
+            <w:tcW w:w="7848" w:type="dxa"/>
+          </w:tcPr>
+          <w:p>
+            <w:r>
+              <w:t>The person who is playing the game( Actor1 &amp; Actor 2)</w:t>
+            </w:r>
+          </w:p>
+        </w:tc>
+      </w:tr>
+      <w:tr>
+        <w:tc>
+          <w:tcPr>
+            <w:tcW w:w="1728" w:type="dxa"/>
+          </w:tcPr>
+          <w:p>
+            <w:r>
               <w:t>Pre – condition</w:t>
             </w:r>
           </w:p>
@@ -4088,7 +4406,7 @@
           </w:tcPr>
           <w:p>
             <w:r>
-              <w:t>Actor</w:t>
+              <w:t>MSS</w:t>
             </w:r>
           </w:p>
         </w:tc>
@@ -4098,10 +4416,23 @@
           </w:tcPr>
           <w:p>
             <w:r>
-              <w:t>Actor1 Actor</w:t>
-            </w:r>
-            <w:r>
-              <w:t>2</w:t>
+              <w:t>1.The Actor</w:t>
+            </w:r>
+            <w:r>
+              <w:t>1 types a message in the chat box</w:t>
+            </w:r>
+          </w:p>
+          <w:p>
+            <w:r>
+              <w:t>2.The system sends the message in the User2 chat box</w:t>
+            </w:r>
+          </w:p>
+          <w:p>
+            <w:r>
+              <w:t>The Actor</w:t>
+            </w:r>
+            <w:r>
+              <w:t>2 receives a message in the chat box(example)</w:t>
             </w:r>
           </w:p>
         </w:tc>
@@ -4113,7 +4444,7 @@
           </w:tcPr>
           <w:p>
             <w:r>
-              <w:t>MSS</w:t>
+              <w:t>Extension</w:t>
             </w:r>
           </w:p>
         </w:tc>
@@ -4123,23 +4454,21 @@
           </w:tcPr>
           <w:p>
             <w:r>
-              <w:t>1.The Actor</w:t>
-            </w:r>
-            <w:r>
-              <w:t>1 types a message in the chat box</w:t>
-            </w:r>
-          </w:p>
-          <w:p>
-            <w:r>
-              <w:t>2.The system sends the message in the User2 chat box</w:t>
-            </w:r>
-          </w:p>
-          <w:p>
-            <w:r>
-              <w:t>The Actor</w:t>
-            </w:r>
-            <w:r>
-              <w:t>2 receives a message in the chat box(example)</w:t>
+              <w:t>2.1 The message of Actor</w:t>
+            </w:r>
+            <w:r>
+              <w:t>1 can be seen from all players/users in the game</w:t>
+            </w:r>
+          </w:p>
+          <w:p>
+            <w:r>
+              <w:t>All o</w:t>
+            </w:r>
+            <w:r>
+              <w:t>f this can be repeated with Actor</w:t>
+            </w:r>
+            <w:r>
+              <w:t>2 sending a message and User1 receiving it.</w:t>
             </w:r>
           </w:p>
         </w:tc>
@@ -4151,7 +4480,7 @@
           </w:tcPr>
           <w:p>
             <w:r>
-              <w:t>Extension</w:t>
+              <w:t>Post Condition</w:t>
             </w:r>
           </w:p>
         </w:tc>
@@ -4161,66 +4490,35 @@
           </w:tcPr>
           <w:p>
             <w:r>
-              <w:t>2.1 The message of Actor</w:t>
-            </w:r>
-            <w:r>
-              <w:t>1 can be seen from all players/users in the game</w:t>
-            </w:r>
-          </w:p>
-          <w:p>
-            <w:r>
-              <w:t>All o</w:t>
-            </w:r>
-            <w:r>
-              <w:t>f this can be repeated with Actor</w:t>
-            </w:r>
-            <w:r>
-              <w:t>2 sending a message and User1 receiving it.</w:t>
-            </w:r>
-          </w:p>
-        </w:tc>
-      </w:tr>
-      <w:tr>
-        <w:tc>
-          <w:tcPr>
-            <w:tcW w:w="1728" w:type="dxa"/>
-          </w:tcPr>
-          <w:p>
-            <w:r>
-              <w:t>Post Condition</w:t>
-            </w:r>
-          </w:p>
-        </w:tc>
-        <w:tc>
-          <w:tcPr>
-            <w:tcW w:w="7848" w:type="dxa"/>
-          </w:tcPr>
-          <w:p>
-            <w:r>
               <w:t>Message sent.</w:t>
             </w:r>
           </w:p>
         </w:tc>
       </w:tr>
     </w:tbl>
-    <w:p/>
+    <w:p>
+      <w:pPr>
+        <w:pStyle w:val="Heading2"/>
+      </w:pPr>
+    </w:p>
     <w:p/>
     <w:p/>
     <w:p>
       <w:pPr>
         <w:pStyle w:val="Heading1"/>
       </w:pPr>
-      <w:bookmarkStart w:id="11" w:name="_Toc435687877"/>
+      <w:bookmarkStart w:id="10" w:name="_Toc435687877"/>
       <w:r>
+        <w:lastRenderedPageBreak/>
         <w:t>GUI</w:t>
       </w:r>
-      <w:bookmarkEnd w:id="11"/>
+      <w:bookmarkEnd w:id="10"/>
     </w:p>
     <w:p>
       <w:r>
         <w:rPr>
           <w:noProof/>
-          <w:lang w:val="en-GB" w:eastAsia="en-GB"/>
+          <w:lang w:val="en-GB" w:eastAsia="zh-CN"/>
         </w:rPr>
         <mc:AlternateContent>
           <mc:Choice Requires="wps">
@@ -4324,18 +4622,17 @@
       </w:r>
       <w:r>
         <w:pict>
-          <v:shape id="_x0000_i1026" type="#_x0000_t75" style="width:207.3pt;height:212.3pt">
-            <v:imagedata r:id="rId6" o:title="GameStart"/>
+          <v:shape id="_x0000_i1026" type="#_x0000_t75" style="width:207.6pt;height:212.4pt">
+            <v:imagedata r:id="rId7" o:title="GameStart"/>
           </v:shape>
         </w:pict>
       </w:r>
     </w:p>
     <w:p>
       <w:r>
-        <w:lastRenderedPageBreak/>
         <w:pict>
-          <v:shape id="_x0000_i1027" type="#_x0000_t75" style="width:468pt;height:292.95pt">
-            <v:imagedata r:id="rId7" o:title="GameMainScreen"/>
+          <v:shape id="_x0000_i1027" type="#_x0000_t75" style="width:467.4pt;height:293.4pt">
+            <v:imagedata r:id="rId8" o:title="GameMainScreen"/>
           </v:shape>
         </w:pict>
       </w:r>
@@ -4344,7 +4641,7 @@
       <w:r>
         <w:rPr>
           <w:noProof/>
-          <w:lang w:val="en-GB" w:eastAsia="en-GB"/>
+          <w:lang w:val="en-GB" w:eastAsia="zh-CN"/>
         </w:rPr>
         <mc:AlternateContent>
           <mc:Choice Requires="wps">
@@ -4463,8 +4760,9 @@
       <w:r>
         <w:rPr>
           <w:noProof/>
-          <w:lang w:val="en-GB" w:eastAsia="en-GB"/>
+          <w:lang w:val="en-GB" w:eastAsia="zh-CN"/>
         </w:rPr>
+        <w:lastRenderedPageBreak/>
         <mc:AlternateContent>
           <mc:Choice Requires="wps">
             <w:drawing>
@@ -4582,7 +4880,7 @@
       <w:r>
         <w:pict>
           <v:shape id="_x0000_i1028" type="#_x0000_t75" style="width:234.6pt;height:234.6pt">
-            <v:imagedata r:id="rId8" o:title="GameEnd"/>
+            <v:imagedata r:id="rId9" o:title="GameEnd"/>
           </v:shape>
         </w:pict>
       </w:r>
@@ -4592,13 +4890,13 @@
       <w:pPr>
         <w:pStyle w:val="Heading1"/>
       </w:pPr>
-      <w:bookmarkStart w:id="12" w:name="_Toc422410570"/>
-      <w:bookmarkStart w:id="13" w:name="_Toc435687878"/>
+      <w:bookmarkStart w:id="11" w:name="_Toc422410570"/>
+      <w:bookmarkStart w:id="12" w:name="_Toc435687878"/>
       <w:r>
         <w:t>Non-functional requirements</w:t>
       </w:r>
+      <w:bookmarkEnd w:id="11"/>
       <w:bookmarkEnd w:id="12"/>
-      <w:bookmarkEnd w:id="13"/>
     </w:p>
     <w:p/>
     <w:tbl>
@@ -4961,6 +5259,192 @@
     </w:sectPr>
   </w:body>
 </w:document>
+</file>
+
+<file path=word/numbering.xml><?xml version="1.0" encoding="utf-8"?>
+<w:numbering xmlns:wpc="http://schemas.microsoft.com/office/word/2010/wordprocessingCanvas" xmlns:mc="http://schemas.openxmlformats.org/markup-compatibility/2006" xmlns:o="urn:schemas-microsoft-com:office:office" xmlns:r="http://schemas.openxmlformats.org/officeDocument/2006/relationships" xmlns:m="http://schemas.openxmlformats.org/officeDocument/2006/math" xmlns:v="urn:schemas-microsoft-com:vml" xmlns:wp14="http://schemas.microsoft.com/office/word/2010/wordprocessingDrawing" xmlns:wp="http://schemas.openxmlformats.org/drawingml/2006/wordprocessingDrawing" xmlns:w10="urn:schemas-microsoft-com:office:word" xmlns:w="http://schemas.openxmlformats.org/wordprocessingml/2006/main" xmlns:w14="http://schemas.microsoft.com/office/word/2010/wordml" xmlns:w15="http://schemas.microsoft.com/office/word/2012/wordml" xmlns:wpg="http://schemas.microsoft.com/office/word/2010/wordprocessingGroup" xmlns:wpi="http://schemas.microsoft.com/office/word/2010/wordprocessingInk" xmlns:wne="http://schemas.microsoft.com/office/word/2006/wordml" xmlns:wps="http://schemas.microsoft.com/office/word/2010/wordprocessingShape" mc:Ignorable="w14 w15 wp14">
+  <w:abstractNum w:abstractNumId="0" w15:restartNumberingAfterBreak="0">
+    <w:nsid w:val="0BAD1597"/>
+    <w:multiLevelType w:val="hybridMultilevel"/>
+    <w:tmpl w:val="8D2A1A10"/>
+    <w:lvl w:ilvl="0" w:tplc="0409000F">
+      <w:start w:val="1"/>
+      <w:numFmt w:val="decimal"/>
+      <w:lvlText w:val="%1."/>
+      <w:lvlJc w:val="left"/>
+      <w:pPr>
+        <w:ind w:left="1440" w:hanging="360"/>
+      </w:pPr>
+    </w:lvl>
+    <w:lvl w:ilvl="1" w:tplc="04090019">
+      <w:start w:val="1"/>
+      <w:numFmt w:val="lowerLetter"/>
+      <w:lvlText w:val="%2."/>
+      <w:lvlJc w:val="left"/>
+      <w:pPr>
+        <w:ind w:left="2160" w:hanging="360"/>
+      </w:pPr>
+    </w:lvl>
+    <w:lvl w:ilvl="2" w:tplc="0409001B">
+      <w:start w:val="1"/>
+      <w:numFmt w:val="lowerRoman"/>
+      <w:lvlText w:val="%3."/>
+      <w:lvlJc w:val="right"/>
+      <w:pPr>
+        <w:ind w:left="2880" w:hanging="180"/>
+      </w:pPr>
+    </w:lvl>
+    <w:lvl w:ilvl="3" w:tplc="0409000F">
+      <w:start w:val="1"/>
+      <w:numFmt w:val="decimal"/>
+      <w:lvlText w:val="%4."/>
+      <w:lvlJc w:val="left"/>
+      <w:pPr>
+        <w:ind w:left="3600" w:hanging="360"/>
+      </w:pPr>
+    </w:lvl>
+    <w:lvl w:ilvl="4" w:tplc="04090019">
+      <w:start w:val="1"/>
+      <w:numFmt w:val="lowerLetter"/>
+      <w:lvlText w:val="%5."/>
+      <w:lvlJc w:val="left"/>
+      <w:pPr>
+        <w:ind w:left="4320" w:hanging="360"/>
+      </w:pPr>
+    </w:lvl>
+    <w:lvl w:ilvl="5" w:tplc="0409001B">
+      <w:start w:val="1"/>
+      <w:numFmt w:val="lowerRoman"/>
+      <w:lvlText w:val="%6."/>
+      <w:lvlJc w:val="right"/>
+      <w:pPr>
+        <w:ind w:left="5040" w:hanging="180"/>
+      </w:pPr>
+    </w:lvl>
+    <w:lvl w:ilvl="6" w:tplc="0409000F">
+      <w:start w:val="1"/>
+      <w:numFmt w:val="decimal"/>
+      <w:lvlText w:val="%7."/>
+      <w:lvlJc w:val="left"/>
+      <w:pPr>
+        <w:ind w:left="5760" w:hanging="360"/>
+      </w:pPr>
+    </w:lvl>
+    <w:lvl w:ilvl="7" w:tplc="04090019">
+      <w:start w:val="1"/>
+      <w:numFmt w:val="lowerLetter"/>
+      <w:lvlText w:val="%8."/>
+      <w:lvlJc w:val="left"/>
+      <w:pPr>
+        <w:ind w:left="6480" w:hanging="360"/>
+      </w:pPr>
+    </w:lvl>
+    <w:lvl w:ilvl="8" w:tplc="0409001B">
+      <w:start w:val="1"/>
+      <w:numFmt w:val="lowerRoman"/>
+      <w:lvlText w:val="%9."/>
+      <w:lvlJc w:val="right"/>
+      <w:pPr>
+        <w:ind w:left="7200" w:hanging="180"/>
+      </w:pPr>
+    </w:lvl>
+  </w:abstractNum>
+  <w:abstractNum w:abstractNumId="1" w15:restartNumberingAfterBreak="0">
+    <w:nsid w:val="7DC545D2"/>
+    <w:multiLevelType w:val="hybridMultilevel"/>
+    <w:tmpl w:val="E7F68284"/>
+    <w:lvl w:ilvl="0" w:tplc="0809000F">
+      <w:start w:val="1"/>
+      <w:numFmt w:val="decimal"/>
+      <w:lvlText w:val="%1."/>
+      <w:lvlJc w:val="left"/>
+      <w:pPr>
+        <w:ind w:left="720" w:hanging="360"/>
+      </w:pPr>
+      <w:rPr>
+        <w:rFonts w:hint="default"/>
+      </w:rPr>
+    </w:lvl>
+    <w:lvl w:ilvl="1" w:tplc="08090019" w:tentative="1">
+      <w:start w:val="1"/>
+      <w:numFmt w:val="lowerLetter"/>
+      <w:lvlText w:val="%2."/>
+      <w:lvlJc w:val="left"/>
+      <w:pPr>
+        <w:ind w:left="1440" w:hanging="360"/>
+      </w:pPr>
+    </w:lvl>
+    <w:lvl w:ilvl="2" w:tplc="0809001B" w:tentative="1">
+      <w:start w:val="1"/>
+      <w:numFmt w:val="lowerRoman"/>
+      <w:lvlText w:val="%3."/>
+      <w:lvlJc w:val="right"/>
+      <w:pPr>
+        <w:ind w:left="2160" w:hanging="180"/>
+      </w:pPr>
+    </w:lvl>
+    <w:lvl w:ilvl="3" w:tplc="0809000F" w:tentative="1">
+      <w:start w:val="1"/>
+      <w:numFmt w:val="decimal"/>
+      <w:lvlText w:val="%4."/>
+      <w:lvlJc w:val="left"/>
+      <w:pPr>
+        <w:ind w:left="2880" w:hanging="360"/>
+      </w:pPr>
+    </w:lvl>
+    <w:lvl w:ilvl="4" w:tplc="08090019" w:tentative="1">
+      <w:start w:val="1"/>
+      <w:numFmt w:val="lowerLetter"/>
+      <w:lvlText w:val="%5."/>
+      <w:lvlJc w:val="left"/>
+      <w:pPr>
+        <w:ind w:left="3600" w:hanging="360"/>
+      </w:pPr>
+    </w:lvl>
+    <w:lvl w:ilvl="5" w:tplc="0809001B" w:tentative="1">
+      <w:start w:val="1"/>
+      <w:numFmt w:val="lowerRoman"/>
+      <w:lvlText w:val="%6."/>
+      <w:lvlJc w:val="right"/>
+      <w:pPr>
+        <w:ind w:left="4320" w:hanging="180"/>
+      </w:pPr>
+    </w:lvl>
+    <w:lvl w:ilvl="6" w:tplc="0809000F" w:tentative="1">
+      <w:start w:val="1"/>
+      <w:numFmt w:val="decimal"/>
+      <w:lvlText w:val="%7."/>
+      <w:lvlJc w:val="left"/>
+      <w:pPr>
+        <w:ind w:left="5040" w:hanging="360"/>
+      </w:pPr>
+    </w:lvl>
+    <w:lvl w:ilvl="7" w:tplc="08090019" w:tentative="1">
+      <w:start w:val="1"/>
+      <w:numFmt w:val="lowerLetter"/>
+      <w:lvlText w:val="%8."/>
+      <w:lvlJc w:val="left"/>
+      <w:pPr>
+        <w:ind w:left="5760" w:hanging="360"/>
+      </w:pPr>
+    </w:lvl>
+    <w:lvl w:ilvl="8" w:tplc="0809001B" w:tentative="1">
+      <w:start w:val="1"/>
+      <w:numFmt w:val="lowerRoman"/>
+      <w:lvlText w:val="%9."/>
+      <w:lvlJc w:val="right"/>
+      <w:pPr>
+        <w:ind w:left="6480" w:hanging="180"/>
+      </w:pPr>
+    </w:lvl>
+  </w:abstractNum>
+  <w:num w:numId="1">
+    <w:abstractNumId w:val="0"/>
+  </w:num>
+  <w:num w:numId="2">
+    <w:abstractNumId w:val="1"/>
+  </w:num>
+</w:numbering>
 </file>
 
 <file path=word/styles.xml><?xml version="1.0" encoding="utf-8"?>
@@ -5719,6 +6203,23 @@
       <w:szCs w:val="56"/>
     </w:rPr>
   </w:style>
+  <w:style w:type="paragraph" w:styleId="ListParagraph">
+    <w:name w:val="List Paragraph"/>
+    <w:basedOn w:val="Normal"/>
+    <w:uiPriority w:val="34"/>
+    <w:qFormat/>
+    <w:rsid w:val="00CD4CBC"/>
+    <w:pPr>
+      <w:spacing w:line="300" w:lineRule="auto"/>
+      <w:ind w:left="720"/>
+      <w:contextualSpacing/>
+    </w:pPr>
+    <w:rPr>
+      <w:rFonts w:eastAsiaTheme="minorEastAsia"/>
+      <w:sz w:val="21"/>
+      <w:szCs w:val="21"/>
+    </w:rPr>
+  </w:style>
 </w:styles>
 </file>
 
@@ -5988,7 +6489,7 @@
 </file>
 
 <file path=customXml/itemProps1.xml><?xml version="1.0" encoding="utf-8"?>
-<ds:datastoreItem xmlns:ds="http://schemas.openxmlformats.org/officeDocument/2006/customXml" ds:itemID="{48B49C73-CC3A-466C-960C-092D2BE08ACE}">
+<ds:datastoreItem xmlns:ds="http://schemas.openxmlformats.org/officeDocument/2006/customXml" ds:itemID="{B977CD02-D59C-491A-8017-FF4DDC0B2224}">
   <ds:schemaRefs>
     <ds:schemaRef ds:uri="http://schemas.openxmlformats.org/officeDocument/2006/bibliography"/>
   </ds:schemaRefs>

</xml_diff>